<commit_message>
Agora também deixa o cabeçalho no lugar certo
</commit_message>
<xml_diff>
--- a/demo0.docx
+++ b/demo0.docx
@@ -30,9 +30,7 @@
           <w:docGrid w:type="default" w:linePitch="100" w:charSpace="0"/>
         </w:sectPr>
       </w:pPr>
-      <w:r>
-        <w:t xml:space="preserve">QUESTÃO 04 ________________ (0,4)  </w:t>
-      </w:r>
+      <w:r/>
     </w:p>
     <w:p>
       <w:pPr>
@@ -49,6 +47,71 @@
         </w:rPr>
       </w:pPr>
       <w:r>
+        <w:t>HISTÓRIA</w:t>
+      </w:r>
+    </w:p>
+    <w:p>
+      <w:pPr>
+        <w:pStyle w:val="Normal"/>
+        <w:spacing w:lineRule="auto" w:line="300"/>
+        <w:ind w:right="-45" w:hanging="0"/>
+        <w:jc w:val="both"/>
+        <w:rPr>
+          <w:rFonts w:ascii="Verdana" w:hAnsi="Verdana" w:eastAsia="Verdana" w:cs="Verdana"/>
+          <w:sz w:val="20"/>
+          <w:szCs w:val="20"/>
+        </w:rPr>
+      </w:pPr>
+      <w:r/>
+    </w:p>
+    <w:p>
+      <w:pPr>
+        <w:pStyle w:val="Normal"/>
+        <w:spacing w:lineRule="auto" w:line="300"/>
+        <w:ind w:right="-45" w:hanging="0"/>
+        <w:jc w:val="both"/>
+        <w:rPr>
+          <w:rFonts w:ascii="Verdana" w:hAnsi="Verdana" w:eastAsia="Verdana" w:cs="Verdana"/>
+          <w:b/>
+          <w:b/>
+          <w:color w:val="000000"/>
+          <w:sz w:val="20"/>
+          <w:szCs w:val="20"/>
+        </w:rPr>
+      </w:pPr>
+      <w:r/>
+    </w:p>
+    <w:p>
+      <w:pPr>
+        <w:pStyle w:val="Normal"/>
+        <w:spacing w:lineRule="auto" w:line="300"/>
+        <w:ind w:right="-45" w:hanging="0"/>
+        <w:jc w:val="both"/>
+        <w:rPr>
+          <w:rFonts w:ascii="Verdana" w:hAnsi="Verdana" w:eastAsia="Verdana" w:cs="Verdana"/>
+          <w:bCs/>
+          <w:sz w:val="20"/>
+          <w:szCs w:val="20"/>
+        </w:rPr>
+      </w:pPr>
+      <w:r>
+        <w:t xml:space="preserve">QUESTÃO 04 ________________ (0,4)  </w:t>
+      </w:r>
+    </w:p>
+    <w:p>
+      <w:pPr>
+        <w:pStyle w:val="Normal"/>
+        <w:spacing w:lineRule="auto" w:line="300"/>
+        <w:ind w:right="-45" w:hanging="0"/>
+        <w:jc w:val="both"/>
+        <w:rPr>
+          <w:rFonts w:ascii="Verdana" w:hAnsi="Verdana" w:eastAsia="Verdana" w:cs="Verdana"/>
+          <w:bCs/>
+          <w:sz w:val="20"/>
+          <w:szCs w:val="20"/>
+        </w:rPr>
+      </w:pPr>
+      <w:r>
         <w:t xml:space="preserve">O Humanismo foi um movimento que não pode ser definido por: </w:t>
       </w:r>
     </w:p>
@@ -60,48 +123,13 @@
         <w:jc w:val="both"/>
         <w:rPr>
           <w:rFonts w:ascii="Verdana" w:hAnsi="Verdana" w:eastAsia="Verdana" w:cs="Verdana"/>
-          <w:sz w:val="20"/>
-          <w:szCs w:val="20"/>
-        </w:rPr>
-      </w:pPr>
-      <w:r>
-        <w:t xml:space="preserve">A. ser um movimento diretamente ligado ao Renascimento, por suas características antropocentristas e individuais. </w:t>
-      </w:r>
-    </w:p>
-    <w:p>
-      <w:pPr>
-        <w:pStyle w:val="Normal"/>
-        <w:spacing w:lineRule="auto" w:line="300"/>
-        <w:ind w:right="-45" w:hanging="0"/>
-        <w:jc w:val="both"/>
-        <w:rPr>
-          <w:rFonts w:ascii="Verdana" w:hAnsi="Verdana" w:eastAsia="Verdana" w:cs="Verdana"/>
-          <w:b/>
-          <w:b/>
-          <w:color w:val="000000"/>
-          <w:sz w:val="20"/>
-          <w:szCs w:val="20"/>
-        </w:rPr>
-      </w:pPr>
-      <w:r>
-        <w:t xml:space="preserve">C. ter valorizado o misticismo, o geocentrismo e as realizações culturais medievais. </w:t>
-      </w:r>
-    </w:p>
-    <w:p>
-      <w:pPr>
-        <w:pStyle w:val="Normal"/>
-        <w:spacing w:lineRule="auto" w:line="300"/>
-        <w:ind w:right="-45" w:hanging="0"/>
-        <w:jc w:val="both"/>
-        <w:rPr>
-          <w:rFonts w:ascii="Verdana" w:hAnsi="Verdana" w:eastAsia="Verdana" w:cs="Verdana"/>
           <w:bCs/>
           <w:sz w:val="20"/>
           <w:szCs w:val="20"/>
         </w:rPr>
       </w:pPr>
       <w:r>
-        <w:t xml:space="preserve">D. centrar se no homem, em oposição ao teocentrismo, encarando-o como "medida comum de todas as coisas". </w:t>
+        <w:t>A. romper os limites religiosos impostos pela Igreja às manifestações culturais.</w:t>
       </w:r>
     </w:p>
     <w:p>
@@ -118,7 +146,7 @@
         </w:rPr>
       </w:pPr>
       <w:r>
-        <w:t>E. romper os limites religiosos impostos pela Igreja às manifestações culturais.</w:t>
+        <w:t xml:space="preserve">B. ter valorizado o misticismo, o geocentrismo e as realizações culturais medievais. </w:t>
       </w:r>
     </w:p>
     <w:p>
@@ -135,7 +163,7 @@
         </w:rPr>
       </w:pPr>
       <w:r>
-        <w:t>B. ter uma visão do mundo que recupera a herança grecoromana, utilizando-a como tema de inspiração.</w:t>
+        <w:t>C. ter uma visão do mundo que recupera a herança grecoromana, utilizando-a como tema de inspiração.</w:t>
       </w:r>
     </w:p>
     <w:p>
@@ -151,52 +179,50 @@
           <w:szCs w:val="20"/>
         </w:rPr>
       </w:pPr>
+      <w:r>
+        <w:t xml:space="preserve">D. ser um movimento diretamente ligado ao Renascimento, por suas características antropocentristas e individuais. </w:t>
+      </w:r>
+    </w:p>
+    <w:p>
+      <w:pPr>
+        <w:pStyle w:val="Normal"/>
+        <w:spacing w:lineRule="auto" w:line="300"/>
+        <w:ind w:right="-45" w:hanging="0"/>
+        <w:jc w:val="both"/>
+        <w:rPr>
+          <w:rFonts w:ascii="Verdana" w:hAnsi="Verdana" w:eastAsia="Verdana" w:cs="Verdana"/>
+          <w:b/>
+          <w:b/>
+          <w:sz w:val="20"/>
+          <w:szCs w:val="20"/>
+        </w:rPr>
+      </w:pPr>
+      <w:r>
+        <w:t xml:space="preserve">E. centrar se no homem, em oposição ao teocentrismo, encarando-o como "medida comum de todas as coisas". </w:t>
+      </w:r>
+    </w:p>
+    <w:p>
+      <w:pPr>
+        <w:pStyle w:val="Normal"/>
+        <w:spacing w:lineRule="auto" w:line="300"/>
+        <w:ind w:right="-45" w:hanging="0"/>
+        <w:jc w:val="both"/>
+        <w:rPr>
+          <w:rFonts w:ascii="Verdana" w:hAnsi="Verdana" w:eastAsia="Verdana" w:cs="Verdana"/>
+          <w:b/>
+          <w:b/>
+          <w:sz w:val="20"/>
+          <w:szCs w:val="20"/>
+        </w:rPr>
+      </w:pPr>
       <w:r/>
     </w:p>
     <w:p>
       <w:pPr>
         <w:pStyle w:val="Normal"/>
-        <w:spacing w:lineRule="auto" w:line="300"/>
-        <w:ind w:right="-45" w:hanging="0"/>
-        <w:jc w:val="both"/>
-        <w:rPr>
-          <w:rFonts w:ascii="Verdana" w:hAnsi="Verdana" w:eastAsia="Verdana" w:cs="Verdana"/>
-          <w:bCs/>
-          <w:sz w:val="20"/>
-          <w:szCs w:val="20"/>
-        </w:rPr>
-      </w:pPr>
-      <w:r>
-        <w:t xml:space="preserve">QUESTÃO  08 ______________ (0,4)  </w:t>
-      </w:r>
-    </w:p>
-    <w:p>
-      <w:pPr>
-        <w:pStyle w:val="Normal"/>
-        <w:spacing w:lineRule="auto" w:line="300"/>
-        <w:ind w:right="-45" w:hanging="0"/>
-        <w:jc w:val="both"/>
-        <w:rPr>
-          <w:rFonts w:ascii="Verdana" w:hAnsi="Verdana" w:eastAsia="Verdana" w:cs="Verdana"/>
-          <w:bCs/>
-          <w:sz w:val="20"/>
-          <w:szCs w:val="20"/>
-        </w:rPr>
-      </w:pPr>
-      <w:r>
-        <w:t>Sobre a Contra-Reforma é CORRETO afirmar:</w:t>
-      </w:r>
-    </w:p>
-    <w:p>
-      <w:pPr>
-        <w:pStyle w:val="Normal"/>
-        <w:spacing w:lineRule="auto" w:line="300"/>
-        <w:ind w:right="-45" w:hanging="0"/>
-        <w:jc w:val="both"/>
-        <w:rPr>
-          <w:rFonts w:ascii="Verdana" w:hAnsi="Verdana" w:eastAsia="Verdana" w:cs="Verdana"/>
-          <w:b/>
-          <w:b/>
+        <w:jc w:val="both"/>
+        <w:rPr>
+          <w:rFonts w:ascii="Verdana" w:hAnsi="Verdana"/>
           <w:sz w:val="20"/>
           <w:szCs w:val="20"/>
         </w:rPr>
@@ -206,24 +232,6 @@
     <w:p>
       <w:pPr>
         <w:pStyle w:val="Normal"/>
-        <w:spacing w:lineRule="auto" w:line="300"/>
-        <w:ind w:right="-45" w:hanging="0"/>
-        <w:jc w:val="both"/>
-        <w:rPr>
-          <w:rFonts w:ascii="Verdana" w:hAnsi="Verdana" w:eastAsia="Verdana" w:cs="Verdana"/>
-          <w:b/>
-          <w:b/>
-          <w:sz w:val="20"/>
-          <w:szCs w:val="20"/>
-        </w:rPr>
-      </w:pPr>
-      <w:r>
-        <w:t>I - O movimento não teve o apoio do papa e dos bispos católicos, pois acreditavam que não havia nada o que fazer para evitar o avanço do protestantismo na Europa.</w:t>
-      </w:r>
-    </w:p>
-    <w:p>
-      <w:pPr>
-        <w:pStyle w:val="Normal"/>
         <w:jc w:val="both"/>
         <w:rPr>
           <w:rFonts w:ascii="Verdana" w:hAnsi="Verdana"/>
@@ -232,7 +240,7 @@
         </w:rPr>
       </w:pPr>
       <w:r>
-        <w:t>II - Conseguiu eliminar todas as religiões protestantes já no século XVI.</w:t>
+        <w:t>RECUPERAÇÃO PARALELA (RP)</w:t>
       </w:r>
     </w:p>
     <w:p>
@@ -246,7 +254,7 @@
         </w:rPr>
       </w:pPr>
       <w:r>
-        <w:t>III- Provocou guerras religiosas na Europa, suscitando um clima de perseguições e conflito religioso.</w:t>
+        <w:t>DE HISTÓRIA</w:t>
       </w:r>
     </w:p>
     <w:p>
@@ -259,9 +267,7 @@
           <w:szCs w:val="20"/>
         </w:rPr>
       </w:pPr>
-      <w:r>
-        <w:t>IV- O movimento promoveu o retorno do Tribunal do Santo Oficio, determinou a catequização de indígenas nas terras descobertas e criou o Índice de Livros Proibidos.</w:t>
-      </w:r>
+      <w:r/>
     </w:p>
     <w:p>
       <w:pPr>
@@ -274,7 +280,7 @@
         </w:rPr>
       </w:pPr>
       <w:r>
-        <w:t>C. Apenas I, III.</w:t>
+        <w:t>QUESTÃO 11 _________________ (0,4)</w:t>
       </w:r>
     </w:p>
     <w:p>
@@ -288,21 +294,7 @@
         </w:rPr>
       </w:pPr>
       <w:r>
-        <w:t>E. Apenas III, IV.</w:t>
-      </w:r>
-    </w:p>
-    <w:p>
-      <w:pPr>
-        <w:pStyle w:val="Normal"/>
-        <w:jc w:val="both"/>
-        <w:rPr>
-          <w:rFonts w:ascii="Verdana" w:hAnsi="Verdana"/>
-          <w:sz w:val="20"/>
-          <w:szCs w:val="20"/>
-        </w:rPr>
-      </w:pPr>
-      <w:r>
-        <w:t>B. Apenas I, II.</w:t>
+        <w:t>“[...] o aumento demográfico, ocorrido do século XI ao XVI, permitiu a multiplicação da nobreza cada vez mais parasitária. Seus hábitos de consumo tornaram-se mais exigentes e maiores, o que determinava uma necessidade de renda cada vez mais elevada. Segue-se, pois, uma superexploração do trabalho dos servos, exigindo-se destes um maior tempo de trabalho [...]”.</w:t>
       </w:r>
     </w:p>
     <w:p>
@@ -312,23 +304,23 @@
         <w:rPr/>
       </w:pPr>
       <w:r>
-        <w:t>A. Todas estão corretas.</w:t>
-      </w:r>
-    </w:p>
-    <w:p>
-      <w:pPr>
-        <w:pStyle w:val="Normal"/>
-        <w:spacing w:lineRule="auto" w:line="300"/>
-        <w:ind w:right="-45" w:hanging="0"/>
-        <w:jc w:val="both"/>
-        <w:rPr>
-          <w:rFonts w:ascii="Verdana" w:hAnsi="Verdana" w:eastAsia="Verdana" w:cs="Verdana"/>
-          <w:sz w:val="20"/>
-          <w:szCs w:val="20"/>
-        </w:rPr>
-      </w:pPr>
-      <w:r>
-        <w:t>D. Apenas II, IV.</w:t>
+        <w:t>O texto descreve uma das causas, na Europa, da:</w:t>
+      </w:r>
+    </w:p>
+    <w:p>
+      <w:pPr>
+        <w:pStyle w:val="Normal"/>
+        <w:spacing w:lineRule="auto" w:line="300"/>
+        <w:ind w:right="-45" w:hanging="0"/>
+        <w:jc w:val="both"/>
+        <w:rPr>
+          <w:rFonts w:ascii="Verdana" w:hAnsi="Verdana" w:eastAsia="Verdana" w:cs="Verdana"/>
+          <w:sz w:val="20"/>
+          <w:szCs w:val="20"/>
+        </w:rPr>
+      </w:pPr>
+      <w:r>
+        <w:t>A. prosperidade que provocou o processo de industrialização.</w:t>
       </w:r>
     </w:p>
     <w:p>
@@ -349,7 +341,9 @@
           <w:szCs w:val="20"/>
         </w:rPr>
       </w:pPr>
-      <w:r/>
+      <w:r>
+        <w:t>B. crise que levou à desintegração do feudalismo.</w:t>
+      </w:r>
     </w:p>
     <w:p>
       <w:pPr>
@@ -363,6 +357,45 @@
           <w:szCs w:val="20"/>
         </w:rPr>
       </w:pPr>
+      <w:r>
+        <w:t>C. decadência do comércio que produziu a ruralização.</w:t>
+      </w:r>
+    </w:p>
+    <w:p>
+      <w:pPr>
+        <w:pStyle w:val="Normal"/>
+        <w:rPr>
+          <w:rFonts w:ascii="Verdana" w:hAnsi="Verdana"/>
+          <w:sz w:val="20"/>
+          <w:szCs w:val="20"/>
+        </w:rPr>
+      </w:pPr>
+      <w:r>
+        <w:t>D. formação do modo de produção asiático.</w:t>
+      </w:r>
+    </w:p>
+    <w:p>
+      <w:pPr>
+        <w:pStyle w:val="Normal"/>
+        <w:rPr>
+          <w:rFonts w:ascii="Verdana" w:hAnsi="Verdana"/>
+          <w:sz w:val="20"/>
+          <w:szCs w:val="20"/>
+        </w:rPr>
+      </w:pPr>
+      <w:r>
+        <w:t>E. consolidação do despotismo esclarecido.</w:t>
+      </w:r>
+    </w:p>
+    <w:p>
+      <w:pPr>
+        <w:pStyle w:val="Normal"/>
+        <w:rPr>
+          <w:rFonts w:ascii="Verdana" w:hAnsi="Verdana"/>
+          <w:sz w:val="20"/>
+          <w:szCs w:val="20"/>
+        </w:rPr>
+      </w:pPr>
       <w:r/>
     </w:p>
     <w:p>
@@ -374,9 +407,7 @@
           <w:szCs w:val="20"/>
         </w:rPr>
       </w:pPr>
-      <w:r>
-        <w:t xml:space="preserve">QUESTÃO 03 ________________ (0,4) </w:t>
-      </w:r>
+      <w:r/>
     </w:p>
     <w:p>
       <w:pPr>
@@ -388,65 +419,24 @@
         </w:rPr>
       </w:pPr>
       <w:r>
-        <w:t>Os acontecimentos abaixo constituem as características principais do feudalismo, exceto:</w:t>
-      </w:r>
-    </w:p>
-    <w:p>
-      <w:pPr>
-        <w:pStyle w:val="Normal"/>
-        <w:rPr>
-          <w:rFonts w:ascii="Verdana" w:hAnsi="Verdana"/>
-          <w:sz w:val="20"/>
-          <w:szCs w:val="20"/>
-        </w:rPr>
-      </w:pPr>
-      <w:r>
-        <w:t>B. As cidades perdem sua função econômica.</w:t>
-      </w:r>
-    </w:p>
-    <w:p>
-      <w:pPr>
-        <w:pStyle w:val="Normal"/>
-        <w:rPr>
-          <w:rFonts w:ascii="Verdana" w:hAnsi="Verdana"/>
-          <w:sz w:val="20"/>
-          <w:szCs w:val="20"/>
-        </w:rPr>
-      </w:pPr>
-      <w:r>
-        <w:t>E. Organização do trabalho com base na servidão.</w:t>
-      </w:r>
-    </w:p>
-    <w:p>
-      <w:pPr>
-        <w:pStyle w:val="Normal"/>
-        <w:rPr>
-          <w:rFonts w:ascii="Verdana" w:hAnsi="Verdana"/>
-          <w:sz w:val="20"/>
-          <w:szCs w:val="20"/>
-        </w:rPr>
-      </w:pPr>
-      <w:r>
-        <w:t>C. Instauração da relação vassalagem / suserania.</w:t>
-      </w:r>
-    </w:p>
-    <w:p>
-      <w:pPr>
-        <w:pStyle w:val="Normal"/>
-        <w:spacing w:lineRule="auto" w:line="300"/>
-        <w:ind w:right="-45" w:hanging="0"/>
-        <w:jc w:val="both"/>
-        <w:rPr>
-          <w:rFonts w:ascii="Verdana" w:hAnsi="Verdana" w:eastAsia="Verdana" w:cs="Verdana"/>
-          <w:b/>
-          <w:b/>
-          <w:sz w:val="20"/>
-          <w:szCs w:val="20"/>
-        </w:rPr>
-      </w:pPr>
-      <w:r>
-        <w:t>D. Comércio internacional intenso.</w:t>
-      </w:r>
+        <w:t xml:space="preserve">QUESTÃO  09 _________________ (0,4) </w:t>
+      </w:r>
+    </w:p>
+    <w:p>
+      <w:pPr>
+        <w:pStyle w:val="Normal"/>
+        <w:spacing w:lineRule="auto" w:line="300"/>
+        <w:ind w:right="-45" w:hanging="0"/>
+        <w:jc w:val="both"/>
+        <w:rPr>
+          <w:rFonts w:ascii="Verdana" w:hAnsi="Verdana" w:eastAsia="Verdana" w:cs="Verdana"/>
+          <w:b/>
+          <w:b/>
+          <w:sz w:val="20"/>
+          <w:szCs w:val="20"/>
+        </w:rPr>
+      </w:pPr>
+      <w:r/>
     </w:p>
     <w:p>
       <w:pPr>
@@ -464,7 +454,7 @@
         </w:rPr>
       </w:pPr>
       <w:r>
-        <w:t>A. Ausência de poder centralizado.</w:t>
+        <w:t>"É preciso ensinar aos cristãos que aquele que dá aos pobres, ou empresta a quem está necessitado, faz melhor do que se comprasse indulgências".</w:t>
       </w:r>
     </w:p>
     <w:p>
@@ -479,7 +469,9 @@
           <w:lang w:eastAsia="en-US"/>
         </w:rPr>
       </w:pPr>
-      <w:r/>
+      <w:r>
+        <w:t xml:space="preserve">                (Martinho Lutero)</w:t>
+      </w:r>
     </w:p>
     <w:p>
       <w:pPr>
@@ -493,7 +485,7 @@
         </w:rPr>
       </w:pPr>
       <w:r>
-        <w:t xml:space="preserve">QUESTÃO 07 ______________ (0,4)  </w:t>
+        <w:t>As Indulgências eram:</w:t>
       </w:r>
     </w:p>
     <w:p>
@@ -508,7 +500,7 @@
         </w:rPr>
       </w:pPr>
       <w:r>
-        <w:t>Dentre os fatores que contribuíram para a difusão do Movimento Reformista Protestante, no início do século XVI, destaca-se:</w:t>
+        <w:t>A. proibições de receber o dízimo oferecido pelos fiéis e incentivo à prática da usura pelo alto clero.</w:t>
       </w:r>
     </w:p>
     <w:p>
@@ -523,7 +515,7 @@
         </w:rPr>
       </w:pPr>
       <w:r>
-        <w:t>E. a inadequação das teorias religiosas católicas para com o progresso do capitalismo comercial.</w:t>
+        <w:t>B. cartas que permitiam a negociação de relíquias sagradas, usadas por Cristo, Maria ou Santos.</w:t>
       </w:r>
     </w:p>
     <w:p>
@@ -537,7 +529,7 @@
         </w:rPr>
       </w:pPr>
       <w:r>
-        <w:t>B. o declínio do particularismo urbano que veio a favorecer o aparecimento das Universidades.</w:t>
+        <w:t>C. absolvições dos pecados de vivos e mortos, concedidas através de cartas vendidas aos fiéis.</w:t>
       </w:r>
     </w:p>
     <w:p>
@@ -549,7 +541,7 @@
         </w:rPr>
       </w:pPr>
       <w:r>
-        <w:t>A. o cerceamento da liberdade de crítica provocado pelo Renascimento Cultural.</w:t>
+        <w:t>D. dispensas, isenções de algumas regras da Igreja Católica ou de votos feitos anteriormente pelos fiéis.</w:t>
       </w:r>
     </w:p>
     <w:p>
@@ -568,23 +560,23 @@
         </w:rPr>
       </w:pPr>
       <w:r>
-        <w:t>D. o conflito político observado tanto na Alemanha como na França.</w:t>
-      </w:r>
-    </w:p>
-    <w:p>
-      <w:pPr>
-        <w:pStyle w:val="Normal"/>
-        <w:spacing w:lineRule="auto" w:line="300"/>
-        <w:ind w:right="-45" w:hanging="0"/>
-        <w:jc w:val="both"/>
-        <w:rPr>
-          <w:rFonts w:ascii="Verdana" w:hAnsi="Verdana" w:eastAsia="Verdana" w:cs="Verdana"/>
-          <w:sz w:val="20"/>
-          <w:szCs w:val="20"/>
-        </w:rPr>
-      </w:pPr>
-      <w:r>
-        <w:t>C. o abuso político cometido pela Companhia de Jesus.</w:t>
+        <w:t>E. documentos de compra e venda de cargos e títulos eclesiásticos a qualquer pessoa que os desejasse.</w:t>
+      </w:r>
+    </w:p>
+    <w:p>
+      <w:pPr>
+        <w:pStyle w:val="Normal"/>
+        <w:spacing w:lineRule="auto" w:line="300"/>
+        <w:ind w:right="-45" w:hanging="0"/>
+        <w:jc w:val="both"/>
+        <w:rPr>
+          <w:rFonts w:ascii="Verdana" w:hAnsi="Verdana" w:eastAsia="Verdana" w:cs="Verdana"/>
+          <w:sz w:val="20"/>
+          <w:szCs w:val="20"/>
+        </w:rPr>
+      </w:pPr>
+      <w:r>
+        <w:t xml:space="preserve">QUESTÃO 01 ________________ (0,4) </w:t>
       </w:r>
     </w:p>
     <w:p>
@@ -602,7 +594,9 @@
           <w:szCs w:val="20"/>
         </w:rPr>
       </w:pPr>
-      <w:r/>
+      <w:r>
+        <w:t>Analise as alternativas abaixo que tratam das características do feudalismo e indique qual delas está incorreta.</w:t>
+      </w:r>
     </w:p>
     <w:p>
       <w:pPr>
@@ -615,7 +609,9 @@
         </w:rPr>
       </w:pPr>
       <w:r>
-        <w:t xml:space="preserve">QUESTÃO 10 _________________ (0,4) </w:t>
+        <w:t>A.</w:t>
+        <w:tab/>
+        <w:t>O servo ficava preso ao senhor feudal, devendo-lhe fidelidade, obediência e obrigações pessoais, bem como o pagamento de diferentes impostos.</w:t>
       </w:r>
     </w:p>
     <w:p>
@@ -628,7 +624,11 @@
           <w:szCs w:val="20"/>
         </w:rPr>
       </w:pPr>
-      <w:r/>
+      <w:r>
+        <w:t>B.</w:t>
+        <w:tab/>
+        <w:t>A Igreja, além de possuir uma grande quantidade de feudos e, consequentemente, ser a maior proprietária de terras, foi também a responsável pela difusão de valores culturais e religiosos da Idade Média.</w:t>
+      </w:r>
     </w:p>
     <w:p>
       <w:pPr>
@@ -641,7 +641,9 @@
         </w:rPr>
       </w:pPr>
       <w:r>
-        <w:t xml:space="preserve">Todas as alternativas contêm objetivos da política da Igreja Católica, esboçada durante o Concílio de Trento, EXCETO: </w:t>
+        <w:t>C.</w:t>
+        <w:tab/>
+        <w:t>Na Baixa Idade Média, a sociedade feudal era essencialmente agrária, portanto a terra era a maior riqueza que alguém poderia possuir, ou seja, a terra foi a base econômica do sistema feudal.</w:t>
       </w:r>
     </w:p>
     <w:p>
@@ -653,375 +655,6 @@
           <w:sz w:val="20"/>
           <w:szCs w:val="20"/>
         </w:rPr>
-      </w:pPr>
-      <w:r>
-        <w:t xml:space="preserve">A. A expansão da fé cristã. </w:t>
-      </w:r>
-    </w:p>
-    <w:p>
-      <w:pPr>
-        <w:pStyle w:val="Normal"/>
-        <w:jc w:val="both"/>
-        <w:rPr>
-          <w:rFonts w:ascii="Verdana" w:hAnsi="Verdana"/>
-          <w:sz w:val="20"/>
-          <w:szCs w:val="20"/>
-        </w:rPr>
-      </w:pPr>
-      <w:r>
-        <w:t>E. O relaxamento do celibato.</w:t>
-      </w:r>
-    </w:p>
-    <w:p>
-      <w:pPr>
-        <w:pStyle w:val="Normal"/>
-        <w:jc w:val="both"/>
-        <w:rPr>
-          <w:rFonts w:ascii="Verdana" w:hAnsi="Verdana"/>
-          <w:sz w:val="20"/>
-          <w:szCs w:val="20"/>
-        </w:rPr>
-      </w:pPr>
-      <w:r>
-        <w:t xml:space="preserve">C. A reafirmação dos dogmas. </w:t>
-      </w:r>
-    </w:p>
-    <w:p>
-      <w:pPr>
-        <w:pStyle w:val="Normal"/>
-        <w:spacing w:lineRule="auto" w:line="300"/>
-        <w:ind w:right="-45" w:hanging="0"/>
-        <w:jc w:val="both"/>
-        <w:rPr>
-          <w:rFonts w:ascii="Verdana" w:hAnsi="Verdana" w:eastAsia="Verdana" w:cs="Verdana"/>
-          <w:sz w:val="20"/>
-          <w:szCs w:val="20"/>
-        </w:rPr>
-      </w:pPr>
-      <w:r>
-        <w:t xml:space="preserve">B. A moralização do clero. </w:t>
-      </w:r>
-    </w:p>
-    <w:p>
-      <w:pPr>
-        <w:pStyle w:val="Normal"/>
-        <w:spacing w:lineRule="auto" w:line="300"/>
-        <w:ind w:right="-45" w:hanging="0"/>
-        <w:jc w:val="both"/>
-        <w:rPr>
-          <w:rFonts w:ascii="Verdana" w:hAnsi="Verdana" w:eastAsia="Verdana" w:cs="Verdana"/>
-          <w:b/>
-          <w:b/>
-          <w:color w:val="000000"/>
-          <w:sz w:val="20"/>
-          <w:szCs w:val="20"/>
-        </w:rPr>
-      </w:pPr>
-      <w:r>
-        <w:t xml:space="preserve">D. A perseguição às heresias. </w:t>
-      </w:r>
-    </w:p>
-    <w:p>
-      <w:pPr>
-        <w:pStyle w:val="Normal"/>
-        <w:spacing w:lineRule="auto" w:line="300"/>
-        <w:ind w:right="-45" w:hanging="0"/>
-        <w:jc w:val="both"/>
-        <w:rPr>
-          <w:rFonts w:ascii="Verdana" w:hAnsi="Verdana" w:eastAsia="Verdana" w:cs="Verdana"/>
-          <w:sz w:val="20"/>
-          <w:szCs w:val="20"/>
-        </w:rPr>
-      </w:pPr>
-      <w:r/>
-    </w:p>
-    <w:p>
-      <w:pPr>
-        <w:pStyle w:val="Normal"/>
-        <w:spacing w:lineRule="auto" w:line="300"/>
-        <w:ind w:right="-45" w:hanging="0"/>
-        <w:jc w:val="right"/>
-        <w:rPr>
-          <w:rFonts w:ascii="Verdana" w:hAnsi="Verdana" w:eastAsia="Verdana" w:cs="Verdana"/>
-          <w:sz w:val="16"/>
-          <w:szCs w:val="16"/>
-        </w:rPr>
-      </w:pPr>
-      <w:r/>
-    </w:p>
-    <w:p>
-      <w:pPr>
-        <w:pStyle w:val="Normal"/>
-        <w:spacing w:lineRule="auto" w:line="300"/>
-        <w:ind w:right="-45" w:hanging="0"/>
-        <w:jc w:val="both"/>
-        <w:rPr>
-          <w:rFonts w:ascii="Verdana" w:hAnsi="Verdana" w:eastAsia="Verdana" w:cs="Verdana"/>
-          <w:sz w:val="20"/>
-          <w:szCs w:val="20"/>
-        </w:rPr>
-      </w:pPr>
-      <w:r>
-        <w:t>RECUPERAÇÃO PARALELA (RP)</w:t>
-      </w:r>
-    </w:p>
-    <w:p>
-      <w:pPr>
-        <w:pStyle w:val="Normal"/>
-        <w:spacing w:lineRule="auto" w:line="300"/>
-        <w:ind w:right="-45" w:hanging="0"/>
-        <w:jc w:val="both"/>
-        <w:rPr>
-          <w:rFonts w:ascii="Verdana" w:hAnsi="Verdana" w:eastAsia="Verdana" w:cs="Verdana"/>
-          <w:sz w:val="20"/>
-          <w:szCs w:val="20"/>
-        </w:rPr>
-      </w:pPr>
-      <w:r>
-        <w:t>DE HISTÓRIA</w:t>
-      </w:r>
-    </w:p>
-    <w:p>
-      <w:pPr>
-        <w:pStyle w:val="Normal"/>
-        <w:spacing w:lineRule="auto" w:line="300"/>
-        <w:ind w:right="-45" w:hanging="0"/>
-        <w:jc w:val="both"/>
-        <w:rPr>
-          <w:rFonts w:ascii="Verdana" w:hAnsi="Verdana" w:eastAsia="Verdana" w:cs="Verdana"/>
-          <w:sz w:val="20"/>
-          <w:szCs w:val="20"/>
-        </w:rPr>
-      </w:pPr>
-      <w:r/>
-    </w:p>
-    <w:p>
-      <w:pPr>
-        <w:pStyle w:val="Normal"/>
-        <w:spacing w:lineRule="auto" w:line="300"/>
-        <w:ind w:right="-45" w:hanging="0"/>
-        <w:jc w:val="both"/>
-        <w:rPr>
-          <w:rFonts w:ascii="Verdana" w:hAnsi="Verdana" w:eastAsia="Verdana" w:cs="Verdana"/>
-          <w:sz w:val="20"/>
-          <w:szCs w:val="20"/>
-        </w:rPr>
-      </w:pPr>
-      <w:r>
-        <w:t>QUESTÃO 11 _________________ (0,4)</w:t>
-      </w:r>
-    </w:p>
-    <w:p>
-      <w:pPr>
-        <w:pStyle w:val="Normal"/>
-        <w:spacing w:lineRule="auto" w:line="300"/>
-        <w:ind w:right="-45" w:hanging="0"/>
-        <w:jc w:val="both"/>
-        <w:rPr>
-          <w:rFonts w:ascii="Verdana" w:hAnsi="Verdana" w:eastAsia="Verdana" w:cs="Verdana"/>
-          <w:sz w:val="20"/>
-          <w:szCs w:val="20"/>
-        </w:rPr>
-      </w:pPr>
-      <w:r>
-        <w:t>“[...] o aumento demográfico, ocorrido do século XI ao XVI, permitiu a multiplicação da nobreza cada vez mais parasitária. Seus hábitos de consumo tornaram-se mais exigentes e maiores, o que determinava uma necessidade de renda cada vez mais elevada. Segue-se, pois, uma superexploração do trabalho dos servos, exigindo-se destes um maior tempo de trabalho [...]”.</w:t>
-      </w:r>
-    </w:p>
-    <w:p>
-      <w:pPr>
-        <w:pStyle w:val="Normal"/>
-        <w:spacing w:lineRule="auto" w:line="300"/>
-        <w:ind w:right="-45" w:hanging="0"/>
-        <w:jc w:val="both"/>
-        <w:rPr>
-          <w:rFonts w:ascii="Verdana" w:hAnsi="Verdana" w:eastAsia="Verdana" w:cs="Verdana"/>
-          <w:sz w:val="20"/>
-          <w:szCs w:val="20"/>
-        </w:rPr>
-      </w:pPr>
-      <w:r>
-        <w:t>O texto descreve uma das causas, na Europa, da:</w:t>
-      </w:r>
-    </w:p>
-    <w:p>
-      <w:pPr>
-        <w:pStyle w:val="Normal"/>
-        <w:spacing w:lineRule="auto" w:line="300"/>
-        <w:ind w:right="-45" w:hanging="0"/>
-        <w:jc w:val="both"/>
-        <w:rPr>
-          <w:rFonts w:ascii="Verdana" w:hAnsi="Verdana" w:eastAsia="Verdana" w:cs="Verdana"/>
-          <w:sz w:val="20"/>
-          <w:szCs w:val="20"/>
-        </w:rPr>
-      </w:pPr>
-      <w:r>
-        <w:t>D. crise que levou à desintegração do feudalismo.</w:t>
-      </w:r>
-    </w:p>
-    <w:p>
-      <w:pPr>
-        <w:pStyle w:val="Normal"/>
-        <w:spacing w:lineRule="auto" w:line="300"/>
-        <w:ind w:right="-45" w:hanging="0"/>
-        <w:jc w:val="both"/>
-        <w:rPr>
-          <w:rFonts w:ascii="Verdana" w:hAnsi="Verdana" w:eastAsia="Verdana" w:cs="Verdana"/>
-          <w:b/>
-          <w:b/>
-          <w:color w:val="000000"/>
-          <w:sz w:val="20"/>
-          <w:szCs w:val="20"/>
-        </w:rPr>
-      </w:pPr>
-      <w:r>
-        <w:t>A. formação do modo de produção asiático.</w:t>
-      </w:r>
-    </w:p>
-    <w:p>
-      <w:pPr>
-        <w:pStyle w:val="Normal"/>
-        <w:shd w:val="clear" w:color="auto" w:fill="FFFFFF"/>
-        <w:spacing w:lineRule="atLeast" w:line="270"/>
-        <w:jc w:val="both"/>
-        <w:rPr>
-          <w:rFonts w:ascii="Verdana" w:hAnsi="Verdana" w:cs="Arial"/>
-          <w:color w:val="000000"/>
-          <w:sz w:val="20"/>
-          <w:szCs w:val="20"/>
-        </w:rPr>
-      </w:pPr>
-      <w:r>
-        <w:t>C. decadência do comércio que produziu a ruralização.</w:t>
-      </w:r>
-    </w:p>
-    <w:p>
-      <w:pPr>
-        <w:pStyle w:val="Normal"/>
-        <w:shd w:val="clear" w:color="auto" w:fill="FFFFFF"/>
-        <w:spacing w:lineRule="atLeast" w:line="270"/>
-        <w:jc w:val="both"/>
-        <w:rPr>
-          <w:rFonts w:ascii="Verdana" w:hAnsi="Verdana" w:cs="Arial"/>
-          <w:color w:val="000000"/>
-          <w:sz w:val="20"/>
-          <w:szCs w:val="20"/>
-        </w:rPr>
-      </w:pPr>
-      <w:r>
-        <w:t>B. consolidação do despotismo esclarecido.</w:t>
-      </w:r>
-    </w:p>
-    <w:p>
-      <w:pPr>
-        <w:pStyle w:val="Normal"/>
-        <w:shd w:val="clear" w:color="auto" w:fill="FFFFFF"/>
-        <w:spacing w:lineRule="atLeast" w:line="270"/>
-        <w:jc w:val="both"/>
-        <w:rPr>
-          <w:rFonts w:ascii="Verdana" w:hAnsi="Verdana" w:cs="Arial"/>
-          <w:color w:val="000000"/>
-          <w:sz w:val="20"/>
-          <w:szCs w:val="20"/>
-        </w:rPr>
-      </w:pPr>
-      <w:r>
-        <w:t>E. prosperidade que provocou o processo de industrialização.</w:t>
-      </w:r>
-    </w:p>
-    <w:p>
-      <w:pPr>
-        <w:pStyle w:val="Normal"/>
-        <w:shd w:val="clear" w:color="auto" w:fill="FFFFFF"/>
-        <w:spacing w:lineRule="atLeast" w:line="270"/>
-        <w:jc w:val="both"/>
-        <w:rPr>
-          <w:rFonts w:ascii="Verdana" w:hAnsi="Verdana" w:cs="Arial"/>
-          <w:color w:val="000000"/>
-          <w:sz w:val="20"/>
-          <w:szCs w:val="20"/>
-        </w:rPr>
-      </w:pPr>
-      <w:r/>
-    </w:p>
-    <w:p>
-      <w:pPr>
-        <w:pStyle w:val="Normal"/>
-        <w:shd w:val="clear" w:color="auto" w:fill="FFFFFF"/>
-        <w:spacing w:lineRule="atLeast" w:line="270"/>
-        <w:jc w:val="both"/>
-        <w:rPr>
-          <w:rFonts w:ascii="Verdana" w:hAnsi="Verdana" w:cs="Arial"/>
-          <w:color w:val="000000"/>
-          <w:sz w:val="20"/>
-          <w:szCs w:val="20"/>
-        </w:rPr>
-      </w:pPr>
-      <w:r/>
-    </w:p>
-    <w:p>
-      <w:pPr>
-        <w:pStyle w:val="Normal"/>
-        <w:shd w:val="clear" w:color="auto" w:fill="FFFFFF"/>
-        <w:spacing w:lineRule="atLeast" w:line="270"/>
-        <w:jc w:val="both"/>
-        <w:rPr>
-          <w:rFonts w:ascii="Verdana" w:hAnsi="Verdana" w:cs="Arial"/>
-          <w:color w:val="000000"/>
-          <w:sz w:val="20"/>
-          <w:szCs w:val="20"/>
-        </w:rPr>
-      </w:pPr>
-      <w:r>
-        <w:t>HISTÓRIA</w:t>
-      </w:r>
-    </w:p>
-    <w:p>
-      <w:pPr>
-        <w:pStyle w:val="Normal"/>
-        <w:spacing w:lineRule="auto" w:line="300"/>
-        <w:ind w:right="-45" w:hanging="0"/>
-        <w:jc w:val="both"/>
-        <w:rPr>
-          <w:rFonts w:ascii="Verdana" w:hAnsi="Verdana" w:eastAsia="Verdana" w:cs="Verdana"/>
-          <w:sz w:val="20"/>
-          <w:szCs w:val="20"/>
-        </w:rPr>
-      </w:pPr>
-      <w:r/>
-    </w:p>
-    <w:p>
-      <w:pPr>
-        <w:pStyle w:val="Normal"/>
-        <w:spacing w:lineRule="auto" w:line="300"/>
-        <w:ind w:right="-45" w:hanging="0"/>
-        <w:jc w:val="both"/>
-        <w:rPr>
-          <w:rFonts w:ascii="Verdana" w:hAnsi="Verdana" w:eastAsia="Verdana" w:cs="Verdana"/>
-          <w:b/>
-          <w:b/>
-          <w:color w:val="000000"/>
-          <w:sz w:val="20"/>
-          <w:szCs w:val="20"/>
-        </w:rPr>
-      </w:pPr>
-      <w:r>
-        <w:t xml:space="preserve">QUESTÃO 01 ________________ (0,4) </w:t>
-      </w:r>
-    </w:p>
-    <w:p>
-      <w:pPr>
-        <w:pStyle w:val="Normal"/>
-        <w:rPr/>
-      </w:pPr>
-      <w:r>
-        <w:t>Analise as alternativas abaixo que tratam das características do feudalismo e indique qual delas está incorreta.</w:t>
-      </w:r>
-    </w:p>
-    <w:p>
-      <w:pPr>
-        <w:pStyle w:val="Normal"/>
-        <w:rPr/>
       </w:pPr>
       <w:r>
         <w:t>D.</w:t>
@@ -1055,11 +688,352 @@
           <w:szCs w:val="20"/>
         </w:rPr>
       </w:pPr>
-      <w:r>
-        <w:t>A.</w:t>
-        <w:tab/>
-        <w:t>O servo ficava preso ao senhor feudal, devendo-lhe fidelidade, obediência e obrigações pessoais, bem como o pagamento de diferentes impostos.</w:t>
-      </w:r>
+      <w:r/>
+    </w:p>
+    <w:p>
+      <w:pPr>
+        <w:pStyle w:val="Normal"/>
+        <w:spacing w:lineRule="auto" w:line="300"/>
+        <w:ind w:right="-45" w:hanging="0"/>
+        <w:jc w:val="both"/>
+        <w:rPr>
+          <w:rFonts w:ascii="Verdana" w:hAnsi="Verdana" w:eastAsia="Verdana" w:cs="Verdana"/>
+          <w:sz w:val="20"/>
+          <w:szCs w:val="20"/>
+        </w:rPr>
+      </w:pPr>
+      <w:r/>
+    </w:p>
+    <w:p>
+      <w:pPr>
+        <w:pStyle w:val="Normal"/>
+        <w:spacing w:lineRule="auto" w:line="300"/>
+        <w:ind w:right="-45" w:hanging="0"/>
+        <w:jc w:val="both"/>
+        <w:rPr>
+          <w:rFonts w:ascii="Verdana" w:hAnsi="Verdana" w:eastAsia="Verdana" w:cs="Verdana"/>
+          <w:b/>
+          <w:b/>
+          <w:color w:val="000000"/>
+          <w:sz w:val="20"/>
+          <w:szCs w:val="20"/>
+        </w:rPr>
+      </w:pPr>
+      <w:r>
+        <w:t xml:space="preserve">QUESTÃO 05 ________________ (0,4)  </w:t>
+      </w:r>
+    </w:p>
+    <w:p>
+      <w:pPr>
+        <w:pStyle w:val="Normal"/>
+        <w:spacing w:lineRule="auto" w:line="300"/>
+        <w:ind w:right="-45" w:hanging="0"/>
+        <w:jc w:val="both"/>
+        <w:rPr>
+          <w:rFonts w:ascii="Verdana" w:hAnsi="Verdana" w:eastAsia="Verdana" w:cs="Verdana"/>
+          <w:sz w:val="20"/>
+          <w:szCs w:val="20"/>
+        </w:rPr>
+      </w:pPr>
+      <w:r>
+        <w:t xml:space="preserve">O Renascimento, amplo movimento artístico, literário e científico, expandiu-se da Península Itálica por quase toda a Europa, provocando transformações na sociedade. Sobre o tema, é correto afirmar: </w:t>
+      </w:r>
+    </w:p>
+    <w:p>
+      <w:pPr>
+        <w:pStyle w:val="Normal"/>
+        <w:spacing w:lineRule="auto" w:line="300"/>
+        <w:ind w:right="-45" w:hanging="0"/>
+        <w:jc w:val="right"/>
+        <w:rPr>
+          <w:rFonts w:ascii="Verdana" w:hAnsi="Verdana" w:eastAsia="Verdana" w:cs="Verdana"/>
+          <w:sz w:val="16"/>
+          <w:szCs w:val="16"/>
+        </w:rPr>
+      </w:pPr>
+      <w:r>
+        <w:t xml:space="preserve">A. Houve o resgate, pelos intelectuais renascentistas, dos ideais medievais ligados aos dogmas do catolicismo, sobretudo da concepção teocêntrica de mundo. </w:t>
+      </w:r>
+    </w:p>
+    <w:p>
+      <w:pPr>
+        <w:pStyle w:val="Normal"/>
+        <w:spacing w:lineRule="auto" w:line="300"/>
+        <w:ind w:right="-45" w:hanging="0"/>
+        <w:jc w:val="both"/>
+        <w:rPr>
+          <w:rFonts w:ascii="Verdana" w:hAnsi="Verdana" w:eastAsia="Verdana" w:cs="Verdana"/>
+          <w:sz w:val="20"/>
+          <w:szCs w:val="20"/>
+        </w:rPr>
+      </w:pPr>
+      <w:r>
+        <w:t xml:space="preserve">B. O humanismo pregou a determinação das ações humanas pelo divino e negou que o homem tivesse a capacidade de agir sobre o mundo, transformando-o de acordo com sua vontade e interesse. </w:t>
+      </w:r>
+    </w:p>
+    <w:p>
+      <w:pPr>
+        <w:pStyle w:val="Normal"/>
+        <w:spacing w:lineRule="auto" w:line="300"/>
+        <w:ind w:right="-45" w:hanging="0"/>
+        <w:jc w:val="both"/>
+        <w:rPr>
+          <w:rFonts w:ascii="Verdana" w:hAnsi="Verdana" w:eastAsia="Verdana" w:cs="Verdana"/>
+          <w:sz w:val="20"/>
+          <w:szCs w:val="20"/>
+        </w:rPr>
+      </w:pPr>
+      <w:r>
+        <w:t>C. Os estudiosos do período buscaram apoio na observação, no método experimental e na reflexão racional, valorizando a natureza e o ser humano</w:t>
+      </w:r>
+    </w:p>
+    <w:p>
+      <w:pPr>
+        <w:pStyle w:val="Normal"/>
+        <w:spacing w:lineRule="auto" w:line="300"/>
+        <w:ind w:right="-45" w:hanging="0"/>
+        <w:jc w:val="both"/>
+        <w:rPr>
+          <w:rFonts w:ascii="Verdana" w:hAnsi="Verdana" w:eastAsia="Verdana" w:cs="Verdana"/>
+          <w:sz w:val="20"/>
+          <w:szCs w:val="20"/>
+        </w:rPr>
+      </w:pPr>
+      <w:r>
+        <w:t xml:space="preserve">D. O racionalismo renascentista reforçou o princípio da autoridade da ciência teológica e da tradição medieval. </w:t>
+      </w:r>
+    </w:p>
+    <w:p>
+      <w:pPr>
+        <w:pStyle w:val="Normal"/>
+        <w:spacing w:lineRule="auto" w:line="300"/>
+        <w:ind w:right="-45" w:hanging="0"/>
+        <w:jc w:val="both"/>
+        <w:rPr>
+          <w:rFonts w:ascii="Verdana" w:hAnsi="Verdana" w:eastAsia="Verdana" w:cs="Verdana"/>
+          <w:sz w:val="20"/>
+          <w:szCs w:val="20"/>
+        </w:rPr>
+      </w:pPr>
+      <w:r>
+        <w:t xml:space="preserve">E. Nesse período, reafirmou-se a idéia de homem cidadão, que terminou por enfraquecer os sentimentos de identidade nacional e cultural, os quais contribuíram para o fim das monarquias absolutas. </w:t>
+      </w:r>
+    </w:p>
+    <w:p>
+      <w:pPr>
+        <w:pStyle w:val="Normal"/>
+        <w:spacing w:lineRule="auto" w:line="300"/>
+        <w:ind w:right="-45" w:hanging="0"/>
+        <w:jc w:val="both"/>
+        <w:rPr>
+          <w:rFonts w:ascii="Verdana" w:hAnsi="Verdana" w:eastAsia="Verdana" w:cs="Verdana"/>
+          <w:sz w:val="20"/>
+          <w:szCs w:val="20"/>
+        </w:rPr>
+      </w:pPr>
+      <w:r/>
+    </w:p>
+    <w:p>
+      <w:pPr>
+        <w:pStyle w:val="Normal"/>
+        <w:spacing w:lineRule="auto" w:line="300"/>
+        <w:ind w:right="-45" w:hanging="0"/>
+        <w:jc w:val="both"/>
+        <w:rPr>
+          <w:rFonts w:ascii="Verdana" w:hAnsi="Verdana" w:eastAsia="Verdana" w:cs="Verdana"/>
+          <w:sz w:val="20"/>
+          <w:szCs w:val="20"/>
+        </w:rPr>
+      </w:pPr>
+      <w:r>
+        <w:t xml:space="preserve">QUESTÃO  08 ______________ (0,4)  </w:t>
+      </w:r>
+    </w:p>
+    <w:p>
+      <w:pPr>
+        <w:pStyle w:val="Normal"/>
+        <w:spacing w:lineRule="auto" w:line="300"/>
+        <w:ind w:right="-45" w:hanging="0"/>
+        <w:jc w:val="both"/>
+        <w:rPr>
+          <w:rFonts w:ascii="Verdana" w:hAnsi="Verdana" w:eastAsia="Verdana" w:cs="Verdana"/>
+          <w:sz w:val="20"/>
+          <w:szCs w:val="20"/>
+        </w:rPr>
+      </w:pPr>
+      <w:r>
+        <w:t>Sobre a Contra-Reforma é CORRETO afirmar:</w:t>
+      </w:r>
+    </w:p>
+    <w:p>
+      <w:pPr>
+        <w:pStyle w:val="Normal"/>
+        <w:spacing w:lineRule="auto" w:line="300"/>
+        <w:ind w:right="-45" w:hanging="0"/>
+        <w:jc w:val="both"/>
+        <w:rPr>
+          <w:rFonts w:ascii="Verdana" w:hAnsi="Verdana" w:eastAsia="Verdana" w:cs="Verdana"/>
+          <w:b/>
+          <w:b/>
+          <w:color w:val="000000"/>
+          <w:sz w:val="20"/>
+          <w:szCs w:val="20"/>
+        </w:rPr>
+      </w:pPr>
+      <w:r/>
+    </w:p>
+    <w:p>
+      <w:pPr>
+        <w:pStyle w:val="Normal"/>
+        <w:shd w:val="clear" w:color="auto" w:fill="FFFFFF"/>
+        <w:spacing w:lineRule="atLeast" w:line="270"/>
+        <w:jc w:val="both"/>
+        <w:rPr>
+          <w:rFonts w:ascii="Verdana" w:hAnsi="Verdana" w:cs="Arial"/>
+          <w:color w:val="000000"/>
+          <w:sz w:val="20"/>
+          <w:szCs w:val="20"/>
+        </w:rPr>
+      </w:pPr>
+      <w:r>
+        <w:t>I - O movimento não teve o apoio do papa e dos bispos católicos, pois acreditavam que não havia nada o que fazer para evitar o avanço do protestantismo na Europa.</w:t>
+      </w:r>
+    </w:p>
+    <w:p>
+      <w:pPr>
+        <w:pStyle w:val="Normal"/>
+        <w:shd w:val="clear" w:color="auto" w:fill="FFFFFF"/>
+        <w:spacing w:lineRule="atLeast" w:line="270"/>
+        <w:jc w:val="both"/>
+        <w:rPr>
+          <w:rFonts w:ascii="Verdana" w:hAnsi="Verdana" w:cs="Arial"/>
+          <w:color w:val="000000"/>
+          <w:sz w:val="20"/>
+          <w:szCs w:val="20"/>
+        </w:rPr>
+      </w:pPr>
+      <w:r>
+        <w:t>II - Conseguiu eliminar todas as religiões protestantes já no século XVI.</w:t>
+      </w:r>
+    </w:p>
+    <w:p>
+      <w:pPr>
+        <w:pStyle w:val="Normal"/>
+        <w:shd w:val="clear" w:color="auto" w:fill="FFFFFF"/>
+        <w:spacing w:lineRule="atLeast" w:line="270"/>
+        <w:jc w:val="both"/>
+        <w:rPr>
+          <w:rFonts w:ascii="Verdana" w:hAnsi="Verdana" w:cs="Arial"/>
+          <w:color w:val="000000"/>
+          <w:sz w:val="20"/>
+          <w:szCs w:val="20"/>
+        </w:rPr>
+      </w:pPr>
+      <w:r>
+        <w:t>III- Provocou guerras religiosas na Europa, suscitando um clima de perseguições e conflito religioso.</w:t>
+      </w:r>
+    </w:p>
+    <w:p>
+      <w:pPr>
+        <w:pStyle w:val="Normal"/>
+        <w:shd w:val="clear" w:color="auto" w:fill="FFFFFF"/>
+        <w:spacing w:lineRule="atLeast" w:line="270"/>
+        <w:jc w:val="both"/>
+        <w:rPr>
+          <w:rFonts w:ascii="Verdana" w:hAnsi="Verdana" w:cs="Arial"/>
+          <w:color w:val="000000"/>
+          <w:sz w:val="20"/>
+          <w:szCs w:val="20"/>
+        </w:rPr>
+      </w:pPr>
+      <w:r>
+        <w:t>IV- O movimento promoveu o retorno do Tribunal do Santo Oficio, determinou a catequização de indígenas nas terras descobertas e criou o Índice de Livros Proibidos.</w:t>
+      </w:r>
+    </w:p>
+    <w:p>
+      <w:pPr>
+        <w:pStyle w:val="Normal"/>
+        <w:shd w:val="clear" w:color="auto" w:fill="FFFFFF"/>
+        <w:spacing w:lineRule="atLeast" w:line="270"/>
+        <w:jc w:val="both"/>
+        <w:rPr>
+          <w:rFonts w:ascii="Verdana" w:hAnsi="Verdana" w:cs="Arial"/>
+          <w:color w:val="000000"/>
+          <w:sz w:val="20"/>
+          <w:szCs w:val="20"/>
+        </w:rPr>
+      </w:pPr>
+      <w:r>
+        <w:t>A. Apenas I, II.</w:t>
+      </w:r>
+    </w:p>
+    <w:p>
+      <w:pPr>
+        <w:pStyle w:val="Normal"/>
+        <w:shd w:val="clear" w:color="auto" w:fill="FFFFFF"/>
+        <w:spacing w:lineRule="atLeast" w:line="270"/>
+        <w:jc w:val="both"/>
+        <w:rPr>
+          <w:rFonts w:ascii="Verdana" w:hAnsi="Verdana" w:cs="Arial"/>
+          <w:color w:val="000000"/>
+          <w:sz w:val="20"/>
+          <w:szCs w:val="20"/>
+        </w:rPr>
+      </w:pPr>
+      <w:r>
+        <w:t>B. Apenas II, IV.</w:t>
+      </w:r>
+    </w:p>
+    <w:p>
+      <w:pPr>
+        <w:pStyle w:val="Normal"/>
+        <w:spacing w:lineRule="auto" w:line="300"/>
+        <w:ind w:right="-45" w:hanging="0"/>
+        <w:jc w:val="both"/>
+        <w:rPr>
+          <w:rFonts w:ascii="Verdana" w:hAnsi="Verdana" w:eastAsia="Verdana" w:cs="Verdana"/>
+          <w:sz w:val="20"/>
+          <w:szCs w:val="20"/>
+        </w:rPr>
+      </w:pPr>
+      <w:r>
+        <w:t>C. Apenas I, III.</w:t>
+      </w:r>
+    </w:p>
+    <w:p>
+      <w:pPr>
+        <w:pStyle w:val="Normal"/>
+        <w:spacing w:lineRule="auto" w:line="300"/>
+        <w:ind w:right="-45" w:hanging="0"/>
+        <w:jc w:val="both"/>
+        <w:rPr>
+          <w:rFonts w:ascii="Verdana" w:hAnsi="Verdana" w:eastAsia="Verdana" w:cs="Verdana"/>
+          <w:b/>
+          <w:b/>
+          <w:color w:val="000000"/>
+          <w:sz w:val="20"/>
+          <w:szCs w:val="20"/>
+        </w:rPr>
+      </w:pPr>
+      <w:r>
+        <w:t>D. Apenas III, IV.</w:t>
+      </w:r>
+    </w:p>
+    <w:p>
+      <w:pPr>
+        <w:pStyle w:val="Normal"/>
+        <w:rPr/>
+      </w:pPr>
+      <w:r>
+        <w:t>E. Todas estão corretas.</w:t>
+      </w:r>
+    </w:p>
+    <w:p>
+      <w:pPr>
+        <w:pStyle w:val="Normal"/>
+        <w:rPr/>
+      </w:pPr>
+      <w:r/>
     </w:p>
     <w:p>
       <w:pPr>
@@ -1072,9 +1046,7 @@
         </w:rPr>
       </w:pPr>
       <w:r>
-        <w:t>C.</w:t>
-        <w:tab/>
-        <w:t>Na Baixa Idade Média, a sociedade feudal era essencialmente agrária, portanto a terra era a maior riqueza que alguém poderia possuir, ou seja, a terra foi a base econômica do sistema feudal.</w:t>
+        <w:t xml:space="preserve">QUESTÃO 10 _________________ (0,4) </w:t>
       </w:r>
     </w:p>
     <w:p>
@@ -1087,10 +1059,34 @@
           <w:szCs w:val="20"/>
         </w:rPr>
       </w:pPr>
-      <w:r>
-        <w:t>B.</w:t>
-        <w:tab/>
-        <w:t>A Igreja, além de possuir uma grande quantidade de feudos e, consequentemente, ser a maior proprietária de terras, foi também a responsável pela difusão de valores culturais e religiosos da Idade Média.</w:t>
+      <w:r/>
+    </w:p>
+    <w:p>
+      <w:pPr>
+        <w:pStyle w:val="Normal"/>
+        <w:jc w:val="both"/>
+        <w:rPr>
+          <w:rFonts w:ascii="Verdana" w:hAnsi="Verdana"/>
+          <w:sz w:val="20"/>
+          <w:szCs w:val="20"/>
+        </w:rPr>
+      </w:pPr>
+      <w:r>
+        <w:t xml:space="preserve">Todas as alternativas contêm objetivos da política da Igreja Católica, esboçada durante o Concílio de Trento, EXCETO: </w:t>
+      </w:r>
+    </w:p>
+    <w:p>
+      <w:pPr>
+        <w:pStyle w:val="Normal"/>
+        <w:jc w:val="both"/>
+        <w:rPr>
+          <w:rFonts w:ascii="Verdana" w:hAnsi="Verdana"/>
+          <w:sz w:val="20"/>
+          <w:szCs w:val="20"/>
+        </w:rPr>
+      </w:pPr>
+      <w:r>
+        <w:t xml:space="preserve">A. A moralização do clero. </w:t>
       </w:r>
     </w:p>
     <w:p>
@@ -1100,14 +1096,64 @@
         <w:jc w:val="both"/>
         <w:rPr/>
       </w:pPr>
+      <w:r>
+        <w:t xml:space="preserve">B. A perseguição às heresias. </w:t>
+      </w:r>
+    </w:p>
+    <w:p>
+      <w:pPr>
+        <w:pStyle w:val="Normal"/>
+        <w:ind w:hanging="0"/>
+        <w:jc w:val="both"/>
+        <w:rPr/>
+      </w:pPr>
+      <w:r>
+        <w:t xml:space="preserve">C. A reafirmação dos dogmas. </w:t>
+      </w:r>
+    </w:p>
+    <w:p>
+      <w:pPr>
+        <w:pStyle w:val="Normal"/>
+        <w:ind w:hanging="0"/>
+        <w:jc w:val="both"/>
+        <w:rPr/>
+      </w:pPr>
+      <w:r>
+        <w:t>D. O relaxamento do celibato.</w:t>
+      </w:r>
+    </w:p>
+    <w:p>
+      <w:pPr>
+        <w:pStyle w:val="Normal"/>
+        <w:ind w:hanging="0"/>
+        <w:jc w:val="both"/>
+        <w:rPr/>
+      </w:pPr>
+      <w:r>
+        <w:t xml:space="preserve">E. A expansão da fé cristã. </w:t>
+      </w:r>
+    </w:p>
+    <w:p>
+      <w:pPr>
+        <w:pStyle w:val="Normal"/>
+        <w:ind w:hanging="0"/>
+        <w:jc w:val="both"/>
+        <w:rPr/>
+      </w:pPr>
       <w:r/>
     </w:p>
     <w:p>
       <w:pPr>
         <w:pStyle w:val="Normal"/>
-        <w:ind w:hanging="0"/>
-        <w:jc w:val="both"/>
-        <w:rPr/>
+        <w:spacing w:lineRule="auto" w:line="300"/>
+        <w:ind w:right="-45" w:hanging="0"/>
+        <w:jc w:val="both"/>
+        <w:rPr>
+          <w:rFonts w:ascii="Verdana" w:hAnsi="Verdana" w:eastAsia="Verdana" w:cs="Verdana"/>
+          <w:color w:val="FF6600"/>
+          <w:sz w:val="20"/>
+          <w:szCs w:val="20"/>
+        </w:rPr>
       </w:pPr>
       <w:r>
         <w:t xml:space="preserve">QUESTÃO 06  _______________ (0,4) </w:t>
@@ -1116,9 +1162,16 @@
     <w:p>
       <w:pPr>
         <w:pStyle w:val="Normal"/>
-        <w:ind w:hanging="0"/>
-        <w:jc w:val="both"/>
-        <w:rPr/>
+        <w:spacing w:lineRule="auto" w:line="300"/>
+        <w:ind w:right="-45" w:hanging="0"/>
+        <w:jc w:val="both"/>
+        <w:rPr>
+          <w:rFonts w:ascii="Verdana" w:hAnsi="Verdana" w:eastAsia="Verdana" w:cs="Verdana"/>
+          <w:b/>
+          <w:b/>
+          <w:sz w:val="10"/>
+          <w:szCs w:val="10"/>
+        </w:rPr>
       </w:pPr>
       <w:r>
         <w:t>O movimento em direção à modernidade iniciado pela Renascença foi significativamente acelerado pela Revolução Científica do século XVII. A Revolução Científica destruiu a cosmologia medieval e estabeleceu o método científico – a observação e a experimentação rigorosa e sistemática – como meio essencial de desvendar os segredos da natureza.</w:t>
@@ -1127,9 +1180,17 @@
     <w:p>
       <w:pPr>
         <w:pStyle w:val="Normal"/>
-        <w:ind w:hanging="0"/>
-        <w:jc w:val="both"/>
-        <w:rPr/>
+        <w:spacing w:lineRule="auto" w:line="276"/>
+        <w:ind w:right="-45" w:hanging="0"/>
+        <w:jc w:val="both"/>
+        <w:rPr>
+          <w:rFonts w:ascii="Verdana" w:hAnsi="Verdana" w:eastAsia="Verdana" w:cs="Verdana"/>
+          <w:b/>
+          <w:b/>
+          <w:color w:val="000000"/>
+          <w:sz w:val="20"/>
+          <w:szCs w:val="20"/>
+        </w:rPr>
       </w:pPr>
       <w:r>
         <w:t>PERRY, Marvin. Tradução de Waltensir Dutra e Silvana Vieira. Civilização ocidental. São Paulo: Martins Fontes, 2002, p. 282.</w:t>
@@ -1138,9 +1199,15 @@
     <w:p>
       <w:pPr>
         <w:pStyle w:val="Normal"/>
-        <w:ind w:hanging="0"/>
-        <w:jc w:val="both"/>
-        <w:rPr/>
+        <w:spacing w:lineRule="auto" w:line="276"/>
+        <w:ind w:right="-45" w:hanging="0"/>
+        <w:jc w:val="both"/>
+        <w:rPr>
+          <w:rFonts w:ascii="Verdana" w:hAnsi="Verdana" w:eastAsia="Verdana" w:cs="Verdana"/>
+          <w:color w:val="000000"/>
+          <w:sz w:val="20"/>
+          <w:szCs w:val="20"/>
+        </w:rPr>
       </w:pPr>
       <w:r>
         <w:br/>
@@ -1150,77 +1217,6 @@
     <w:p>
       <w:pPr>
         <w:pStyle w:val="Normal"/>
-        <w:spacing w:lineRule="auto" w:line="300"/>
-        <w:ind w:right="-45" w:hanging="0"/>
-        <w:jc w:val="both"/>
-        <w:rPr>
-          <w:rFonts w:ascii="Verdana" w:hAnsi="Verdana" w:eastAsia="Verdana" w:cs="Verdana"/>
-          <w:color w:val="FF6600"/>
-          <w:sz w:val="20"/>
-          <w:szCs w:val="20"/>
-        </w:rPr>
-      </w:pPr>
-      <w:r>
-        <w:t xml:space="preserve">E. ao fortalecimento das tradições, que afirmavam a identidade entre as raças e a igualdade da capacidade intelectual entre elas.   </w:t>
-      </w:r>
-    </w:p>
-    <w:p>
-      <w:pPr>
-        <w:pStyle w:val="Normal"/>
-        <w:spacing w:lineRule="auto" w:line="300"/>
-        <w:ind w:right="-45" w:hanging="0"/>
-        <w:jc w:val="both"/>
-        <w:rPr>
-          <w:rFonts w:ascii="Verdana" w:hAnsi="Verdana" w:eastAsia="Verdana" w:cs="Verdana"/>
-          <w:b/>
-          <w:b/>
-          <w:sz w:val="10"/>
-          <w:szCs w:val="10"/>
-        </w:rPr>
-      </w:pPr>
-      <w:r>
-        <w:t xml:space="preserve">B. ao modo de produção feudal, resultante do aumento da produtividade agrícola e da expansão do poder dos senhores feudais, ampliando a exploração sobre a classe servil.   </w:t>
-      </w:r>
-    </w:p>
-    <w:p>
-      <w:pPr>
-        <w:pStyle w:val="Normal"/>
-        <w:spacing w:lineRule="auto" w:line="276"/>
-        <w:ind w:right="-45" w:hanging="0"/>
-        <w:jc w:val="both"/>
-        <w:rPr>
-          <w:rFonts w:ascii="Verdana" w:hAnsi="Verdana" w:eastAsia="Verdana" w:cs="Verdana"/>
-          <w:b/>
-          <w:b/>
-          <w:color w:val="000000"/>
-          <w:sz w:val="20"/>
-          <w:szCs w:val="20"/>
-        </w:rPr>
-      </w:pPr>
-      <w:r>
-        <w:t xml:space="preserve">D. à eclosão da Reforma Protestante, que condenava o apoio da Igreja Católica às interpretações científicas dos fenômenos religiosos.   </w:t>
-      </w:r>
-    </w:p>
-    <w:p>
-      <w:pPr>
-        <w:pStyle w:val="Normal"/>
-        <w:spacing w:lineRule="auto" w:line="276"/>
-        <w:ind w:right="-45" w:hanging="0"/>
-        <w:jc w:val="both"/>
-        <w:rPr>
-          <w:rFonts w:ascii="Verdana" w:hAnsi="Verdana" w:eastAsia="Verdana" w:cs="Verdana"/>
-          <w:color w:val="000000"/>
-          <w:sz w:val="20"/>
-          <w:szCs w:val="20"/>
-        </w:rPr>
-      </w:pPr>
-      <w:r>
-        <w:t xml:space="preserve">A. ao renascimento científico europeu, que introduziu novas concepções relativas, dentre outras, ao heliocentrismo, à anatomia humana, às operações matemáticas decimais e à produção de textos.   </w:t>
-      </w:r>
-    </w:p>
-    <w:p>
-      <w:pPr>
-        <w:pStyle w:val="Normal"/>
         <w:jc w:val="both"/>
         <w:rPr>
           <w:rFonts w:ascii="Verdana" w:hAnsi="Verdana" w:cs="Arial"/>
@@ -1230,7 +1226,7 @@
         </w:rPr>
       </w:pPr>
       <w:r>
-        <w:t xml:space="preserve">C. à finalização da concorrência comercial entre as cidades italianas que disputavam a hegemonia no mar Mediterrâneo.   </w:t>
+        <w:t xml:space="preserve">A. ao modo de produção feudal, resultante do aumento da produtividade agrícola e da expansão do poder dos senhores feudais, ampliando a exploração sobre a classe servil.   </w:t>
       </w:r>
     </w:p>
     <w:p>
@@ -1244,7 +1240,9 @@
           <w:szCs w:val="20"/>
         </w:rPr>
       </w:pPr>
-      <w:r/>
+      <w:r>
+        <w:t xml:space="preserve">B. ao renascimento científico europeu, que introduziu novas concepções relativas, dentre outras, ao heliocentrismo, à anatomia humana, às operações matemáticas decimais e à produção de textos.   </w:t>
+      </w:r>
     </w:p>
     <w:p>
       <w:pPr>
@@ -1257,7 +1255,9 @@
           <w:szCs w:val="20"/>
         </w:rPr>
       </w:pPr>
-      <w:r/>
+      <w:r>
+        <w:t xml:space="preserve">C. à finalização da concorrência comercial entre as cidades italianas que disputavam a hegemonia no mar Mediterrâneo.   </w:t>
+      </w:r>
     </w:p>
     <w:p>
       <w:pPr>
@@ -1271,7 +1271,7 @@
         </w:rPr>
       </w:pPr>
       <w:r>
-        <w:t xml:space="preserve">QUESTÃO  09 _________________ (0,4) </w:t>
+        <w:t xml:space="preserve">D. à eclosão da Reforma Protestante, que condenava o apoio da Igreja Católica às interpretações científicas dos fenômenos religiosos.   </w:t>
       </w:r>
     </w:p>
     <w:p>
@@ -1285,7 +1285,9 @@
           <w:szCs w:val="20"/>
         </w:rPr>
       </w:pPr>
-      <w:r/>
+      <w:r>
+        <w:t xml:space="preserve">E. ao fortalecimento das tradições, que afirmavam a identidade entre as raças e a igualdade da capacidade intelectual entre elas.   </w:t>
+      </w:r>
     </w:p>
     <w:p>
       <w:pPr>
@@ -1298,9 +1300,7 @@
           <w:szCs w:val="20"/>
         </w:rPr>
       </w:pPr>
-      <w:r>
-        <w:t>"É preciso ensinar aos cristãos que aquele que dá aos pobres, ou empresta a quem está necessitado, faz melhor do que se comprasse indulgências".</w:t>
-      </w:r>
+      <w:r/>
     </w:p>
     <w:p>
       <w:pPr>
@@ -1309,7 +1309,7 @@
         <w:rPr/>
       </w:pPr>
       <w:r>
-        <w:t xml:space="preserve">                (Martinho Lutero)</w:t>
+        <w:t xml:space="preserve">QUESTÃO 02 ________________ (0,4) </w:t>
       </w:r>
     </w:p>
     <w:p>
@@ -1319,7 +1319,7 @@
         <w:rPr/>
       </w:pPr>
       <w:r>
-        <w:t>As Indulgências eram:</w:t>
+        <w:t>A característica marcante do feudalismo, sob o ponto de vista político, foi o enfraquecimento do Estado enquanto instituição, porque:</w:t>
       </w:r>
     </w:p>
     <w:p>
@@ -1337,7 +1337,7 @@
         </w:rPr>
       </w:pPr>
       <w:r>
-        <w:t>E. absolvições dos pecados de vivos e mortos, concedidas através de cartas vendidas aos fiéis.</w:t>
+        <w:t>A. empobrecimento da nobreza;</w:t>
       </w:r>
     </w:p>
     <w:p>
@@ -1356,7 +1356,7 @@
         </w:rPr>
       </w:pPr>
       <w:r>
-        <w:t>C. dispensas, isenções de algumas regras da Igreja Católica ou de votos feitos anteriormente pelos fiéis.</w:t>
+        <w:t>B. a prática do enfeudamento acabou por ampliar os feudos, enfraquecendo o poder político dos senhores;</w:t>
       </w:r>
     </w:p>
     <w:p>
@@ -1373,7 +1373,7 @@
         </w:rPr>
       </w:pPr>
       <w:r>
-        <w:t>A. documentos de compra e venda de cargos e títulos eclesiásticos a qualquer pessoa que os desejasse.</w:t>
+        <w:t>C. a competência política para centralizar o poder, reservada ao rei, advinha da origem divina da monarquia.</w:t>
       </w:r>
     </w:p>
     <w:p>
@@ -1386,7 +1386,7 @@
         </w:rPr>
       </w:pPr>
       <w:r>
-        <w:t>B. cartas que permitiam a negociação de relíquias sagradas, usadas por Cristo, Maria ou Santos.</w:t>
+        <w:t>D. a soberania estava vinculada a laços de ordem pessoal, tais como a fidelidade e a lealdade ao suserano;</w:t>
       </w:r>
     </w:p>
     <w:p>
@@ -1399,7 +1399,7 @@
         </w:rPr>
       </w:pPr>
       <w:r>
-        <w:t>D. proibições de receber o dízimo oferecido pelos fiéis e incentivo à prática da usura pelo alto clero.</w:t>
+        <w:t>E. a proteção pessoal dada pelo senhor feudal a seus súditos onerava-lhe as rendas;</w:t>
       </w:r>
     </w:p>
     <w:p>
@@ -1433,9 +1433,7 @@
           <w:szCs w:val="20"/>
         </w:rPr>
       </w:pPr>
-      <w:r>
-        <w:t xml:space="preserve">QUESTÃO 05 ________________ (0,4)  </w:t>
-      </w:r>
+      <w:r/>
     </w:p>
     <w:p>
       <w:pPr>
@@ -1447,39 +1445,37 @@
         </w:rPr>
       </w:pPr>
       <w:r>
-        <w:t xml:space="preserve">O Renascimento, amplo movimento artístico, literário e científico, expandiu-se da Península Itálica por quase toda a Europa, provocando transformações na sociedade. Sobre o tema, é correto afirmar: </w:t>
-      </w:r>
-    </w:p>
-    <w:p>
-      <w:pPr>
-        <w:pStyle w:val="Normal"/>
-        <w:spacing w:lineRule="auto" w:line="300"/>
-        <w:ind w:right="-45" w:hanging="0"/>
-        <w:jc w:val="both"/>
-        <w:rPr>
-          <w:rFonts w:ascii="Verdana" w:hAnsi="Verdana" w:eastAsia="Verdana" w:cs="Verdana"/>
-          <w:sz w:val="20"/>
-          <w:szCs w:val="20"/>
-        </w:rPr>
-      </w:pPr>
-      <w:r>
-        <w:t xml:space="preserve">B. Houve o resgate, pelos intelectuais renascentistas, dos ideais medievais ligados aos dogmas do catolicismo, sobretudo da concepção teocêntrica de mundo. </w:t>
-      </w:r>
-    </w:p>
-    <w:p>
-      <w:pPr>
-        <w:pStyle w:val="Normal"/>
-        <w:spacing w:lineRule="auto" w:line="300"/>
-        <w:ind w:right="-45" w:hanging="0"/>
-        <w:jc w:val="both"/>
-        <w:rPr>
-          <w:rFonts w:ascii="Verdana" w:hAnsi="Verdana" w:eastAsia="Verdana" w:cs="Verdana"/>
-          <w:sz w:val="20"/>
-          <w:szCs w:val="20"/>
-        </w:rPr>
-      </w:pPr>
-      <w:r>
-        <w:t xml:space="preserve">D. O humanismo pregou a determinação das ações humanas pelo divino e negou que o homem tivesse a capacidade de agir sobre o mundo, transformando-o de acordo com sua vontade e interesse. </w:t>
+        <w:t>QUESTÃO 14 _________________ (0,4)</w:t>
+      </w:r>
+    </w:p>
+    <w:p>
+      <w:pPr>
+        <w:pStyle w:val="Normal"/>
+        <w:spacing w:lineRule="auto" w:line="300"/>
+        <w:ind w:right="-45" w:hanging="0"/>
+        <w:jc w:val="both"/>
+        <w:rPr>
+          <w:rFonts w:ascii="Verdana" w:hAnsi="Verdana" w:eastAsia="Verdana" w:cs="Verdana"/>
+          <w:sz w:val="20"/>
+          <w:szCs w:val="20"/>
+        </w:rPr>
+      </w:pPr>
+      <w:r/>
+    </w:p>
+    <w:p>
+      <w:pPr>
+        <w:pStyle w:val="Normal"/>
+        <w:spacing w:lineRule="auto" w:line="300"/>
+        <w:ind w:right="-45" w:hanging="0"/>
+        <w:jc w:val="both"/>
+        <w:rPr>
+          <w:rFonts w:ascii="Verdana" w:hAnsi="Verdana" w:eastAsia="Verdana" w:cs="Verdana"/>
+          <w:sz w:val="20"/>
+          <w:szCs w:val="20"/>
+        </w:rPr>
+      </w:pPr>
+      <w:r>
+        <w:t>A doutrina calvinista estabelecia para seus adeptos uma vida regrada, disciplinada, dedicada ao trabalho, afastada do ócio, dos vícios e da ostentação. Esse código de conduta levou alguns autores a considerar esses princípios do calvinismo como fatores que favoreceriam o processo de acumulação capitalista. Dentro dessa doutrina, apoiada numa interpretação particular da noção de onisciência divina, conformar-se a esse ideal de conduta não seria o caminho para a salvação, mas seus resultados visíveis - o sucesso material - dariam ao eleito a confirmação do estado de graça.</w:t>
       </w:r>
     </w:p>
     <w:p>
@@ -1496,7 +1492,7 @@
         </w:rPr>
       </w:pPr>
       <w:r>
-        <w:t>E. Os estudiosos do período buscaram apoio na observação, no método experimental e na reflexão racional, valorizando a natureza e o ser humano</w:t>
+        <w:t>Esse código de conduta fundamentava-se no princípio doutrinário que pregava</w:t>
       </w:r>
     </w:p>
     <w:p>
@@ -1516,7 +1512,7 @@
         </w:rPr>
       </w:pPr>
       <w:r>
-        <w:t xml:space="preserve">A. O racionalismo renascentista reforçou o princípio da autoridade da ciência teológica e da tradição medieval. </w:t>
+        <w:t>A. a vocação missionária e a opção pelos pobres, ou seja, a missão de pregar o evangelho e difundir a doutrina especialmente entre aqueles que se achavam destituídos das riquezas terrenas.</w:t>
       </w:r>
     </w:p>
     <w:p>
@@ -1535,19 +1531,64 @@
         </w:rPr>
       </w:pPr>
       <w:r>
-        <w:t xml:space="preserve">C. Nesse período, reafirmou-se a idéia de homem cidadão, que terminou por enfraquecer os sentimentos de identidade nacional e cultural, os quais contribuíram para o fim das monarquias absolutas. </w:t>
-      </w:r>
-    </w:p>
-    <w:p>
-      <w:pPr>
-        <w:pStyle w:val="Normal"/>
-        <w:spacing w:lineRule="auto" w:line="300"/>
-        <w:ind w:right="-45" w:hanging="0"/>
-        <w:jc w:val="both"/>
-        <w:rPr>
-          <w:rFonts w:ascii="Verdana" w:hAnsi="Verdana" w:eastAsia="Verdana" w:cs="Verdana"/>
-          <w:b/>
-          <w:b/>
+        <w:t>B. a salvação pelas obras, ou seja, a redenção por um ato voluntário do indivíduo, que deveria cumprir os mandamentos divinos, praticar a caridade, intensificar orações e peregrinações.</w:t>
+      </w:r>
+    </w:p>
+    <w:p>
+      <w:pPr>
+        <w:pStyle w:val="Normal"/>
+        <w:spacing w:lineRule="auto" w:line="300"/>
+        <w:ind w:right="-45" w:hanging="0"/>
+        <w:jc w:val="both"/>
+        <w:rPr>
+          <w:rFonts w:ascii="Verdana" w:hAnsi="Verdana" w:eastAsia="Verdana" w:cs="Verdana"/>
+          <w:b/>
+          <w:b/>
+          <w:sz w:val="20"/>
+          <w:szCs w:val="20"/>
+        </w:rPr>
+      </w:pPr>
+      <w:r>
+        <w:t>C. a justificação pela fé, ou seja, a fé como meio de obtenção da graça e da salvação.</w:t>
+      </w:r>
+    </w:p>
+    <w:p>
+      <w:pPr>
+        <w:pStyle w:val="Normal"/>
+        <w:spacing w:lineRule="auto" w:line="300"/>
+        <w:ind w:right="-45" w:hanging="0"/>
+        <w:jc w:val="both"/>
+        <w:rPr>
+          <w:rFonts w:ascii="Verdana" w:hAnsi="Verdana" w:eastAsia="Verdana" w:cs="Verdana"/>
+          <w:sz w:val="20"/>
+          <w:szCs w:val="20"/>
+        </w:rPr>
+      </w:pPr>
+      <w:r>
+        <w:t>D. a valorização do ascetismo, a flagelação do corpo e a negação da posse de riquezas materiais como meios de alcançar a graça divina, afastando da mente e da alma aquilo que seria considerado "tentação da carne".</w:t>
+      </w:r>
+    </w:p>
+    <w:p>
+      <w:pPr>
+        <w:pStyle w:val="Normal"/>
+        <w:spacing w:lineRule="auto" w:line="300"/>
+        <w:ind w:right="-45" w:hanging="0"/>
+        <w:jc w:val="both"/>
+        <w:rPr>
+          <w:rFonts w:ascii="Verdana" w:hAnsi="Verdana" w:eastAsia="Verdana" w:cs="Verdana"/>
+          <w:sz w:val="20"/>
+          <w:szCs w:val="20"/>
+        </w:rPr>
+      </w:pPr>
+      <w:r>
+        <w:t>E. a predestinação à salvação, ou seja, a ideia de que alguns já nascem escolhidos por Deus para serem salvos, estado impossível de ser modificado, passível, apenas, de ser reconhecido pelos "sinais" presentes na vida dos "eleitos".</w:t>
+      </w:r>
+    </w:p>
+    <w:p>
+      <w:pPr>
+        <w:pStyle w:val="Normal"/>
+        <w:rPr>
+          <w:rFonts w:ascii="Verdana" w:hAnsi="Verdana" w:eastAsia="Verdana"/>
           <w:sz w:val="20"/>
           <w:szCs w:val="20"/>
         </w:rPr>
@@ -1557,47 +1598,13 @@
     <w:p>
       <w:pPr>
         <w:pStyle w:val="Normal"/>
-        <w:spacing w:lineRule="auto" w:line="300"/>
-        <w:ind w:right="-45" w:hanging="0"/>
-        <w:jc w:val="both"/>
-        <w:rPr>
-          <w:rFonts w:ascii="Verdana" w:hAnsi="Verdana" w:eastAsia="Verdana" w:cs="Verdana"/>
-          <w:sz w:val="20"/>
-          <w:szCs w:val="20"/>
-        </w:rPr>
-      </w:pPr>
-      <w:r>
-        <w:t>QUESTÃO 13 _________________ (0,4)</w:t>
-      </w:r>
-    </w:p>
-    <w:p>
-      <w:pPr>
-        <w:pStyle w:val="Normal"/>
-        <w:spacing w:lineRule="auto" w:line="300"/>
-        <w:ind w:right="-45" w:hanging="0"/>
-        <w:jc w:val="both"/>
-        <w:rPr>
-          <w:rFonts w:ascii="Verdana" w:hAnsi="Verdana" w:eastAsia="Verdana" w:cs="Verdana"/>
-          <w:sz w:val="20"/>
-          <w:szCs w:val="20"/>
-        </w:rPr>
-      </w:pPr>
-      <w:r>
-        <w:t xml:space="preserve">Na transição do Mundo Medieval para o Moderno, teve papel de destaque: </w:t>
-      </w:r>
-    </w:p>
-    <w:p>
-      <w:pPr>
-        <w:pStyle w:val="Normal"/>
         <w:rPr>
           <w:rFonts w:ascii="Verdana" w:hAnsi="Verdana" w:eastAsia="Verdana"/>
           <w:sz w:val="20"/>
           <w:szCs w:val="20"/>
         </w:rPr>
       </w:pPr>
-      <w:r>
-        <w:t>D. o poder político altamente descentralizado.</w:t>
-      </w:r>
+      <w:r/>
     </w:p>
     <w:p>
       <w:pPr>
@@ -1609,7 +1616,7 @@
         </w:rPr>
       </w:pPr>
       <w:r>
-        <w:t xml:space="preserve">B. o processo de ruralização das vilas e dos centros urbanos. </w:t>
+        <w:t xml:space="preserve">QUESTÃO 03 ________________ (0,4) </w:t>
       </w:r>
     </w:p>
     <w:p>
@@ -1622,7 +1629,7 @@
         </w:rPr>
       </w:pPr>
       <w:r>
-        <w:t xml:space="preserve">A. a educação ministrada pelos leigos nos conventos e nas abadias. </w:t>
+        <w:t>Os acontecimentos abaixo constituem as características principais do feudalismo, exceto:</w:t>
       </w:r>
     </w:p>
     <w:p>
@@ -1635,12 +1642,96 @@
         </w:rPr>
       </w:pPr>
       <w:r>
-        <w:t>E. a Igreja, que acatava o lucro e a usura.</w:t>
-      </w:r>
-    </w:p>
-    <w:p>
-      <w:pPr>
-        <w:pStyle w:val="Normal"/>
+        <w:t>A. As cidades perdem sua função econômica.</w:t>
+      </w:r>
+    </w:p>
+    <w:p>
+      <w:pPr>
+        <w:pStyle w:val="Normal"/>
+        <w:spacing w:lineRule="auto" w:line="300"/>
+        <w:ind w:right="-45" w:hanging="0"/>
+        <w:jc w:val="both"/>
+        <w:rPr>
+          <w:rFonts w:ascii="Verdana" w:hAnsi="Verdana" w:eastAsia="Verdana" w:cs="Verdana"/>
+          <w:b/>
+          <w:b/>
+          <w:sz w:val="20"/>
+          <w:szCs w:val="20"/>
+        </w:rPr>
+      </w:pPr>
+      <w:r>
+        <w:t>B. Instauração da relação vassalagem / suserania.</w:t>
+      </w:r>
+    </w:p>
+    <w:p>
+      <w:pPr>
+        <w:pStyle w:val="Normal"/>
+        <w:spacing w:lineRule="auto" w:line="300"/>
+        <w:ind w:right="-45" w:hanging="0"/>
+        <w:jc w:val="both"/>
+        <w:rPr>
+          <w:rFonts w:ascii="Verdana" w:hAnsi="Verdana" w:eastAsia="Verdana" w:cs="Verdana"/>
+          <w:b/>
+          <w:b/>
+          <w:sz w:val="20"/>
+          <w:szCs w:val="20"/>
+        </w:rPr>
+      </w:pPr>
+      <w:r>
+        <w:t>C. Ausência de poder centralizado.</w:t>
+      </w:r>
+    </w:p>
+    <w:p>
+      <w:pPr>
+        <w:pStyle w:val="Normal"/>
+        <w:spacing w:lineRule="auto" w:line="300"/>
+        <w:ind w:right="-45" w:hanging="0"/>
+        <w:jc w:val="both"/>
+        <w:rPr>
+          <w:rFonts w:ascii="Verdana" w:hAnsi="Verdana" w:eastAsia="Verdana" w:cs="Verdana"/>
+          <w:bCs/>
+          <w:sz w:val="20"/>
+          <w:szCs w:val="20"/>
+        </w:rPr>
+      </w:pPr>
+      <w:r>
+        <w:t>D. Comércio internacional intenso.</w:t>
+      </w:r>
+    </w:p>
+    <w:p>
+      <w:pPr>
+        <w:pStyle w:val="Normal"/>
+        <w:spacing w:lineRule="auto" w:line="300"/>
+        <w:ind w:right="-45" w:hanging="0"/>
+        <w:jc w:val="both"/>
+        <w:rPr/>
+      </w:pPr>
+      <w:r>
+        <w:t>E. Organização do trabalho com base na servidão.</w:t>
+      </w:r>
+    </w:p>
+    <w:p>
+      <w:pPr>
+        <w:pStyle w:val="Normal"/>
+        <w:jc w:val="both"/>
+        <w:rPr/>
+      </w:pPr>
+      <w:r/>
+    </w:p>
+    <w:p>
+      <w:pPr>
+        <w:pStyle w:val="Normal"/>
+        <w:jc w:val="both"/>
+        <w:rPr/>
+      </w:pPr>
+      <w:r>
+        <w:t xml:space="preserve"> </w:t>
+      </w:r>
+    </w:p>
+    <w:p>
+      <w:pPr>
+        <w:pStyle w:val="Normal"/>
+        <w:jc w:val="both"/>
         <w:rPr>
           <w:rFonts w:ascii="Verdana" w:hAnsi="Verdana" w:eastAsia="Verdana"/>
           <w:sz w:val="20"/>
@@ -1648,19 +1739,15 @@
         </w:rPr>
       </w:pPr>
       <w:r>
-        <w:t xml:space="preserve">C. o comércio e o renascimento das cidades. </w:t>
-      </w:r>
-    </w:p>
-    <w:p>
-      <w:pPr>
-        <w:pStyle w:val="Normal"/>
-        <w:spacing w:lineRule="auto" w:line="300"/>
-        <w:ind w:right="-45" w:hanging="0"/>
-        <w:jc w:val="both"/>
-        <w:rPr>
-          <w:rFonts w:ascii="Verdana" w:hAnsi="Verdana" w:eastAsia="Verdana" w:cs="Verdana"/>
-          <w:b/>
-          <w:b/>
+        <w:t>QUESTÃO 15 _________________ (0,4)</w:t>
+      </w:r>
+    </w:p>
+    <w:p>
+      <w:pPr>
+        <w:pStyle w:val="Normal"/>
+        <w:jc w:val="both"/>
+        <w:rPr>
+          <w:rFonts w:ascii="Verdana" w:hAnsi="Verdana" w:eastAsia="Verdana"/>
           <w:sz w:val="20"/>
           <w:szCs w:val="20"/>
         </w:rPr>
@@ -1670,275 +1757,182 @@
     <w:p>
       <w:pPr>
         <w:pStyle w:val="Normal"/>
-        <w:spacing w:lineRule="auto" w:line="300"/>
-        <w:ind w:right="-45" w:hanging="0"/>
-        <w:jc w:val="both"/>
-        <w:rPr>
-          <w:rFonts w:ascii="Verdana" w:hAnsi="Verdana" w:eastAsia="Verdana" w:cs="Verdana"/>
-          <w:b/>
-          <w:b/>
-          <w:sz w:val="20"/>
-          <w:szCs w:val="20"/>
-        </w:rPr>
-      </w:pPr>
-      <w:r>
-        <w:t xml:space="preserve">QUESTÃO 02 ________________ (0,4) </w:t>
-      </w:r>
-    </w:p>
-    <w:p>
-      <w:pPr>
-        <w:pStyle w:val="Normal"/>
-        <w:spacing w:lineRule="auto" w:line="300"/>
-        <w:ind w:right="-45" w:hanging="0"/>
-        <w:jc w:val="both"/>
-        <w:rPr>
-          <w:rFonts w:ascii="Verdana" w:hAnsi="Verdana" w:eastAsia="Verdana" w:cs="Verdana"/>
-          <w:bCs/>
-          <w:sz w:val="20"/>
-          <w:szCs w:val="20"/>
-        </w:rPr>
-      </w:pPr>
-      <w:r>
-        <w:t>A característica marcante do feudalismo, sob o ponto de vista político, foi o enfraquecimento do Estado enquanto instituição, porque:</w:t>
-      </w:r>
-    </w:p>
-    <w:p>
-      <w:pPr>
-        <w:pStyle w:val="Normal"/>
-        <w:spacing w:lineRule="auto" w:line="300"/>
-        <w:ind w:right="-45" w:hanging="0"/>
-        <w:jc w:val="both"/>
+        <w:jc w:val="both"/>
+        <w:rPr>
+          <w:rFonts w:ascii="Verdana" w:hAnsi="Verdana" w:eastAsia="Verdana"/>
+          <w:sz w:val="20"/>
+          <w:szCs w:val="20"/>
+        </w:rPr>
+      </w:pPr>
+      <w:r>
+        <w:t xml:space="preserve">“O conhecimento histórico é sempre (...) uma consciência de si mesmo: ao estudar a história de uma outra época, os homens não podem deixar de compará-la com seu próprio tempo (...). Mas, ao comparar a nossa época e a nossa civilização com as outras épocas e civilizações, corremos o risco de lhes aplicar a nossa própria medida(...)”. </w:t>
+      </w:r>
+    </w:p>
+    <w:p>
+      <w:pPr>
+        <w:pStyle w:val="Normal"/>
+        <w:jc w:val="both"/>
+        <w:rPr>
+          <w:rFonts w:ascii="Verdana" w:hAnsi="Verdana" w:eastAsia="Verdana"/>
+          <w:sz w:val="20"/>
+          <w:szCs w:val="20"/>
+        </w:rPr>
+      </w:pPr>
+      <w:r>
+        <w:t xml:space="preserve">(GUREVICH, Aron. As categorias da cultura medieval. Lisboa: Editorial Caminho, p. 15). </w:t>
+      </w:r>
+    </w:p>
+    <w:p>
+      <w:pPr>
+        <w:pStyle w:val="Normal"/>
+        <w:jc w:val="both"/>
+        <w:rPr>
+          <w:rFonts w:ascii="Verdana" w:hAnsi="Verdana" w:eastAsia="Verdana"/>
+          <w:sz w:val="20"/>
+          <w:szCs w:val="20"/>
+        </w:rPr>
+      </w:pPr>
+      <w:r>
+        <w:t xml:space="preserve">Aplicando o raciocínio exposto acima aos sentidos que a Idade Média adquiriu em diferentes tempos históricos, identifique como verdadeiras (V) ou falsas (F) as seguintes afirmativas: </w:t>
+      </w:r>
+    </w:p>
+    <w:p>
+      <w:pPr>
+        <w:pStyle w:val="Normal"/>
+        <w:jc w:val="both"/>
+        <w:rPr>
+          <w:rFonts w:ascii="Verdana" w:hAnsi="Verdana" w:eastAsia="Verdana"/>
+          <w:sz w:val="20"/>
+          <w:szCs w:val="20"/>
+        </w:rPr>
+      </w:pPr>
+      <w:r>
+        <w:t xml:space="preserve">( ) Atualmente, os historiadores entendem o medievo na sua multiplicidade, com suas especificidades regionais e temporais, ao mesmo tempo em que mostram a permanência e a relevância de determinadas instituições e invenções medievais, como a universidade, o livro, a imprensa e o banco. </w:t>
+      </w:r>
+    </w:p>
+    <w:p>
+      <w:pPr>
+        <w:pStyle w:val="Normal"/>
+        <w:rPr>
+          <w:rFonts w:eastAsia="Verdana"/>
+        </w:rPr>
+      </w:pPr>
+      <w:r>
+        <w:t xml:space="preserve">( ) No século XV, surge a noção negativa de Idade Média, considerada uma era intermediária e homogênea de trevas e ignorância, separando a antiguidade Grecoromana e o Renascimento, que se via como herdeiro do período “clássico” – noção que ainda perdura entre muitas pessoas. </w:t>
+      </w:r>
+    </w:p>
+    <w:p>
+      <w:pPr>
+        <w:pStyle w:val="Normal"/>
+        <w:spacing w:lineRule="auto" w:line="300"/>
+        <w:ind w:right="-45" w:hanging="0"/>
+        <w:jc w:val="both"/>
+        <w:rPr>
+          <w:rFonts w:ascii="Verdana" w:hAnsi="Verdana" w:eastAsia="Verdana" w:cs="Verdana"/>
+          <w:b/>
+          <w:b/>
+          <w:sz w:val="20"/>
+          <w:szCs w:val="20"/>
+        </w:rPr>
+      </w:pPr>
+      <w:r>
+        <w:t xml:space="preserve">( ) Nos séculos XX e XXI, obras como O Senhor dos Anéis, As crônicas de Nárnia e Game of Thrones evocam elementos medievais imaginativos, tais como a floresta como lugar do mágico, cavaleiros, espadas, dragões, religiosidade, dando continuidade a recriações da Idade Média em curso desde o século XIX. </w:t>
+      </w:r>
+    </w:p>
+    <w:p>
+      <w:pPr>
+        <w:pStyle w:val="Normal"/>
+        <w:rPr>
+          <w:rFonts w:ascii="Verdana" w:hAnsi="Verdana" w:eastAsia="Calibri"/>
+          <w:sz w:val="20"/>
+          <w:szCs w:val="20"/>
+          <w:lang w:eastAsia="en-US"/>
+        </w:rPr>
+      </w:pPr>
+      <w:r>
+        <w:t xml:space="preserve">( ) Na recente historiografia, por conta das apropriações midiáticas da Idade Média, procura-se estabelecer as diferenças e as distâncias entre a Idade Média e a História do Brasil, mostrando que o medievo não possui relação com a formação de nosso país, por ter sido um fenômeno europeu. Assinale a alternativa que apresenta a sequência correta, de cima para baixo. </w:t>
+      </w:r>
+    </w:p>
+    <w:p>
+      <w:pPr>
+        <w:pStyle w:val="Normal"/>
+        <w:rPr>
+          <w:rFonts w:ascii="Verdana" w:hAnsi="Verdana" w:eastAsia="Calibri"/>
+          <w:sz w:val="20"/>
+          <w:szCs w:val="20"/>
+          <w:lang w:eastAsia="en-US"/>
+        </w:rPr>
+      </w:pPr>
+      <w:r>
+        <w:t xml:space="preserve">A. V – V – F – V. </w:t>
+      </w:r>
+    </w:p>
+    <w:p>
+      <w:pPr>
+        <w:pStyle w:val="Normal"/>
+        <w:rPr>
+          <w:rFonts w:ascii="Verdana" w:hAnsi="Verdana" w:eastAsia="Calibri"/>
+          <w:sz w:val="20"/>
+          <w:szCs w:val="20"/>
+          <w:lang w:eastAsia="en-US"/>
+        </w:rPr>
+      </w:pPr>
+      <w:r>
+        <w:t xml:space="preserve">B. V – V – V – F. </w:t>
+      </w:r>
+    </w:p>
+    <w:p>
+      <w:pPr>
+        <w:pStyle w:val="Normal"/>
+        <w:rPr>
+          <w:rFonts w:ascii="Verdana" w:hAnsi="Verdana" w:eastAsia="Calibri"/>
+          <w:sz w:val="20"/>
+          <w:szCs w:val="20"/>
+          <w:lang w:eastAsia="en-US"/>
+        </w:rPr>
+      </w:pPr>
+      <w:r>
+        <w:t xml:space="preserve">C. F – F – V – V. </w:t>
+      </w:r>
+    </w:p>
+    <w:p>
+      <w:pPr>
+        <w:pStyle w:val="Normal"/>
+        <w:rPr>
+          <w:rFonts w:ascii="Verdana" w:hAnsi="Verdana" w:eastAsia="Calibri"/>
+          <w:sz w:val="20"/>
+          <w:szCs w:val="20"/>
+          <w:lang w:eastAsia="en-US"/>
+        </w:rPr>
+      </w:pPr>
+      <w:r>
+        <w:t>D. V – F – F – V.</w:t>
+      </w:r>
+    </w:p>
+    <w:p>
+      <w:pPr>
+        <w:pStyle w:val="Normal"/>
         <w:rPr/>
       </w:pPr>
       <w:r>
-        <w:t>C. a soberania estava vinculada a laços de ordem pessoal, tais como a fidelidade e a lealdade ao suserano;</w:t>
-      </w:r>
-    </w:p>
-    <w:p>
-      <w:pPr>
-        <w:pStyle w:val="Normal"/>
-        <w:jc w:val="both"/>
-        <w:rPr/>
-      </w:pPr>
-      <w:r>
-        <w:t>D. a proteção pessoal dada pelo senhor feudal a seus súditos onerava-lhe as rendas;</w:t>
-      </w:r>
-    </w:p>
-    <w:p>
-      <w:pPr>
-        <w:pStyle w:val="Normal"/>
-        <w:jc w:val="both"/>
-        <w:rPr/>
-      </w:pPr>
-      <w:r>
-        <w:t>E. a competência política para centralizar o poder, reservada ao rei, advinha da origem divina da monarquia.</w:t>
-      </w:r>
-    </w:p>
-    <w:p>
-      <w:pPr>
-        <w:pStyle w:val="Normal"/>
-        <w:jc w:val="both"/>
-        <w:rPr>
-          <w:rFonts w:ascii="Verdana" w:hAnsi="Verdana" w:eastAsia="Verdana"/>
-          <w:sz w:val="20"/>
-          <w:szCs w:val="20"/>
-        </w:rPr>
-      </w:pPr>
-      <w:r>
-        <w:t>B. a prática do enfeudamento acabou por ampliar os feudos, enfraquecendo o poder político dos senhores;</w:t>
-      </w:r>
-    </w:p>
-    <w:p>
-      <w:pPr>
-        <w:pStyle w:val="Normal"/>
-        <w:jc w:val="both"/>
-        <w:rPr>
-          <w:rFonts w:ascii="Verdana" w:hAnsi="Verdana" w:eastAsia="Verdana"/>
-          <w:sz w:val="20"/>
-          <w:szCs w:val="20"/>
-        </w:rPr>
-      </w:pPr>
-      <w:r>
-        <w:t>A. empobrecimento da nobreza;</w:t>
-      </w:r>
-    </w:p>
-    <w:p>
-      <w:pPr>
-        <w:pStyle w:val="Normal"/>
-        <w:jc w:val="both"/>
-        <w:rPr>
-          <w:rFonts w:ascii="Verdana" w:hAnsi="Verdana" w:eastAsia="Verdana"/>
-          <w:sz w:val="20"/>
-          <w:szCs w:val="20"/>
+        <w:t xml:space="preserve">E. F – V – V – F. </w:t>
+      </w:r>
+    </w:p>
+    <w:p>
+      <w:pPr>
+        <w:pStyle w:val="Normal"/>
+        <w:spacing w:lineRule="auto" w:line="300"/>
+        <w:ind w:right="-45" w:hanging="0"/>
+        <w:jc w:val="both"/>
+        <w:rPr>
+          <w:rFonts w:ascii="Verdana" w:hAnsi="Verdana" w:eastAsia="Verdana" w:cs="Verdana"/>
+          <w:color w:val="222222"/>
+          <w:sz w:val="20"/>
+          <w:szCs w:val="20"/>
+          <w:highlight w:val="white"/>
         </w:rPr>
       </w:pPr>
       <w:r/>
-    </w:p>
-    <w:p>
-      <w:pPr>
-        <w:pStyle w:val="Normal"/>
-        <w:jc w:val="both"/>
-        <w:rPr>
-          <w:rFonts w:ascii="Verdana" w:hAnsi="Verdana" w:eastAsia="Verdana"/>
-          <w:sz w:val="20"/>
-          <w:szCs w:val="20"/>
-        </w:rPr>
-      </w:pPr>
-      <w:r>
-        <w:t xml:space="preserve"> </w:t>
-      </w:r>
-    </w:p>
-    <w:p>
-      <w:pPr>
-        <w:pStyle w:val="Normal"/>
-        <w:jc w:val="both"/>
-        <w:rPr>
-          <w:rFonts w:ascii="Verdana" w:hAnsi="Verdana" w:eastAsia="Verdana"/>
-          <w:sz w:val="20"/>
-          <w:szCs w:val="20"/>
-        </w:rPr>
-      </w:pPr>
-      <w:r>
-        <w:t>QUESTÃO 15 _________________ (0,4)</w:t>
-      </w:r>
-    </w:p>
-    <w:p>
-      <w:pPr>
-        <w:pStyle w:val="Normal"/>
-        <w:jc w:val="both"/>
-        <w:rPr>
-          <w:rFonts w:ascii="Verdana" w:hAnsi="Verdana" w:eastAsia="Verdana"/>
-          <w:sz w:val="20"/>
-          <w:szCs w:val="20"/>
-        </w:rPr>
-      </w:pPr>
-      <w:r/>
-    </w:p>
-    <w:p>
-      <w:pPr>
-        <w:pStyle w:val="Normal"/>
-        <w:rPr>
-          <w:rFonts w:eastAsia="Verdana"/>
-        </w:rPr>
-      </w:pPr>
-      <w:r>
-        <w:t xml:space="preserve">“O conhecimento histórico é sempre (...) uma consciência de si mesmo: ao estudar a história de uma outra época, os homens não podem deixar de compará-la com seu próprio tempo (...). Mas, ao comparar a nossa época e a nossa civilização com as outras épocas e civilizações, corremos o risco de lhes aplicar a nossa própria medida(...)”. </w:t>
-      </w:r>
-    </w:p>
-    <w:p>
-      <w:pPr>
-        <w:pStyle w:val="Normal"/>
-        <w:spacing w:lineRule="auto" w:line="300"/>
-        <w:ind w:right="-45" w:hanging="0"/>
-        <w:jc w:val="both"/>
-        <w:rPr>
-          <w:rFonts w:ascii="Verdana" w:hAnsi="Verdana" w:eastAsia="Verdana" w:cs="Verdana"/>
-          <w:b/>
-          <w:b/>
-          <w:sz w:val="20"/>
-          <w:szCs w:val="20"/>
-        </w:rPr>
-      </w:pPr>
-      <w:r>
-        <w:t xml:space="preserve">(GUREVICH, Aron. As categorias da cultura medieval. Lisboa: Editorial Caminho, p. 15). </w:t>
-      </w:r>
-    </w:p>
-    <w:p>
-      <w:pPr>
-        <w:pStyle w:val="Normal"/>
-        <w:rPr>
-          <w:rFonts w:ascii="Verdana" w:hAnsi="Verdana" w:eastAsia="Calibri"/>
-          <w:sz w:val="20"/>
-          <w:szCs w:val="20"/>
-          <w:lang w:eastAsia="en-US"/>
-        </w:rPr>
-      </w:pPr>
-      <w:r>
-        <w:t xml:space="preserve">Aplicando o raciocínio exposto acima aos sentidos que a Idade Média adquiriu em diferentes tempos históricos, identifique como verdadeiras (V) ou falsas (F) as seguintes afirmativas: </w:t>
-      </w:r>
-    </w:p>
-    <w:p>
-      <w:pPr>
-        <w:pStyle w:val="Normal"/>
-        <w:rPr>
-          <w:rFonts w:ascii="Verdana" w:hAnsi="Verdana" w:eastAsia="Calibri"/>
-          <w:sz w:val="20"/>
-          <w:szCs w:val="20"/>
-          <w:lang w:eastAsia="en-US"/>
-        </w:rPr>
-      </w:pPr>
-      <w:r>
-        <w:t xml:space="preserve">( ) Atualmente, os historiadores entendem o medievo na sua multiplicidade, com suas especificidades regionais e temporais, ao mesmo tempo em que mostram a permanência e a relevância de determinadas instituições e invenções medievais, como a universidade, o livro, a imprensa e o banco. </w:t>
-      </w:r>
-    </w:p>
-    <w:p>
-      <w:pPr>
-        <w:pStyle w:val="Normal"/>
-        <w:rPr>
-          <w:rFonts w:ascii="Verdana" w:hAnsi="Verdana" w:eastAsia="Calibri"/>
-          <w:sz w:val="20"/>
-          <w:szCs w:val="20"/>
-          <w:lang w:eastAsia="en-US"/>
-        </w:rPr>
-      </w:pPr>
-      <w:r>
-        <w:t xml:space="preserve">( ) No século XV, surge a noção negativa de Idade Média, considerada uma era intermediária e homogênea de trevas e ignorância, separando a antiguidade Grecoromana e o Renascimento, que se via como herdeiro do período “clássico” – noção que ainda perdura entre muitas pessoas. </w:t>
-      </w:r>
-    </w:p>
-    <w:p>
-      <w:pPr>
-        <w:pStyle w:val="Normal"/>
-        <w:rPr>
-          <w:rFonts w:ascii="Verdana" w:hAnsi="Verdana" w:eastAsia="Calibri"/>
-          <w:sz w:val="20"/>
-          <w:szCs w:val="20"/>
-          <w:lang w:eastAsia="en-US"/>
-        </w:rPr>
-      </w:pPr>
-      <w:r>
-        <w:t xml:space="preserve">( ) Nos séculos XX e XXI, obras como O Senhor dos Anéis, As crônicas de Nárnia e Game of Thrones evocam elementos medievais imaginativos, tais como a floresta como lugar do mágico, cavaleiros, espadas, dragões, religiosidade, dando continuidade a recriações da Idade Média em curso desde o século XIX. </w:t>
-      </w:r>
-    </w:p>
-    <w:p>
-      <w:pPr>
-        <w:pStyle w:val="Normal"/>
-        <w:rPr>
-          <w:rFonts w:ascii="Verdana" w:hAnsi="Verdana" w:eastAsia="Calibri"/>
-          <w:sz w:val="20"/>
-          <w:szCs w:val="20"/>
-          <w:lang w:eastAsia="en-US"/>
-        </w:rPr>
-      </w:pPr>
-      <w:r>
-        <w:t xml:space="preserve">( ) Na recente historiografia, por conta das apropriações midiáticas da Idade Média, procura-se estabelecer as diferenças e as distâncias entre a Idade Média e a História do Brasil, mostrando que o medievo não possui relação com a formação de nosso país, por ter sido um fenômeno europeu. Assinale a alternativa que apresenta a sequência correta, de cima para baixo. </w:t>
-      </w:r>
-    </w:p>
-    <w:p>
-      <w:pPr>
-        <w:pStyle w:val="Normal"/>
-        <w:rPr/>
-      </w:pPr>
-      <w:r>
-        <w:t xml:space="preserve">A. F – F – V – V. </w:t>
-      </w:r>
-    </w:p>
-    <w:p>
-      <w:pPr>
-        <w:pStyle w:val="Normal"/>
-        <w:spacing w:lineRule="auto" w:line="300"/>
-        <w:ind w:right="-45" w:hanging="0"/>
-        <w:jc w:val="both"/>
-        <w:rPr>
-          <w:rFonts w:ascii="Verdana" w:hAnsi="Verdana" w:eastAsia="Verdana" w:cs="Verdana"/>
-          <w:color w:val="222222"/>
-          <w:sz w:val="20"/>
-          <w:szCs w:val="20"/>
-          <w:highlight w:val="white"/>
-        </w:rPr>
-      </w:pPr>
-      <w:r>
-        <w:t xml:space="preserve">C. F – V – V – F. </w:t>
-      </w:r>
     </w:p>
     <w:p>
       <w:pPr>
@@ -1955,7 +1949,7 @@
         </w:rPr>
       </w:pPr>
       <w:r>
-        <w:t xml:space="preserve">D. V – V – V – F. </w:t>
+        <w:t>QUESTÃO 12 _________________ (0,4)</w:t>
       </w:r>
     </w:p>
     <w:p>
@@ -1973,25 +1967,25 @@
         </w:rPr>
       </w:pPr>
       <w:r>
-        <w:t xml:space="preserve">B. V – V – F – V. </w:t>
-      </w:r>
-    </w:p>
-    <w:p>
-      <w:pPr>
-        <w:pStyle w:val="Normal"/>
-        <w:spacing w:lineRule="auto" w:line="300"/>
-        <w:ind w:right="-45" w:hanging="0"/>
-        <w:jc w:val="both"/>
-        <w:rPr>
-          <w:rFonts w:ascii="Verdana" w:hAnsi="Verdana" w:eastAsia="Verdana" w:cs="Verdana"/>
-          <w:b/>
-          <w:b/>
-          <w:sz w:val="20"/>
-          <w:szCs w:val="20"/>
-        </w:rPr>
-      </w:pPr>
-      <w:r>
-        <w:t>E. V – F – F – V.</w:t>
+        <w:t xml:space="preserve">Considere os itens adiante. </w:t>
+      </w:r>
+    </w:p>
+    <w:p>
+      <w:pPr>
+        <w:pStyle w:val="Normal"/>
+        <w:spacing w:lineRule="auto" w:line="300"/>
+        <w:ind w:right="-45" w:hanging="0"/>
+        <w:jc w:val="both"/>
+        <w:rPr>
+          <w:rFonts w:ascii="Verdana" w:hAnsi="Verdana" w:eastAsia="Verdana" w:cs="Verdana"/>
+          <w:b/>
+          <w:b/>
+          <w:sz w:val="20"/>
+          <w:szCs w:val="20"/>
+        </w:rPr>
+      </w:pPr>
+      <w:r>
+        <w:t xml:space="preserve">1. "... a busca da perfeição no retratar o homem levou a uma simbiose entre arte e ciência, desenvolvendo-se estudos de anatomia, técnicas de cores, perspectivas..." </w:t>
       </w:r>
     </w:p>
     <w:p>
@@ -2004,108 +1998,124 @@
           <w:szCs w:val="20"/>
         </w:rPr>
       </w:pPr>
+      <w:r>
+        <w:t xml:space="preserve">2. ' ... o teocentrismo, o coletivismo, a tradição marcaram as obras de arte do período e estiveram presentes na pintura, na arquitetura e na escultura..." </w:t>
+      </w:r>
+    </w:p>
+    <w:p>
+      <w:pPr>
+        <w:pStyle w:val="NoSpacing"/>
+        <w:jc w:val="both"/>
+        <w:rPr>
+          <w:rFonts w:ascii="Verdana" w:hAnsi="Verdana"/>
+          <w:sz w:val="20"/>
+          <w:szCs w:val="20"/>
+        </w:rPr>
+      </w:pPr>
+      <w:r>
+        <w:t xml:space="preserve">3. " ... procuram explicar o mundo através de novas teorias, fugindo às interpretações religiosas típicas do período anterior. O grande destaque é a utilização do método experimental...' </w:t>
+      </w:r>
+    </w:p>
+    <w:p>
+      <w:pPr>
+        <w:pStyle w:val="NoSpacing"/>
+        <w:jc w:val="both"/>
+        <w:rPr>
+          <w:rFonts w:ascii="Verdana" w:hAnsi="Verdana"/>
+          <w:sz w:val="20"/>
+          <w:szCs w:val="20"/>
+        </w:rPr>
+      </w:pPr>
+      <w:r>
+        <w:t xml:space="preserve">O Renascimento é identificado em: </w:t>
+      </w:r>
+    </w:p>
+    <w:p>
+      <w:pPr>
+        <w:pStyle w:val="NoSpacing"/>
+        <w:jc w:val="both"/>
+        <w:rPr>
+          <w:rFonts w:ascii="Verdana" w:hAnsi="Verdana"/>
+          <w:sz w:val="20"/>
+          <w:szCs w:val="20"/>
+        </w:rPr>
+      </w:pPr>
+      <w:r>
+        <w:t xml:space="preserve">A. somente I e II. </w:t>
+      </w:r>
+    </w:p>
+    <w:p>
+      <w:pPr>
+        <w:pStyle w:val="NoSpacing"/>
+        <w:jc w:val="both"/>
+        <w:rPr>
+          <w:rFonts w:ascii="Verdana" w:hAnsi="Verdana"/>
+          <w:sz w:val="20"/>
+          <w:szCs w:val="20"/>
+        </w:rPr>
+      </w:pPr>
+      <w:r>
+        <w:t xml:space="preserve">B. somente II. </w:t>
+      </w:r>
+    </w:p>
+    <w:p>
+      <w:pPr>
+        <w:pStyle w:val="NoSpacing"/>
+        <w:jc w:val="both"/>
+        <w:rPr>
+          <w:rFonts w:ascii="Verdana" w:hAnsi="Verdana"/>
+          <w:sz w:val="20"/>
+          <w:szCs w:val="20"/>
+        </w:rPr>
+      </w:pPr>
+      <w:r>
+        <w:t xml:space="preserve">C. somente II e III. </w:t>
+      </w:r>
+    </w:p>
+    <w:p>
+      <w:pPr>
+        <w:pStyle w:val="NoSpacing"/>
+        <w:jc w:val="both"/>
+        <w:rPr>
+          <w:rFonts w:ascii="Verdana" w:hAnsi="Verdana"/>
+          <w:sz w:val="20"/>
+          <w:szCs w:val="20"/>
+        </w:rPr>
+      </w:pPr>
+      <w:r>
+        <w:t>D. I, II e III.</w:t>
+      </w:r>
+    </w:p>
+    <w:p>
+      <w:pPr>
+        <w:pStyle w:val="NoSpacing"/>
+        <w:jc w:val="both"/>
+        <w:rPr>
+          <w:rFonts w:ascii="Verdana" w:hAnsi="Verdana"/>
+          <w:sz w:val="20"/>
+          <w:szCs w:val="20"/>
+        </w:rPr>
+      </w:pPr>
+      <w:r>
+        <w:t xml:space="preserve">E. somente I e III. </w:t>
+      </w:r>
+    </w:p>
+    <w:p>
+      <w:pPr>
+        <w:pStyle w:val="Normal"/>
+        <w:spacing w:lineRule="auto" w:line="276"/>
+        <w:ind w:right="-45" w:hanging="0"/>
+        <w:jc w:val="both"/>
+        <w:rPr>
+          <w:rFonts w:ascii="Verdana" w:hAnsi="Verdana" w:eastAsia="Verdana" w:cs="Verdana"/>
+          <w:sz w:val="20"/>
+          <w:szCs w:val="20"/>
+        </w:rPr>
+      </w:pPr>
       <w:r/>
     </w:p>
     <w:p>
       <w:pPr>
-        <w:pStyle w:val="NoSpacing"/>
-        <w:jc w:val="both"/>
-        <w:rPr>
-          <w:rFonts w:ascii="Verdana" w:hAnsi="Verdana"/>
-          <w:sz w:val="20"/>
-          <w:szCs w:val="20"/>
-        </w:rPr>
-      </w:pPr>
-      <w:r>
-        <w:t>QUESTÃO 12 _________________ (0,4)</w:t>
-      </w:r>
-    </w:p>
-    <w:p>
-      <w:pPr>
-        <w:pStyle w:val="NoSpacing"/>
-        <w:jc w:val="both"/>
-        <w:rPr>
-          <w:rFonts w:ascii="Verdana" w:hAnsi="Verdana"/>
-          <w:sz w:val="20"/>
-          <w:szCs w:val="20"/>
-        </w:rPr>
-      </w:pPr>
-      <w:r>
-        <w:t xml:space="preserve">Considere os itens adiante. </w:t>
-      </w:r>
-    </w:p>
-    <w:p>
-      <w:pPr>
-        <w:pStyle w:val="NoSpacing"/>
-        <w:jc w:val="both"/>
-        <w:rPr>
-          <w:rFonts w:ascii="Verdana" w:hAnsi="Verdana"/>
-          <w:sz w:val="20"/>
-          <w:szCs w:val="20"/>
-        </w:rPr>
-      </w:pPr>
-      <w:r>
-        <w:t xml:space="preserve">1. "... a busca da perfeição no retratar o homem levou a uma simbiose entre arte e ciência, desenvolvendo-se estudos de anatomia, técnicas de cores, perspectivas..." </w:t>
-      </w:r>
-    </w:p>
-    <w:p>
-      <w:pPr>
-        <w:pStyle w:val="NoSpacing"/>
-        <w:jc w:val="both"/>
-        <w:rPr>
-          <w:rFonts w:ascii="Verdana" w:hAnsi="Verdana"/>
-          <w:sz w:val="20"/>
-          <w:szCs w:val="20"/>
-        </w:rPr>
-      </w:pPr>
-      <w:r>
-        <w:t xml:space="preserve">2. ' ... o teocentrismo, o coletivismo, a tradição marcaram as obras de arte do período e estiveram presentes na pintura, na arquitetura e na escultura..." </w:t>
-      </w:r>
-    </w:p>
-    <w:p>
-      <w:pPr>
-        <w:pStyle w:val="NoSpacing"/>
-        <w:jc w:val="both"/>
-        <w:rPr>
-          <w:rFonts w:ascii="Verdana" w:hAnsi="Verdana"/>
-          <w:sz w:val="20"/>
-          <w:szCs w:val="20"/>
-        </w:rPr>
-      </w:pPr>
-      <w:r>
-        <w:t xml:space="preserve">3. " ... procuram explicar o mundo através de novas teorias, fugindo às interpretações religiosas típicas do período anterior. O grande destaque é a utilização do método experimental...' </w:t>
-      </w:r>
-    </w:p>
-    <w:p>
-      <w:pPr>
-        <w:pStyle w:val="NoSpacing"/>
-        <w:jc w:val="both"/>
-        <w:rPr>
-          <w:rFonts w:ascii="Verdana" w:hAnsi="Verdana"/>
-          <w:sz w:val="20"/>
-          <w:szCs w:val="20"/>
-        </w:rPr>
-      </w:pPr>
-      <w:r>
-        <w:t xml:space="preserve">O Renascimento é identificado em: </w:t>
-      </w:r>
-    </w:p>
-    <w:p>
-      <w:pPr>
-        <w:pStyle w:val="NoSpacing"/>
-        <w:jc w:val="both"/>
-        <w:rPr>
-          <w:rFonts w:ascii="Verdana" w:hAnsi="Verdana"/>
-          <w:sz w:val="20"/>
-          <w:szCs w:val="20"/>
-        </w:rPr>
-      </w:pPr>
-      <w:r>
-        <w:t xml:space="preserve">D. somente II e III. </w:t>
-      </w:r>
-    </w:p>
-    <w:p>
-      <w:pPr>
         <w:pStyle w:val="Normal"/>
         <w:spacing w:lineRule="auto" w:line="276"/>
         <w:ind w:right="-45" w:hanging="0"/>
@@ -2117,7 +2127,7 @@
         </w:rPr>
       </w:pPr>
       <w:r>
-        <w:t xml:space="preserve">A. somente II. </w:t>
+        <w:t xml:space="preserve">QUESTÃO 07 ______________ (0,4)  </w:t>
       </w:r>
     </w:p>
     <w:p>
@@ -2128,12 +2138,15 @@
         <w:jc w:val="both"/>
         <w:rPr>
           <w:rFonts w:ascii="Verdana" w:hAnsi="Verdana" w:eastAsia="Verdana" w:cs="Verdana"/>
-          <w:sz w:val="20"/>
-          <w:szCs w:val="20"/>
-        </w:rPr>
-      </w:pPr>
-      <w:r>
-        <w:t xml:space="preserve">B. somente I e II. </w:t>
+          <w:b/>
+          <w:b/>
+          <w:color w:val="000000"/>
+          <w:sz w:val="20"/>
+          <w:szCs w:val="20"/>
+        </w:rPr>
+      </w:pPr>
+      <w:r>
+        <w:t>Dentre os fatores que contribuíram para a difusão do Movimento Reformista Protestante, no início do século XVI, destaca-se:</w:t>
       </w:r>
     </w:p>
     <w:p>
@@ -2152,26 +2165,7 @@
         </w:rPr>
       </w:pPr>
       <w:r>
-        <w:t>E. I, II e III.</w:t>
-      </w:r>
-    </w:p>
-    <w:p>
-      <w:pPr>
-        <w:pStyle w:val="Normal"/>
-        <w:spacing w:lineRule="auto" w:line="276"/>
-        <w:ind w:right="-45" w:hanging="0"/>
-        <w:jc w:val="both"/>
-        <w:rPr>
-          <w:rFonts w:ascii="Verdana" w:hAnsi="Verdana" w:eastAsia="Verdana" w:cs="Verdana"/>
-          <w:b/>
-          <w:b/>
-          <w:color w:val="000000"/>
-          <w:sz w:val="20"/>
-          <w:szCs w:val="20"/>
-        </w:rPr>
-      </w:pPr>
-      <w:r>
-        <w:t xml:space="preserve">C. somente I e III. </w:t>
+        <w:t>A. o declínio do particularismo urbano que veio a favorecer o aparecimento das Universidades.</w:t>
       </w:r>
     </w:p>
     <w:p>
@@ -2188,7 +2182,9 @@
           <w:szCs w:val="20"/>
         </w:rPr>
       </w:pPr>
-      <w:r/>
+      <w:r>
+        <w:t>B. o conflito político observado tanto na Alemanha como na França.</w:t>
+      </w:r>
     </w:p>
     <w:p>
       <w:pPr>
@@ -2204,7 +2200,9 @@
           <w:szCs w:val="20"/>
         </w:rPr>
       </w:pPr>
-      <w:r/>
+      <w:r>
+        <w:t>C. o abuso político cometido pela Companhia de Jesus.</w:t>
+      </w:r>
     </w:p>
     <w:p>
       <w:pPr>
@@ -2220,7 +2218,9 @@
           <w:szCs w:val="20"/>
         </w:rPr>
       </w:pPr>
-      <w:r/>
+      <w:r>
+        <w:t>D. a inadequação das teorias religiosas católicas para com o progresso do capitalismo comercial.</w:t>
+      </w:r>
     </w:p>
     <w:p>
       <w:pPr>
@@ -2237,7 +2237,7 @@
         </w:rPr>
       </w:pPr>
       <w:r>
-        <w:t>QUESTÃO 14 _________________ (0,4)</w:t>
+        <w:t>E. o cerceamento da liberdade de crítica provocado pelo Renascimento Cultural.</w:t>
       </w:r>
     </w:p>
     <w:p>
@@ -2271,7 +2271,7 @@
         </w:rPr>
       </w:pPr>
       <w:r>
-        <w:t>A doutrina calvinista estabelecia para seus adeptos uma vida regrada, disciplinada, dedicada ao trabalho, afastada do ócio, dos vícios e da ostentação. Esse código de conduta levou alguns autores a considerar esses princípios do calvinismo como fatores que favoreceriam o processo de acumulação capitalista. Dentro dessa doutrina, apoiada numa interpretação particular da noção de onisciência divina, conformar-se a esse ideal de conduta não seria o caminho para a salvação, mas seus resultados visíveis - o sucesso material - dariam ao eleito a confirmação do estado de graça.</w:t>
+        <w:t>QUESTÃO 13 _________________ (0,4)</w:t>
       </w:r>
     </w:p>
     <w:p>
@@ -2289,7 +2289,7 @@
         </w:rPr>
       </w:pPr>
       <w:r>
-        <w:t>Esse código de conduta fundamentava-se no princípio doutrinário que pregava</w:t>
+        <w:t xml:space="preserve">Na transição do Mundo Medieval para o Moderno, teve papel de destaque: </w:t>
       </w:r>
     </w:p>
     <w:p>
@@ -2307,7 +2307,7 @@
         </w:rPr>
       </w:pPr>
       <w:r>
-        <w:t>E. a valorização do ascetismo, a flagelação do corpo e a negação da posse de riquezas materiais como meios de alcançar a graça divina, afastando da mente e da alma aquilo que seria considerado "tentação da carne".</w:t>
+        <w:t>A. o poder político altamente descentralizado.</w:t>
       </w:r>
     </w:p>
     <w:p>
@@ -2325,7 +2325,7 @@
         </w:rPr>
       </w:pPr>
       <w:r>
-        <w:t>B. a predestinação à salvação, ou seja, a ideia de que alguns já nascem escolhidos por Deus para serem salvos, estado impossível de ser modificado, passível, apenas, de ser reconhecido pelos "sinais" presentes na vida dos "eleitos".</w:t>
+        <w:t xml:space="preserve">B. o processo de ruralização das vilas e dos centros urbanos. </w:t>
       </w:r>
     </w:p>
     <w:p>
@@ -2343,7 +2343,7 @@
         </w:rPr>
       </w:pPr>
       <w:r>
-        <w:t>D. a vocação missionária e a opção pelos pobres, ou seja, a missão de pregar o evangelho e difundir a doutrina especialmente entre aqueles que se achavam destituídos das riquezas terrenas.</w:t>
+        <w:t xml:space="preserve">C. a educação ministrada pelos leigos nos conventos e nas abadias. </w:t>
       </w:r>
     </w:p>
     <w:p>
@@ -2361,7 +2361,7 @@
         </w:rPr>
       </w:pPr>
       <w:r>
-        <w:t>C. a salvação pelas obras, ou seja, a redenção por um ato voluntário do indivíduo, que deveria cumprir os mandamentos divinos, praticar a caridade, intensificar orações e peregrinações.</w:t>
+        <w:t>D. a Igreja, que acatava o lucro e a usura.</w:t>
       </w:r>
     </w:p>
     <w:p>
@@ -2373,7 +2373,7 @@
         <w:rPr/>
       </w:pPr>
       <w:r>
-        <w:t>A. a justificação pela fé, ou seja, a fé como meio de obtenção da graça e da salvação.</w:t>
+        <w:t xml:space="preserve">E. o comércio e o renascimento das cidades. </w:t>
       </w:r>
     </w:p>
     <w:sectPr>

</xml_diff>

<commit_message>
Agora também está gerando o gabarito
</commit_message>
<xml_diff>
--- a/demo0.docx
+++ b/demo0.docx
@@ -110,7 +110,7 @@
         </w:rPr>
       </w:pPr>
       <w:r>
-        <w:t xml:space="preserve">QUESTÃO 01 _________________ (0,4) </w:t>
+        <w:t xml:space="preserve">QUESTÃO 01 ________________ (0,4) </w:t>
       </w:r>
     </w:p>
     <w:p>
@@ -126,98 +126,112 @@
           <w:szCs w:val="20"/>
         </w:rPr>
       </w:pPr>
+      <w:r>
+        <w:t>Os acontecimentos abaixo constituem as características principais do feudalismo, exceto:</w:t>
+      </w:r>
+    </w:p>
+    <w:p>
+      <w:pPr>
+        <w:pStyle w:val="Normal"/>
+        <w:spacing w:lineRule="auto" w:line="300"/>
+        <w:ind w:right="-45" w:hanging="0"/>
+        <w:jc w:val="both"/>
+        <w:rPr>
+          <w:rFonts w:ascii="Verdana" w:hAnsi="Verdana" w:eastAsia="Verdana" w:cs="Verdana"/>
+          <w:bCs/>
+          <w:sz w:val="20"/>
+          <w:szCs w:val="20"/>
+        </w:rPr>
+      </w:pPr>
+      <w:r>
+        <w:t>A. Instauração da relação vassalagem / suserania.</w:t>
+      </w:r>
+    </w:p>
+    <w:p>
+      <w:pPr>
+        <w:pStyle w:val="Normal"/>
+        <w:spacing w:lineRule="auto" w:line="300"/>
+        <w:ind w:right="-45" w:hanging="0"/>
+        <w:jc w:val="both"/>
+        <w:rPr>
+          <w:rFonts w:ascii="Verdana" w:hAnsi="Verdana" w:eastAsia="Verdana" w:cs="Verdana"/>
+          <w:bCs/>
+          <w:sz w:val="20"/>
+          <w:szCs w:val="20"/>
+        </w:rPr>
+      </w:pPr>
+      <w:r>
+        <w:t>B. Comércio internacional intenso.</w:t>
+      </w:r>
+    </w:p>
+    <w:p>
+      <w:pPr>
+        <w:pStyle w:val="Normal"/>
+        <w:spacing w:lineRule="auto" w:line="300"/>
+        <w:ind w:right="-45" w:hanging="0"/>
+        <w:jc w:val="both"/>
+        <w:rPr>
+          <w:rFonts w:ascii="Verdana" w:hAnsi="Verdana" w:eastAsia="Verdana" w:cs="Verdana"/>
+          <w:bCs/>
+          <w:sz w:val="20"/>
+          <w:szCs w:val="20"/>
+        </w:rPr>
+      </w:pPr>
+      <w:r>
+        <w:t>C. Ausência de poder centralizado.</w:t>
+      </w:r>
+    </w:p>
+    <w:p>
+      <w:pPr>
+        <w:pStyle w:val="Normal"/>
+        <w:spacing w:lineRule="auto" w:line="300"/>
+        <w:ind w:right="-45" w:hanging="0"/>
+        <w:jc w:val="both"/>
+        <w:rPr>
+          <w:rFonts w:ascii="Verdana" w:hAnsi="Verdana" w:eastAsia="Verdana" w:cs="Verdana"/>
+          <w:b/>
+          <w:b/>
+          <w:sz w:val="20"/>
+          <w:szCs w:val="20"/>
+        </w:rPr>
+      </w:pPr>
+      <w:r>
+        <w:t>D. As cidades perdem sua função econômica.</w:t>
+      </w:r>
+    </w:p>
+    <w:p>
+      <w:pPr>
+        <w:pStyle w:val="Normal"/>
+        <w:spacing w:lineRule="auto" w:line="300"/>
+        <w:ind w:right="-45" w:hanging="0"/>
+        <w:jc w:val="both"/>
+        <w:rPr>
+          <w:rFonts w:ascii="Verdana" w:hAnsi="Verdana" w:eastAsia="Verdana" w:cs="Verdana"/>
+          <w:b/>
+          <w:b/>
+          <w:sz w:val="20"/>
+          <w:szCs w:val="20"/>
+        </w:rPr>
+      </w:pPr>
+      <w:r>
+        <w:t>E. Organização do trabalho com base na servidão.</w:t>
+      </w:r>
+    </w:p>
+    <w:p>
+      <w:pPr>
+        <w:pStyle w:val="Normal"/>
+        <w:jc w:val="both"/>
+        <w:rPr>
+          <w:rFonts w:ascii="Verdana" w:hAnsi="Verdana"/>
+          <w:sz w:val="20"/>
+          <w:szCs w:val="20"/>
+        </w:rPr>
+      </w:pPr>
       <w:r/>
     </w:p>
     <w:p>
       <w:pPr>
         <w:pStyle w:val="Normal"/>
-        <w:spacing w:lineRule="auto" w:line="300"/>
-        <w:ind w:right="-45" w:hanging="0"/>
-        <w:jc w:val="both"/>
-        <w:rPr>
-          <w:rFonts w:ascii="Verdana" w:hAnsi="Verdana" w:eastAsia="Verdana" w:cs="Verdana"/>
-          <w:bCs/>
-          <w:sz w:val="20"/>
-          <w:szCs w:val="20"/>
-        </w:rPr>
-      </w:pPr>
-      <w:r>
-        <w:t>"É preciso ensinar aos cristãos que aquele que dá aos pobres, ou empresta a quem está necessitado, faz melhor do que se comprasse indulgências".</w:t>
-      </w:r>
-    </w:p>
-    <w:p>
-      <w:pPr>
-        <w:pStyle w:val="Normal"/>
-        <w:spacing w:lineRule="auto" w:line="300"/>
-        <w:ind w:right="-45" w:hanging="0"/>
-        <w:jc w:val="both"/>
-        <w:rPr>
-          <w:rFonts w:ascii="Verdana" w:hAnsi="Verdana" w:eastAsia="Verdana" w:cs="Verdana"/>
-          <w:bCs/>
-          <w:sz w:val="20"/>
-          <w:szCs w:val="20"/>
-        </w:rPr>
-      </w:pPr>
-      <w:r>
-        <w:t xml:space="preserve">                (Martinho Lutero)</w:t>
-      </w:r>
-    </w:p>
-    <w:p>
-      <w:pPr>
-        <w:pStyle w:val="Normal"/>
-        <w:spacing w:lineRule="auto" w:line="300"/>
-        <w:ind w:right="-45" w:hanging="0"/>
-        <w:jc w:val="both"/>
-        <w:rPr>
-          <w:rFonts w:ascii="Verdana" w:hAnsi="Verdana" w:eastAsia="Verdana" w:cs="Verdana"/>
-          <w:bCs/>
-          <w:sz w:val="20"/>
-          <w:szCs w:val="20"/>
-        </w:rPr>
-      </w:pPr>
-      <w:r>
-        <w:t>As Indulgências eram:</w:t>
-      </w:r>
-    </w:p>
-    <w:p>
-      <w:pPr>
-        <w:pStyle w:val="Normal"/>
-        <w:spacing w:lineRule="auto" w:line="300"/>
-        <w:ind w:right="-45" w:hanging="0"/>
-        <w:jc w:val="both"/>
-        <w:rPr>
-          <w:rFonts w:ascii="Verdana" w:hAnsi="Verdana" w:eastAsia="Verdana" w:cs="Verdana"/>
-          <w:b/>
-          <w:b/>
-          <w:sz w:val="20"/>
-          <w:szCs w:val="20"/>
-        </w:rPr>
-      </w:pPr>
-      <w:r>
-        <w:t>A. cartas que permitiam a negociação de relíquias sagradas, usadas por Cristo, Maria ou Santos.</w:t>
-      </w:r>
-    </w:p>
-    <w:p>
-      <w:pPr>
-        <w:pStyle w:val="Normal"/>
-        <w:spacing w:lineRule="auto" w:line="300"/>
-        <w:ind w:right="-45" w:hanging="0"/>
-        <w:jc w:val="both"/>
-        <w:rPr>
-          <w:rFonts w:ascii="Verdana" w:hAnsi="Verdana" w:eastAsia="Verdana" w:cs="Verdana"/>
-          <w:b/>
-          <w:b/>
-          <w:sz w:val="20"/>
-          <w:szCs w:val="20"/>
-        </w:rPr>
-      </w:pPr>
-      <w:r>
-        <w:t>B. proibições de receber o dízimo oferecido pelos fiéis e incentivo à prática da usura pelo alto clero.</w:t>
-      </w:r>
-    </w:p>
-    <w:p>
-      <w:pPr>
-        <w:pStyle w:val="Normal"/>
         <w:jc w:val="both"/>
         <w:rPr>
           <w:rFonts w:ascii="Verdana" w:hAnsi="Verdana"/>
@@ -226,7 +240,7 @@
         </w:rPr>
       </w:pPr>
       <w:r>
-        <w:t>C. dispensas, isenções de algumas regras da Igreja Católica ou de votos feitos anteriormente pelos fiéis.</w:t>
+        <w:t xml:space="preserve">QUESTÃO 02 _________________ (0,4) </w:t>
       </w:r>
     </w:p>
     <w:p>
@@ -239,9 +253,7 @@
           <w:szCs w:val="20"/>
         </w:rPr>
       </w:pPr>
-      <w:r>
-        <w:t>D. documentos de compra e venda de cargos e títulos eclesiásticos a qualquer pessoa que os desejasse.</w:t>
-      </w:r>
+      <w:r/>
     </w:p>
     <w:p>
       <w:pPr>
@@ -254,7 +266,7 @@
         </w:rPr>
       </w:pPr>
       <w:r>
-        <w:t>E. absolvições dos pecados de vivos e mortos, concedidas através de cartas vendidas aos fiéis.</w:t>
+        <w:t xml:space="preserve">Todas as alternativas contêm objetivos da política da Igreja Católica, esboçada durante o Concílio de Trento, EXCETO: </w:t>
       </w:r>
     </w:p>
     <w:p>
@@ -267,7 +279,9 @@
           <w:szCs w:val="20"/>
         </w:rPr>
       </w:pPr>
-      <w:r/>
+      <w:r>
+        <w:t xml:space="preserve">A. A reafirmação dos dogmas. </w:t>
+      </w:r>
     </w:p>
     <w:p>
       <w:pPr>
@@ -280,21 +294,7 @@
         </w:rPr>
       </w:pPr>
       <w:r>
-        <w:t xml:space="preserve"> </w:t>
-      </w:r>
-    </w:p>
-    <w:p>
-      <w:pPr>
-        <w:pStyle w:val="Normal"/>
-        <w:jc w:val="both"/>
-        <w:rPr>
-          <w:rFonts w:ascii="Verdana" w:hAnsi="Verdana"/>
-          <w:sz w:val="20"/>
-          <w:szCs w:val="20"/>
-        </w:rPr>
-      </w:pPr>
-      <w:r>
-        <w:t>QUESTÃO 02 _________________ (0,4)</w:t>
+        <w:t xml:space="preserve">B. A perseguição às heresias. </w:t>
       </w:r>
     </w:p>
     <w:p>
@@ -303,22 +303,24 @@
         <w:jc w:val="both"/>
         <w:rPr/>
       </w:pPr>
-      <w:r/>
-    </w:p>
-    <w:p>
-      <w:pPr>
-        <w:pStyle w:val="Normal"/>
-        <w:spacing w:lineRule="auto" w:line="300"/>
-        <w:ind w:right="-45" w:hanging="0"/>
-        <w:jc w:val="both"/>
-        <w:rPr>
-          <w:rFonts w:ascii="Verdana" w:hAnsi="Verdana" w:eastAsia="Verdana" w:cs="Verdana"/>
-          <w:sz w:val="20"/>
-          <w:szCs w:val="20"/>
-        </w:rPr>
-      </w:pPr>
-      <w:r>
-        <w:t xml:space="preserve">“O conhecimento histórico é sempre (...) uma consciência de si mesmo: ao estudar a história de uma outra época, os homens não podem deixar de compará-la com seu próprio tempo (...). Mas, ao comparar a nossa época e a nossa civilização com as outras épocas e civilizações, corremos o risco de lhes aplicar a nossa própria medida(...)”. </w:t>
+      <w:r>
+        <w:t xml:space="preserve">C. A moralização do clero. </w:t>
+      </w:r>
+    </w:p>
+    <w:p>
+      <w:pPr>
+        <w:pStyle w:val="Normal"/>
+        <w:spacing w:lineRule="auto" w:line="300"/>
+        <w:ind w:right="-45" w:hanging="0"/>
+        <w:jc w:val="both"/>
+        <w:rPr>
+          <w:rFonts w:ascii="Verdana" w:hAnsi="Verdana" w:eastAsia="Verdana" w:cs="Verdana"/>
+          <w:sz w:val="20"/>
+          <w:szCs w:val="20"/>
+        </w:rPr>
+      </w:pPr>
+      <w:r>
+        <w:t>D. O relaxamento do celibato.</w:t>
       </w:r>
     </w:p>
     <w:p>
@@ -340,7 +342,7 @@
         </w:rPr>
       </w:pPr>
       <w:r>
-        <w:t xml:space="preserve">(GUREVICH, Aron. As categorias da cultura medieval. Lisboa: Editorial Caminho, p. 15). </w:t>
+        <w:t xml:space="preserve">E. A expansão da fé cristã. </w:t>
       </w:r>
     </w:p>
     <w:p>
@@ -355,9 +357,7 @@
           <w:szCs w:val="20"/>
         </w:rPr>
       </w:pPr>
-      <w:r>
-        <w:t xml:space="preserve">Aplicando o raciocínio exposto acima aos sentidos que a Idade Média adquiriu em diferentes tempos históricos, identifique como verdadeiras (V) ou falsas (F) as seguintes afirmativas: </w:t>
-      </w:r>
+      <w:r/>
     </w:p>
     <w:p>
       <w:pPr>
@@ -368,9 +368,7 @@
           <w:szCs w:val="20"/>
         </w:rPr>
       </w:pPr>
-      <w:r>
-        <w:t xml:space="preserve">( ) Atualmente, os historiadores entendem o medievo na sua multiplicidade, com suas especificidades regionais e temporais, ao mesmo tempo em que mostram a permanência e a relevância de determinadas instituições e invenções medievais, como a universidade, o livro, a imprensa e o banco. </w:t>
-      </w:r>
+      <w:r/>
     </w:p>
     <w:p>
       <w:pPr>
@@ -382,7 +380,7 @@
         </w:rPr>
       </w:pPr>
       <w:r>
-        <w:t xml:space="preserve">( ) No século XV, surge a noção negativa de Idade Média, considerada uma era intermediária e homogênea de trevas e ignorância, separando a antiguidade Grecoromana e o Renascimento, que se via como herdeiro do período “clássico” – noção que ainda perdura entre muitas pessoas. </w:t>
+        <w:t xml:space="preserve">QUESTÃO 03 ________________ (0,4)  </w:t>
       </w:r>
     </w:p>
     <w:p>
@@ -395,7 +393,7 @@
         </w:rPr>
       </w:pPr>
       <w:r>
-        <w:t xml:space="preserve">( ) Nos séculos XX e XXI, obras como O Senhor dos Anéis, As crônicas de Nárnia e Game of Thrones evocam elementos medievais imaginativos, tais como a floresta como lugar do mágico, cavaleiros, espadas, dragões, religiosidade, dando continuidade a recriações da Idade Média em curso desde o século XIX. </w:t>
+        <w:t xml:space="preserve">O Renascimento, amplo movimento artístico, literário e científico, expandiu-se da Península Itálica por quase toda a Europa, provocando transformações na sociedade. Sobre o tema, é correto afirmar: </w:t>
       </w:r>
     </w:p>
     <w:p>
@@ -408,7 +406,7 @@
         </w:rPr>
       </w:pPr>
       <w:r>
-        <w:t xml:space="preserve">( ) Na recente historiografia, por conta das apropriações midiáticas da Idade Média, procura-se estabelecer as diferenças e as distâncias entre a Idade Média e a História do Brasil, mostrando que o medievo não possui relação com a formação de nosso país, por ter sido um fenômeno europeu. Assinale a alternativa que apresenta a sequência correta, de cima para baixo. </w:t>
+        <w:t xml:space="preserve">A. O humanismo pregou a determinação das ações humanas pelo divino e negou que o homem tivesse a capacidade de agir sobre o mundo, transformando-o de acordo com sua vontade e interesse. </w:t>
       </w:r>
     </w:p>
     <w:p>
@@ -421,25 +419,25 @@
         </w:rPr>
       </w:pPr>
       <w:r>
-        <w:t xml:space="preserve">A. F – V – V – F. </w:t>
-      </w:r>
-    </w:p>
-    <w:p>
-      <w:pPr>
-        <w:pStyle w:val="Normal"/>
-        <w:spacing w:lineRule="auto" w:line="300"/>
-        <w:ind w:right="-45" w:hanging="0"/>
-        <w:jc w:val="both"/>
-        <w:rPr>
-          <w:rFonts w:ascii="Verdana" w:hAnsi="Verdana" w:eastAsia="Verdana" w:cs="Verdana"/>
-          <w:b/>
-          <w:b/>
-          <w:sz w:val="20"/>
-          <w:szCs w:val="20"/>
-        </w:rPr>
-      </w:pPr>
-      <w:r>
-        <w:t xml:space="preserve">B. F – F – V – V. </w:t>
+        <w:t xml:space="preserve">B. Nesse período, reafirmou-se a idéia de homem cidadão, que terminou por enfraquecer os sentimentos de identidade nacional e cultural, os quais contribuíram para o fim das monarquias absolutas. </w:t>
+      </w:r>
+    </w:p>
+    <w:p>
+      <w:pPr>
+        <w:pStyle w:val="Normal"/>
+        <w:spacing w:lineRule="auto" w:line="300"/>
+        <w:ind w:right="-45" w:hanging="0"/>
+        <w:jc w:val="both"/>
+        <w:rPr>
+          <w:rFonts w:ascii="Verdana" w:hAnsi="Verdana" w:eastAsia="Verdana" w:cs="Verdana"/>
+          <w:b/>
+          <w:b/>
+          <w:sz w:val="20"/>
+          <w:szCs w:val="20"/>
+        </w:rPr>
+      </w:pPr>
+      <w:r>
+        <w:t xml:space="preserve">C. O racionalismo renascentista reforçou o princípio da autoridade da ciência teológica e da tradição medieval. </w:t>
       </w:r>
     </w:p>
     <w:p>
@@ -458,7 +456,7 @@
         </w:rPr>
       </w:pPr>
       <w:r>
-        <w:t>C. V – F – F – V.</w:t>
+        <w:t xml:space="preserve">D. Houve o resgate, pelos intelectuais renascentistas, dos ideais medievais ligados aos dogmas do catolicismo, sobretudo da concepção teocêntrica de mundo. </w:t>
       </w:r>
     </w:p>
     <w:p>
@@ -474,7 +472,7 @@
         </w:rPr>
       </w:pPr>
       <w:r>
-        <w:t xml:space="preserve">D. V – V – F – V. </w:t>
+        <w:t>E. Os estudiosos do período buscaram apoio na observação, no método experimental e na reflexão racional, valorizando a natureza e o ser humano</w:t>
       </w:r>
     </w:p>
     <w:p>
@@ -488,9 +486,7 @@
           <w:lang w:eastAsia="en-US"/>
         </w:rPr>
       </w:pPr>
-      <w:r>
-        <w:t xml:space="preserve">E. V – V – V – F. </w:t>
-      </w:r>
+      <w:r/>
     </w:p>
     <w:p>
       <w:pPr>
@@ -517,7 +513,7 @@
         </w:rPr>
       </w:pPr>
       <w:r>
-        <w:t xml:space="preserve">QUESTÃO 03 ________________ (0,4) </w:t>
+        <w:t xml:space="preserve">QUESTÃO 04 _________________ (0,4) </w:t>
       </w:r>
     </w:p>
     <w:p>
@@ -530,9 +526,7 @@
           <w:lang w:eastAsia="en-US"/>
         </w:rPr>
       </w:pPr>
-      <w:r>
-        <w:t>A característica marcante do feudalismo, sob o ponto de vista político, foi o enfraquecimento do Estado enquanto instituição, porque:</w:t>
-      </w:r>
+      <w:r/>
     </w:p>
     <w:p>
       <w:pPr>
@@ -543,7 +537,7 @@
         </w:rPr>
       </w:pPr>
       <w:r>
-        <w:t>A. a soberania estava vinculada a laços de ordem pessoal, tais como a fidelidade e a lealdade ao suserano;</w:t>
+        <w:t>"É preciso ensinar aos cristãos que aquele que dá aos pobres, ou empresta a quem está necessitado, faz melhor do que se comprasse indulgências".</w:t>
       </w:r>
     </w:p>
     <w:p>
@@ -562,23 +556,23 @@
         </w:rPr>
       </w:pPr>
       <w:r>
-        <w:t>B. a prática do enfeudamento acabou por ampliar os feudos, enfraquecendo o poder político dos senhores;</w:t>
-      </w:r>
-    </w:p>
-    <w:p>
-      <w:pPr>
-        <w:pStyle w:val="Normal"/>
-        <w:spacing w:lineRule="auto" w:line="300"/>
-        <w:ind w:right="-45" w:hanging="0"/>
-        <w:jc w:val="both"/>
-        <w:rPr>
-          <w:rFonts w:ascii="Verdana" w:hAnsi="Verdana" w:eastAsia="Verdana" w:cs="Verdana"/>
-          <w:sz w:val="20"/>
-          <w:szCs w:val="20"/>
-        </w:rPr>
-      </w:pPr>
-      <w:r>
-        <w:t>C. empobrecimento da nobreza;</w:t>
+        <w:t xml:space="preserve">                (Martinho Lutero)</w:t>
+      </w:r>
+    </w:p>
+    <w:p>
+      <w:pPr>
+        <w:pStyle w:val="Normal"/>
+        <w:spacing w:lineRule="auto" w:line="300"/>
+        <w:ind w:right="-45" w:hanging="0"/>
+        <w:jc w:val="both"/>
+        <w:rPr>
+          <w:rFonts w:ascii="Verdana" w:hAnsi="Verdana" w:eastAsia="Verdana" w:cs="Verdana"/>
+          <w:sz w:val="20"/>
+          <w:szCs w:val="20"/>
+        </w:rPr>
+      </w:pPr>
+      <w:r>
+        <w:t>As Indulgências eram:</w:t>
       </w:r>
     </w:p>
     <w:p>
@@ -597,7 +591,7 @@
         </w:rPr>
       </w:pPr>
       <w:r>
-        <w:t>D. a proteção pessoal dada pelo senhor feudal a seus súditos onerava-lhe as rendas;</w:t>
+        <w:t>A. absolvições dos pecados de vivos e mortos, concedidas através de cartas vendidas aos fiéis.</w:t>
       </w:r>
     </w:p>
     <w:p>
@@ -611,7 +605,7 @@
         </w:rPr>
       </w:pPr>
       <w:r>
-        <w:t>E. a competência política para centralizar o poder, reservada ao rei, advinha da origem divina da monarquia.</w:t>
+        <w:t>B. dispensas, isenções de algumas regras da Igreja Católica ou de votos feitos anteriormente pelos fiéis.</w:t>
       </w:r>
     </w:p>
     <w:p>
@@ -624,6 +618,48 @@
           <w:szCs w:val="20"/>
         </w:rPr>
       </w:pPr>
+      <w:r>
+        <w:t>C. proibições de receber o dízimo oferecido pelos fiéis e incentivo à prática da usura pelo alto clero.</w:t>
+      </w:r>
+    </w:p>
+    <w:p>
+      <w:pPr>
+        <w:pStyle w:val="Normal"/>
+        <w:jc w:val="both"/>
+        <w:rPr>
+          <w:rFonts w:ascii="Verdana" w:hAnsi="Verdana"/>
+          <w:sz w:val="20"/>
+          <w:szCs w:val="20"/>
+        </w:rPr>
+      </w:pPr>
+      <w:r>
+        <w:t>D. cartas que permitiam a negociação de relíquias sagradas, usadas por Cristo, Maria ou Santos.</w:t>
+      </w:r>
+    </w:p>
+    <w:p>
+      <w:pPr>
+        <w:pStyle w:val="Normal"/>
+        <w:jc w:val="both"/>
+        <w:rPr>
+          <w:rFonts w:ascii="Verdana" w:hAnsi="Verdana"/>
+          <w:sz w:val="20"/>
+          <w:szCs w:val="20"/>
+        </w:rPr>
+      </w:pPr>
+      <w:r>
+        <w:t>E. documentos de compra e venda de cargos e títulos eclesiásticos a qualquer pessoa que os desejasse.</w:t>
+      </w:r>
+    </w:p>
+    <w:p>
+      <w:pPr>
+        <w:pStyle w:val="Normal"/>
+        <w:jc w:val="both"/>
+        <w:rPr>
+          <w:rFonts w:ascii="Verdana" w:hAnsi="Verdana"/>
+          <w:sz w:val="20"/>
+          <w:szCs w:val="20"/>
+        </w:rPr>
+      </w:pPr>
       <w:r/>
     </w:p>
     <w:p>
@@ -637,29 +673,36 @@
         </w:rPr>
       </w:pPr>
       <w:r>
-        <w:t xml:space="preserve">QUESTÃO 04 ______________ (0,4)  </w:t>
-      </w:r>
-    </w:p>
-    <w:p>
-      <w:pPr>
-        <w:pStyle w:val="Normal"/>
-        <w:jc w:val="both"/>
-        <w:rPr>
-          <w:rFonts w:ascii="Verdana" w:hAnsi="Verdana"/>
-          <w:sz w:val="20"/>
-          <w:szCs w:val="20"/>
-        </w:rPr>
-      </w:pPr>
-      <w:r>
-        <w:t>Sobre a Contra-Reforma é CORRETO afirmar:</w:t>
-      </w:r>
-    </w:p>
-    <w:p>
-      <w:pPr>
-        <w:pStyle w:val="Normal"/>
-        <w:jc w:val="both"/>
-        <w:rPr>
-          <w:rFonts w:ascii="Verdana" w:hAnsi="Verdana"/>
+        <w:t xml:space="preserve"> </w:t>
+      </w:r>
+    </w:p>
+    <w:p>
+      <w:pPr>
+        <w:pStyle w:val="Normal"/>
+        <w:spacing w:lineRule="auto" w:line="300"/>
+        <w:ind w:right="-45" w:hanging="0"/>
+        <w:jc w:val="both"/>
+        <w:rPr>
+          <w:rFonts w:ascii="Verdana" w:hAnsi="Verdana" w:eastAsia="Verdana" w:cs="Verdana"/>
+          <w:sz w:val="20"/>
+          <w:szCs w:val="20"/>
+        </w:rPr>
+      </w:pPr>
+      <w:r>
+        <w:t>QUESTÃO 05 _________________ (0,4)</w:t>
+      </w:r>
+    </w:p>
+    <w:p>
+      <w:pPr>
+        <w:pStyle w:val="Normal"/>
+        <w:spacing w:lineRule="auto" w:line="300"/>
+        <w:ind w:right="-45" w:hanging="0"/>
+        <w:jc w:val="both"/>
+        <w:rPr>
+          <w:rFonts w:ascii="Verdana" w:hAnsi="Verdana" w:eastAsia="Verdana" w:cs="Verdana"/>
+          <w:b/>
+          <w:b/>
+          <w:color w:val="000000"/>
           <w:sz w:val="20"/>
           <w:szCs w:val="20"/>
         </w:rPr>
@@ -669,66 +712,17 @@
     <w:p>
       <w:pPr>
         <w:pStyle w:val="Normal"/>
-        <w:jc w:val="both"/>
-        <w:rPr>
-          <w:rFonts w:ascii="Verdana" w:hAnsi="Verdana"/>
-          <w:sz w:val="20"/>
-          <w:szCs w:val="20"/>
-        </w:rPr>
-      </w:pPr>
-      <w:r>
-        <w:t>I - O movimento não teve o apoio do papa e dos bispos católicos, pois acreditavam que não havia nada o que fazer para evitar o avanço do protestantismo na Europa.</w:t>
-      </w:r>
-    </w:p>
-    <w:p>
-      <w:pPr>
-        <w:pStyle w:val="Normal"/>
-        <w:spacing w:lineRule="auto" w:line="300"/>
-        <w:ind w:right="-45" w:hanging="0"/>
-        <w:jc w:val="both"/>
-        <w:rPr>
-          <w:rFonts w:ascii="Verdana" w:hAnsi="Verdana" w:eastAsia="Verdana" w:cs="Verdana"/>
-          <w:sz w:val="20"/>
-          <w:szCs w:val="20"/>
-        </w:rPr>
-      </w:pPr>
-      <w:r>
-        <w:t>II - Conseguiu eliminar todas as religiões protestantes já no século XVI.</w:t>
-      </w:r>
-    </w:p>
-    <w:p>
-      <w:pPr>
-        <w:pStyle w:val="Normal"/>
-        <w:spacing w:lineRule="auto" w:line="300"/>
-        <w:ind w:right="-45" w:hanging="0"/>
-        <w:jc w:val="both"/>
-        <w:rPr>
-          <w:rFonts w:ascii="Verdana" w:hAnsi="Verdana" w:eastAsia="Verdana" w:cs="Verdana"/>
-          <w:b/>
-          <w:b/>
-          <w:color w:val="000000"/>
-          <w:sz w:val="20"/>
-          <w:szCs w:val="20"/>
-        </w:rPr>
-      </w:pPr>
-      <w:r>
-        <w:t>III- Provocou guerras religiosas na Europa, suscitando um clima de perseguições e conflito religioso.</w:t>
-      </w:r>
-    </w:p>
-    <w:p>
-      <w:pPr>
-        <w:pStyle w:val="Normal"/>
-        <w:spacing w:lineRule="auto" w:line="300"/>
-        <w:ind w:right="-45" w:hanging="0"/>
-        <w:jc w:val="both"/>
-        <w:rPr>
-          <w:rFonts w:ascii="Verdana" w:hAnsi="Verdana" w:eastAsia="Verdana" w:cs="Verdana"/>
-          <w:sz w:val="20"/>
-          <w:szCs w:val="20"/>
-        </w:rPr>
-      </w:pPr>
-      <w:r>
-        <w:t>IV- O movimento promoveu o retorno do Tribunal do Santo Oficio, determinou a catequização de indígenas nas terras descobertas e criou o Índice de Livros Proibidos.</w:t>
+        <w:spacing w:lineRule="auto" w:line="300"/>
+        <w:ind w:right="-45" w:hanging="0"/>
+        <w:jc w:val="both"/>
+        <w:rPr>
+          <w:rFonts w:ascii="Verdana" w:hAnsi="Verdana" w:eastAsia="Verdana" w:cs="Verdana"/>
+          <w:sz w:val="20"/>
+          <w:szCs w:val="20"/>
+        </w:rPr>
+      </w:pPr>
+      <w:r>
+        <w:t xml:space="preserve">“O conhecimento histórico é sempre (...) uma consciência de si mesmo: ao estudar a história de uma outra época, os homens não podem deixar de compará-la com seu próprio tempo (...). Mas, ao comparar a nossa época e a nossa civilização com as outras épocas e civilizações, corremos o risco de lhes aplicar a nossa própria medida(...)”. </w:t>
       </w:r>
     </w:p>
     <w:p>
@@ -744,117 +738,119 @@
         </w:rPr>
       </w:pPr>
       <w:r>
-        <w:t>A. Apenas I, III.</w:t>
-      </w:r>
-    </w:p>
-    <w:p>
-      <w:pPr>
-        <w:pStyle w:val="Normal"/>
-        <w:spacing w:lineRule="auto" w:line="300"/>
-        <w:ind w:right="-45" w:hanging="0"/>
-        <w:jc w:val="both"/>
-        <w:rPr>
-          <w:rFonts w:ascii="Verdana" w:hAnsi="Verdana" w:eastAsia="Verdana" w:cs="Verdana"/>
-          <w:sz w:val="20"/>
-          <w:szCs w:val="20"/>
-        </w:rPr>
-      </w:pPr>
-      <w:r>
-        <w:t>B. Apenas I, II.</w:t>
-      </w:r>
-    </w:p>
-    <w:p>
-      <w:pPr>
-        <w:pStyle w:val="Normal"/>
-        <w:spacing w:lineRule="auto" w:line="300"/>
-        <w:ind w:right="-45" w:hanging="0"/>
-        <w:jc w:val="both"/>
-        <w:rPr>
-          <w:rFonts w:ascii="Verdana" w:hAnsi="Verdana" w:eastAsia="Verdana" w:cs="Verdana"/>
-          <w:sz w:val="20"/>
-          <w:szCs w:val="20"/>
-        </w:rPr>
-      </w:pPr>
-      <w:r>
-        <w:t>C. Todas estão corretas.</w:t>
-      </w:r>
-    </w:p>
-    <w:p>
-      <w:pPr>
-        <w:pStyle w:val="Normal"/>
-        <w:spacing w:lineRule="auto" w:line="300"/>
-        <w:ind w:right="-45" w:hanging="0"/>
-        <w:jc w:val="both"/>
-        <w:rPr>
-          <w:rFonts w:ascii="Verdana" w:hAnsi="Verdana" w:eastAsia="Verdana" w:cs="Verdana"/>
-          <w:sz w:val="20"/>
-          <w:szCs w:val="20"/>
-        </w:rPr>
-      </w:pPr>
-      <w:r>
-        <w:t>D. Apenas II, IV.</w:t>
-      </w:r>
-    </w:p>
-    <w:p>
-      <w:pPr>
-        <w:pStyle w:val="Normal"/>
-        <w:spacing w:lineRule="auto" w:line="300"/>
-        <w:ind w:right="-45" w:hanging="0"/>
-        <w:jc w:val="both"/>
-        <w:rPr>
-          <w:rFonts w:ascii="Verdana" w:hAnsi="Verdana" w:eastAsia="Verdana" w:cs="Verdana"/>
-          <w:sz w:val="20"/>
-          <w:szCs w:val="20"/>
-        </w:rPr>
-      </w:pPr>
-      <w:r>
-        <w:t>E. Apenas III, IV.</w:t>
-      </w:r>
-    </w:p>
-    <w:p>
-      <w:pPr>
-        <w:pStyle w:val="Normal"/>
-        <w:spacing w:lineRule="auto" w:line="300"/>
-        <w:ind w:right="-45" w:hanging="0"/>
-        <w:jc w:val="both"/>
-        <w:rPr>
-          <w:rFonts w:ascii="Verdana" w:hAnsi="Verdana" w:eastAsia="Verdana" w:cs="Verdana"/>
-          <w:sz w:val="20"/>
-          <w:szCs w:val="20"/>
-        </w:rPr>
-      </w:pPr>
-      <w:r/>
-    </w:p>
-    <w:p>
-      <w:pPr>
-        <w:pStyle w:val="Normal"/>
-        <w:spacing w:lineRule="auto" w:line="300"/>
-        <w:ind w:right="-45" w:hanging="0"/>
-        <w:jc w:val="both"/>
-        <w:rPr>
-          <w:rFonts w:ascii="Verdana" w:hAnsi="Verdana" w:eastAsia="Verdana" w:cs="Verdana"/>
-          <w:sz w:val="20"/>
-          <w:szCs w:val="20"/>
-        </w:rPr>
-      </w:pPr>
-      <w:r>
-        <w:t>QUESTÃO 05 _________________ (0,4)</w:t>
-      </w:r>
-    </w:p>
-    <w:p>
-      <w:pPr>
-        <w:pStyle w:val="Normal"/>
-        <w:spacing w:lineRule="auto" w:line="300"/>
-        <w:ind w:right="-45" w:hanging="0"/>
-        <w:jc w:val="both"/>
-        <w:rPr>
-          <w:rFonts w:ascii="Verdana" w:hAnsi="Verdana" w:eastAsia="Verdana" w:cs="Verdana"/>
-          <w:sz w:val="20"/>
-          <w:szCs w:val="20"/>
-        </w:rPr>
-      </w:pPr>
-      <w:r>
-        <w:t xml:space="preserve">Considere os itens adiante. </w:t>
+        <w:t xml:space="preserve">(GUREVICH, Aron. As categorias da cultura medieval. Lisboa: Editorial Caminho, p. 15). </w:t>
+      </w:r>
+    </w:p>
+    <w:p>
+      <w:pPr>
+        <w:pStyle w:val="Normal"/>
+        <w:spacing w:lineRule="auto" w:line="300"/>
+        <w:ind w:right="-45" w:hanging="0"/>
+        <w:jc w:val="both"/>
+        <w:rPr>
+          <w:rFonts w:ascii="Verdana" w:hAnsi="Verdana" w:eastAsia="Verdana" w:cs="Verdana"/>
+          <w:sz w:val="20"/>
+          <w:szCs w:val="20"/>
+        </w:rPr>
+      </w:pPr>
+      <w:r>
+        <w:t xml:space="preserve">Aplicando o raciocínio exposto acima aos sentidos que a Idade Média adquiriu em diferentes tempos históricos, identifique como verdadeiras (V) ou falsas (F) as seguintes afirmativas: </w:t>
+      </w:r>
+    </w:p>
+    <w:p>
+      <w:pPr>
+        <w:pStyle w:val="Normal"/>
+        <w:spacing w:lineRule="auto" w:line="300"/>
+        <w:ind w:right="-45" w:hanging="0"/>
+        <w:jc w:val="both"/>
+        <w:rPr>
+          <w:rFonts w:ascii="Verdana" w:hAnsi="Verdana" w:eastAsia="Verdana" w:cs="Verdana"/>
+          <w:sz w:val="20"/>
+          <w:szCs w:val="20"/>
+        </w:rPr>
+      </w:pPr>
+      <w:r>
+        <w:t xml:space="preserve">( ) Atualmente, os historiadores entendem o medievo na sua multiplicidade, com suas especificidades regionais e temporais, ao mesmo tempo em que mostram a permanência e a relevância de determinadas instituições e invenções medievais, como a universidade, o livro, a imprensa e o banco. </w:t>
+      </w:r>
+    </w:p>
+    <w:p>
+      <w:pPr>
+        <w:pStyle w:val="Normal"/>
+        <w:spacing w:lineRule="auto" w:line="300"/>
+        <w:ind w:right="-45" w:hanging="0"/>
+        <w:jc w:val="both"/>
+        <w:rPr>
+          <w:rFonts w:ascii="Verdana" w:hAnsi="Verdana" w:eastAsia="Verdana" w:cs="Verdana"/>
+          <w:sz w:val="20"/>
+          <w:szCs w:val="20"/>
+        </w:rPr>
+      </w:pPr>
+      <w:r>
+        <w:t xml:space="preserve">( ) No século XV, surge a noção negativa de Idade Média, considerada uma era intermediária e homogênea de trevas e ignorância, separando a antiguidade Grecoromana e o Renascimento, que se via como herdeiro do período “clássico” – noção que ainda perdura entre muitas pessoas. </w:t>
+      </w:r>
+    </w:p>
+    <w:p>
+      <w:pPr>
+        <w:pStyle w:val="Normal"/>
+        <w:spacing w:lineRule="auto" w:line="300"/>
+        <w:ind w:right="-45" w:hanging="0"/>
+        <w:jc w:val="both"/>
+        <w:rPr>
+          <w:rFonts w:ascii="Verdana" w:hAnsi="Verdana" w:eastAsia="Verdana" w:cs="Verdana"/>
+          <w:sz w:val="20"/>
+          <w:szCs w:val="20"/>
+        </w:rPr>
+      </w:pPr>
+      <w:r>
+        <w:t xml:space="preserve">( ) Nos séculos XX e XXI, obras como O Senhor dos Anéis, As crônicas de Nárnia e Game of Thrones evocam elementos medievais imaginativos, tais como a floresta como lugar do mágico, cavaleiros, espadas, dragões, religiosidade, dando continuidade a recriações da Idade Média em curso desde o século XIX. </w:t>
+      </w:r>
+    </w:p>
+    <w:p>
+      <w:pPr>
+        <w:pStyle w:val="Normal"/>
+        <w:spacing w:lineRule="auto" w:line="300"/>
+        <w:ind w:right="-45" w:hanging="0"/>
+        <w:jc w:val="both"/>
+        <w:rPr>
+          <w:rFonts w:ascii="Verdana" w:hAnsi="Verdana" w:eastAsia="Verdana" w:cs="Verdana"/>
+          <w:sz w:val="20"/>
+          <w:szCs w:val="20"/>
+        </w:rPr>
+      </w:pPr>
+      <w:r>
+        <w:t xml:space="preserve">( ) Na recente historiografia, por conta das apropriações midiáticas da Idade Média, procura-se estabelecer as diferenças e as distâncias entre a Idade Média e a História do Brasil, mostrando que o medievo não possui relação com a formação de nosso país, por ter sido um fenômeno europeu. Assinale a alternativa que apresenta a sequência correta, de cima para baixo. </w:t>
+      </w:r>
+    </w:p>
+    <w:p>
+      <w:pPr>
+        <w:pStyle w:val="Normal"/>
+        <w:spacing w:lineRule="auto" w:line="300"/>
+        <w:ind w:right="-45" w:hanging="0"/>
+        <w:jc w:val="both"/>
+        <w:rPr>
+          <w:rFonts w:ascii="Verdana" w:hAnsi="Verdana" w:eastAsia="Verdana" w:cs="Verdana"/>
+          <w:sz w:val="20"/>
+          <w:szCs w:val="20"/>
+        </w:rPr>
+      </w:pPr>
+      <w:r>
+        <w:t xml:space="preserve">A. F – F – V – V. </w:t>
+      </w:r>
+    </w:p>
+    <w:p>
+      <w:pPr>
+        <w:pStyle w:val="Normal"/>
+        <w:spacing w:lineRule="auto" w:line="300"/>
+        <w:ind w:right="-45" w:hanging="0"/>
+        <w:jc w:val="both"/>
+        <w:rPr>
+          <w:rFonts w:ascii="Verdana" w:hAnsi="Verdana" w:eastAsia="Verdana" w:cs="Verdana"/>
+          <w:sz w:val="20"/>
+          <w:szCs w:val="20"/>
+        </w:rPr>
+      </w:pPr>
+      <w:r>
+        <w:t xml:space="preserve">B. F – V – V – F. </w:t>
       </w:r>
     </w:p>
     <w:p>
@@ -873,7 +869,7 @@
         </w:rPr>
       </w:pPr>
       <w:r>
-        <w:t xml:space="preserve">1. "... a busca da perfeição no retratar o homem levou a uma simbiose entre arte e ciência, desenvolvendo-se estudos de anatomia, técnicas de cores, perspectivas..." </w:t>
+        <w:t xml:space="preserve">C. V – V – F – V. </w:t>
       </w:r>
     </w:p>
     <w:p>
@@ -890,7 +886,7 @@
         </w:rPr>
       </w:pPr>
       <w:r>
-        <w:t xml:space="preserve">2. ' ... o teocentrismo, o coletivismo, a tradição marcaram as obras de arte do período e estiveram presentes na pintura, na arquitetura e na escultura..." </w:t>
+        <w:t xml:space="preserve">D. V – V – V – F. </w:t>
       </w:r>
     </w:p>
     <w:p>
@@ -907,7 +903,7 @@
         </w:rPr>
       </w:pPr>
       <w:r>
-        <w:t xml:space="preserve">3. " ... procuram explicar o mundo através de novas teorias, fugindo às interpretações religiosas típicas do período anterior. O grande destaque é a utilização do método experimental...' </w:t>
+        <w:t>E. V – F – F – V.</w:t>
       </w:r>
     </w:p>
     <w:p>
@@ -923,9 +919,7 @@
           <w:szCs w:val="20"/>
         </w:rPr>
       </w:pPr>
-      <w:r>
-        <w:t xml:space="preserve">O Renascimento é identificado em: </w:t>
-      </w:r>
+      <w:r/>
     </w:p>
     <w:p>
       <w:pPr>
@@ -941,7 +935,7 @@
         </w:rPr>
       </w:pPr>
       <w:r>
-        <w:t xml:space="preserve">A. somente I e II. </w:t>
+        <w:t xml:space="preserve">QUESTÃO 06 ______________ (0,4)  </w:t>
       </w:r>
     </w:p>
     <w:p>
@@ -958,7 +952,7 @@
         </w:rPr>
       </w:pPr>
       <w:r>
-        <w:t xml:space="preserve">B. somente II e III. </w:t>
+        <w:t>Sobre a Contra-Reforma é CORRETO afirmar:</w:t>
       </w:r>
     </w:p>
     <w:p>
@@ -974,24 +968,22 @@
           <w:szCs w:val="20"/>
         </w:rPr>
       </w:pPr>
-      <w:r>
-        <w:t>C. I, II e III.</w:t>
-      </w:r>
-    </w:p>
-    <w:p>
-      <w:pPr>
-        <w:pStyle w:val="Normal"/>
-        <w:spacing w:lineRule="auto" w:line="300"/>
-        <w:ind w:right="-45" w:hanging="0"/>
-        <w:jc w:val="both"/>
-        <w:rPr>
-          <w:rFonts w:ascii="Verdana" w:hAnsi="Verdana" w:eastAsia="Verdana" w:cs="Verdana"/>
-          <w:sz w:val="20"/>
-          <w:szCs w:val="20"/>
-        </w:rPr>
-      </w:pPr>
-      <w:r>
-        <w:t xml:space="preserve">D. somente I e III. </w:t>
+      <w:r/>
+    </w:p>
+    <w:p>
+      <w:pPr>
+        <w:pStyle w:val="Normal"/>
+        <w:spacing w:lineRule="auto" w:line="300"/>
+        <w:ind w:right="-45" w:hanging="0"/>
+        <w:jc w:val="both"/>
+        <w:rPr>
+          <w:rFonts w:ascii="Verdana" w:hAnsi="Verdana" w:eastAsia="Verdana" w:cs="Verdana"/>
+          <w:sz w:val="20"/>
+          <w:szCs w:val="20"/>
+        </w:rPr>
+      </w:pPr>
+      <w:r>
+        <w:t>I - O movimento não teve o apoio do papa e dos bispos católicos, pois acreditavam que não havia nada o que fazer para evitar o avanço do protestantismo na Europa.</w:t>
       </w:r>
     </w:p>
     <w:p>
@@ -1003,7 +995,7 @@
         <w:rPr/>
       </w:pPr>
       <w:r>
-        <w:t xml:space="preserve">E. somente II. </w:t>
+        <w:t>II - Conseguiu eliminar todas as religiões protestantes já no século XVI.</w:t>
       </w:r>
     </w:p>
     <w:p>
@@ -1011,69 +1003,104 @@
         <w:pStyle w:val="Normal"/>
         <w:rPr/>
       </w:pPr>
+      <w:r>
+        <w:t>III- Provocou guerras religiosas na Europa, suscitando um clima de perseguições e conflito religioso.</w:t>
+      </w:r>
+    </w:p>
+    <w:p>
+      <w:pPr>
+        <w:pStyle w:val="Normal"/>
+        <w:rPr/>
+      </w:pPr>
+      <w:r>
+        <w:t>IV- O movimento promoveu o retorno do Tribunal do Santo Oficio, determinou a catequização de indígenas nas terras descobertas e criou o Índice de Livros Proibidos.</w:t>
+      </w:r>
+    </w:p>
+    <w:p>
+      <w:pPr>
+        <w:pStyle w:val="Normal"/>
+        <w:jc w:val="both"/>
+        <w:rPr>
+          <w:rFonts w:ascii="Verdana" w:hAnsi="Verdana"/>
+          <w:sz w:val="20"/>
+          <w:szCs w:val="20"/>
+        </w:rPr>
+      </w:pPr>
+      <w:r>
+        <w:t>A. Apenas I, II.</w:t>
+      </w:r>
+    </w:p>
+    <w:p>
+      <w:pPr>
+        <w:pStyle w:val="Normal"/>
+        <w:jc w:val="both"/>
+        <w:rPr>
+          <w:rFonts w:ascii="Verdana" w:hAnsi="Verdana"/>
+          <w:sz w:val="20"/>
+          <w:szCs w:val="20"/>
+        </w:rPr>
+      </w:pPr>
+      <w:r>
+        <w:t>B. Apenas III, IV.</w:t>
+      </w:r>
+    </w:p>
+    <w:p>
+      <w:pPr>
+        <w:pStyle w:val="Normal"/>
+        <w:jc w:val="both"/>
+        <w:rPr>
+          <w:rFonts w:ascii="Verdana" w:hAnsi="Verdana"/>
+          <w:sz w:val="20"/>
+          <w:szCs w:val="20"/>
+        </w:rPr>
+      </w:pPr>
+      <w:r>
+        <w:t>C. Todas estão corretas.</w:t>
+      </w:r>
+    </w:p>
+    <w:p>
+      <w:pPr>
+        <w:pStyle w:val="Normal"/>
+        <w:jc w:val="both"/>
+        <w:rPr>
+          <w:rFonts w:ascii="Verdana" w:hAnsi="Verdana"/>
+          <w:sz w:val="20"/>
+          <w:szCs w:val="20"/>
+        </w:rPr>
+      </w:pPr>
+      <w:r>
+        <w:t>D. Apenas I, III.</w:t>
+      </w:r>
+    </w:p>
+    <w:p>
+      <w:pPr>
+        <w:pStyle w:val="Normal"/>
+        <w:ind w:hanging="0"/>
+        <w:jc w:val="both"/>
+        <w:rPr/>
+      </w:pPr>
+      <w:r>
+        <w:t>E. Apenas II, IV.</w:t>
+      </w:r>
+    </w:p>
+    <w:p>
+      <w:pPr>
+        <w:pStyle w:val="Normal"/>
+        <w:ind w:hanging="0"/>
+        <w:jc w:val="both"/>
+        <w:rPr/>
+      </w:pPr>
       <w:r/>
     </w:p>
     <w:p>
       <w:pPr>
         <w:pStyle w:val="Normal"/>
+        <w:ind w:hanging="0"/>
+        <w:jc w:val="both"/>
         <w:rPr/>
       </w:pPr>
-      <w:r/>
-    </w:p>
-    <w:p>
-      <w:pPr>
-        <w:pStyle w:val="Normal"/>
-        <w:jc w:val="both"/>
-        <w:rPr>
-          <w:rFonts w:ascii="Verdana" w:hAnsi="Verdana"/>
-          <w:sz w:val="20"/>
-          <w:szCs w:val="20"/>
-        </w:rPr>
-      </w:pPr>
-      <w:r>
-        <w:t xml:space="preserve">QUESTÃO 06 ________________ (0,4)  </w:t>
-      </w:r>
-    </w:p>
-    <w:p>
-      <w:pPr>
-        <w:pStyle w:val="Normal"/>
-        <w:jc w:val="both"/>
-        <w:rPr>
-          <w:rFonts w:ascii="Verdana" w:hAnsi="Verdana"/>
-          <w:sz w:val="20"/>
-          <w:szCs w:val="20"/>
-        </w:rPr>
-      </w:pPr>
-      <w:r>
-        <w:t xml:space="preserve">O Renascimento, amplo movimento artístico, literário e científico, expandiu-se da Península Itálica por quase toda a Europa, provocando transformações na sociedade. Sobre o tema, é correto afirmar: </w:t>
-      </w:r>
-    </w:p>
-    <w:p>
-      <w:pPr>
-        <w:pStyle w:val="Normal"/>
-        <w:jc w:val="both"/>
-        <w:rPr>
-          <w:rFonts w:ascii="Verdana" w:hAnsi="Verdana"/>
-          <w:sz w:val="20"/>
-          <w:szCs w:val="20"/>
-        </w:rPr>
-      </w:pPr>
-      <w:r>
-        <w:t xml:space="preserve">A. O racionalismo renascentista reforçou o princípio da autoridade da ciência teológica e da tradição medieval. </w:t>
-      </w:r>
-    </w:p>
-    <w:p>
-      <w:pPr>
-        <w:pStyle w:val="Normal"/>
-        <w:jc w:val="both"/>
-        <w:rPr>
-          <w:rFonts w:ascii="Verdana" w:hAnsi="Verdana"/>
-          <w:sz w:val="20"/>
-          <w:szCs w:val="20"/>
-        </w:rPr>
-      </w:pPr>
-      <w:r>
-        <w:t xml:space="preserve">B. Nesse período, reafirmou-se a idéia de homem cidadão, que terminou por enfraquecer os sentimentos de identidade nacional e cultural, os quais contribuíram para o fim das monarquias absolutas. </w:t>
+      <w:r>
+        <w:t xml:space="preserve">QUESTÃO 07 ______________ (0,4)  </w:t>
       </w:r>
     </w:p>
     <w:p>
@@ -1084,7 +1111,7 @@
         <w:rPr/>
       </w:pPr>
       <w:r>
-        <w:t xml:space="preserve">C. Houve o resgate, pelos intelectuais renascentistas, dos ideais medievais ligados aos dogmas do catolicismo, sobretudo da concepção teocêntrica de mundo. </w:t>
+        <w:t>Dentre os fatores que contribuíram para a difusão do Movimento Reformista Protestante, no início do século XVI, destaca-se:</w:t>
       </w:r>
     </w:p>
     <w:p>
@@ -1095,38 +1122,7 @@
         <w:rPr/>
       </w:pPr>
       <w:r>
-        <w:t xml:space="preserve">D. O humanismo pregou a determinação das ações humanas pelo divino e negou que o homem tivesse a capacidade de agir sobre o mundo, transformando-o de acordo com sua vontade e interesse. </w:t>
-      </w:r>
-    </w:p>
-    <w:p>
-      <w:pPr>
-        <w:pStyle w:val="Normal"/>
-        <w:ind w:hanging="0"/>
-        <w:jc w:val="both"/>
-        <w:rPr/>
-      </w:pPr>
-      <w:r>
-        <w:t>E. Os estudiosos do período buscaram apoio na observação, no método experimental e na reflexão racional, valorizando a natureza e o ser humano</w:t>
-      </w:r>
-    </w:p>
-    <w:p>
-      <w:pPr>
-        <w:pStyle w:val="Normal"/>
-        <w:ind w:hanging="0"/>
-        <w:jc w:val="both"/>
-        <w:rPr/>
-      </w:pPr>
-      <w:r/>
-    </w:p>
-    <w:p>
-      <w:pPr>
-        <w:pStyle w:val="Normal"/>
-        <w:ind w:hanging="0"/>
-        <w:jc w:val="both"/>
-        <w:rPr/>
-      </w:pPr>
-      <w:r>
-        <w:t xml:space="preserve">QUESTÃO 07 ______________ (0,4)  </w:t>
+        <w:t>A. o conflito político observado tanto na Alemanha como na França.</w:t>
       </w:r>
     </w:p>
     <w:p>
@@ -1143,7 +1139,7 @@
         </w:rPr>
       </w:pPr>
       <w:r>
-        <w:t>Dentre os fatores que contribuíram para a difusão do Movimento Reformista Protestante, no início do século XVI, destaca-se:</w:t>
+        <w:t>B. o abuso político cometido pela Companhia de Jesus.</w:t>
       </w:r>
     </w:p>
     <w:p>
@@ -1161,7 +1157,7 @@
         </w:rPr>
       </w:pPr>
       <w:r>
-        <w:t>A. a inadequação das teorias religiosas católicas para com o progresso do capitalismo comercial.</w:t>
+        <w:t>C. o cerceamento da liberdade de crítica provocado pelo Renascimento Cultural.</w:t>
       </w:r>
     </w:p>
     <w:p>
@@ -1173,7 +1169,7 @@
         <w:rPr/>
       </w:pPr>
       <w:r>
-        <w:t>B. o abuso político cometido pela Companhia de Jesus.</w:t>
+        <w:t>D. a inadequação das teorias religiosas católicas para com o progresso do capitalismo comercial.</w:t>
       </w:r>
     </w:p>
     <w:p>
@@ -1190,7 +1186,7 @@
         </w:rPr>
       </w:pPr>
       <w:r>
-        <w:t>C. o conflito político observado tanto na Alemanha como na França.</w:t>
+        <w:t>E. o declínio do particularismo urbano que veio a favorecer o aparecimento das Universidades.</w:t>
       </w:r>
     </w:p>
     <w:p>
@@ -1205,7 +1201,7 @@
         </w:rPr>
       </w:pPr>
       <w:r>
-        <w:t>D. o cerceamento da liberdade de crítica provocado pelo Renascimento Cultural.</w:t>
+        <w:t xml:space="preserve">QUESTÃO 08 ________________ (0,4) </w:t>
       </w:r>
     </w:p>
     <w:p>
@@ -1220,7 +1216,7 @@
         </w:rPr>
       </w:pPr>
       <w:r>
-        <w:t>E. o declínio do particularismo urbano que veio a favorecer o aparecimento das Universidades.</w:t>
+        <w:t>Analise as alternativas abaixo que tratam das características do feudalismo e indique qual delas está incorreta.</w:t>
       </w:r>
     </w:p>
     <w:p>
@@ -1234,7 +1230,11 @@
           <w:szCs w:val="20"/>
         </w:rPr>
       </w:pPr>
-      <w:r/>
+      <w:r>
+        <w:t>A.</w:t>
+        <w:tab/>
+        <w:t>A Igreja, além de possuir uma grande quantidade de feudos e, consequentemente, ser a maior proprietária de terras, foi também a responsável pela difusão de valores culturais e religiosos da Idade Média.</w:t>
+      </w:r>
     </w:p>
     <w:p>
       <w:pPr>
@@ -1247,7 +1247,11 @@
           <w:szCs w:val="20"/>
         </w:rPr>
       </w:pPr>
-      <w:r/>
+      <w:r>
+        <w:t>B.</w:t>
+        <w:tab/>
+        <w:t>Os servos poderiam ser ex-escravos, camponeses ou demais homens livres que recebiam casa e terra para cultivar. Esses servos eram submetidos espontaneamente ou não ao poder dos grandes senhores</w:t>
+      </w:r>
     </w:p>
     <w:p>
       <w:pPr>
@@ -1261,7 +1265,9 @@
         </w:rPr>
       </w:pPr>
       <w:r>
-        <w:t xml:space="preserve">QUESTÃO 08 ________________ (0,4) </w:t>
+        <w:t>C.</w:t>
+        <w:tab/>
+        <w:t>Em relação aos aspectos políticos, o monarca era a autoridade máxima e absoluta. Neste sentido, os senhores feudais não detinham autonomia nas áreas militar e judicial, sendo impedidos ainda de cunharem suas próprias moedas.</w:t>
       </w:r>
     </w:p>
     <w:p>
@@ -1276,7 +1282,9 @@
         </w:rPr>
       </w:pPr>
       <w:r>
-        <w:t>Os acontecimentos abaixo constituem as características principais do feudalismo, exceto:</w:t>
+        <w:t>D.</w:t>
+        <w:tab/>
+        <w:t>Na Baixa Idade Média, a sociedade feudal era essencialmente agrária, portanto a terra era a maior riqueza que alguém poderia possuir, ou seja, a terra foi a base econômica do sistema feudal.</w:t>
       </w:r>
     </w:p>
     <w:p>
@@ -1286,7 +1294,9 @@
         <w:rPr/>
       </w:pPr>
       <w:r>
-        <w:t>A. Comércio internacional intenso.</w:t>
+        <w:t>E.</w:t>
+        <w:tab/>
+        <w:t>O servo ficava preso ao senhor feudal, devendo-lhe fidelidade, obediência e obrigações pessoais, bem como o pagamento de diferentes impostos.</w:t>
       </w:r>
     </w:p>
     <w:p>
@@ -1295,9 +1305,7 @@
         <w:jc w:val="both"/>
         <w:rPr/>
       </w:pPr>
-      <w:r>
-        <w:t>B. Organização do trabalho com base na servidão.</w:t>
-      </w:r>
+      <w:r/>
     </w:p>
     <w:p>
       <w:pPr>
@@ -1314,7 +1322,7 @@
         </w:rPr>
       </w:pPr>
       <w:r>
-        <w:t>C. As cidades perdem sua função econômica.</w:t>
+        <w:t xml:space="preserve">QUESTÃO 09 ________________ (0,4) </w:t>
       </w:r>
     </w:p>
     <w:p>
@@ -1333,7 +1341,7 @@
         </w:rPr>
       </w:pPr>
       <w:r>
-        <w:t>D. Instauração da relação vassalagem / suserania.</w:t>
+        <w:t>A característica marcante do feudalismo, sob o ponto de vista político, foi o enfraquecimento do Estado enquanto instituição, porque:</w:t>
       </w:r>
     </w:p>
     <w:p>
@@ -1350,7 +1358,7 @@
         </w:rPr>
       </w:pPr>
       <w:r>
-        <w:t>E. Ausência de poder centralizado.</w:t>
+        <w:t>A. a competência política para centralizar o poder, reservada ao rei, advinha da origem divina da monarquia.</w:t>
       </w:r>
     </w:p>
     <w:p>
@@ -1362,6 +1370,58 @@
           <w:szCs w:val="20"/>
         </w:rPr>
       </w:pPr>
+      <w:r>
+        <w:t>B. a soberania estava vinculada a laços de ordem pessoal, tais como a fidelidade e a lealdade ao suserano;</w:t>
+      </w:r>
+    </w:p>
+    <w:p>
+      <w:pPr>
+        <w:pStyle w:val="Normal"/>
+        <w:rPr>
+          <w:rFonts w:ascii="Verdana" w:hAnsi="Verdana"/>
+          <w:sz w:val="20"/>
+          <w:szCs w:val="20"/>
+        </w:rPr>
+      </w:pPr>
+      <w:r>
+        <w:t>C. a prática do enfeudamento acabou por ampliar os feudos, enfraquecendo o poder político dos senhores;</w:t>
+      </w:r>
+    </w:p>
+    <w:p>
+      <w:pPr>
+        <w:pStyle w:val="Normal"/>
+        <w:rPr>
+          <w:rFonts w:ascii="Verdana" w:hAnsi="Verdana"/>
+          <w:sz w:val="20"/>
+          <w:szCs w:val="20"/>
+        </w:rPr>
+      </w:pPr>
+      <w:r>
+        <w:t>D. a proteção pessoal dada pelo senhor feudal a seus súditos onerava-lhe as rendas;</w:t>
+      </w:r>
+    </w:p>
+    <w:p>
+      <w:pPr>
+        <w:pStyle w:val="Normal"/>
+        <w:rPr>
+          <w:rFonts w:ascii="Verdana" w:hAnsi="Verdana"/>
+          <w:sz w:val="20"/>
+          <w:szCs w:val="20"/>
+        </w:rPr>
+      </w:pPr>
+      <w:r>
+        <w:t>E. empobrecimento da nobreza;</w:t>
+      </w:r>
+    </w:p>
+    <w:p>
+      <w:pPr>
+        <w:pStyle w:val="Normal"/>
+        <w:rPr>
+          <w:rFonts w:ascii="Verdana" w:hAnsi="Verdana"/>
+          <w:sz w:val="20"/>
+          <w:szCs w:val="20"/>
+        </w:rPr>
+      </w:pPr>
       <w:r/>
     </w:p>
     <w:p>
@@ -1373,93 +1433,36 @@
           <w:szCs w:val="20"/>
         </w:rPr>
       </w:pPr>
-      <w:r>
-        <w:t xml:space="preserve">QUESTÃO 09  _______________ (0,4) </w:t>
-      </w:r>
-    </w:p>
-    <w:p>
-      <w:pPr>
-        <w:pStyle w:val="Normal"/>
-        <w:rPr>
-          <w:rFonts w:ascii="Verdana" w:hAnsi="Verdana"/>
-          <w:sz w:val="20"/>
-          <w:szCs w:val="20"/>
-        </w:rPr>
-      </w:pPr>
-      <w:r>
-        <w:t>O movimento em direção à modernidade iniciado pela Renascença foi significativamente acelerado pela Revolução Científica do século XVII. A Revolução Científica destruiu a cosmologia medieval e estabeleceu o método científico – a observação e a experimentação rigorosa e sistemática – como meio essencial de desvendar os segredos da natureza.</w:t>
-      </w:r>
-    </w:p>
-    <w:p>
-      <w:pPr>
-        <w:pStyle w:val="Normal"/>
-        <w:rPr>
-          <w:rFonts w:ascii="Verdana" w:hAnsi="Verdana"/>
-          <w:sz w:val="20"/>
-          <w:szCs w:val="20"/>
-        </w:rPr>
-      </w:pPr>
-      <w:r>
-        <w:t>PERRY, Marvin. Tradução de Waltensir Dutra e Silvana Vieira. Civilização ocidental. São Paulo: Martins Fontes, 2002, p. 282.</w:t>
-      </w:r>
-    </w:p>
-    <w:p>
-      <w:pPr>
-        <w:pStyle w:val="Normal"/>
-        <w:rPr>
-          <w:rFonts w:ascii="Verdana" w:hAnsi="Verdana"/>
-          <w:sz w:val="20"/>
-          <w:szCs w:val="20"/>
-        </w:rPr>
-      </w:pPr>
-      <w:r>
-        <w:br/>
-        <w:t>A afirmação do texto relaciona-se</w:t>
-      </w:r>
-    </w:p>
-    <w:p>
-      <w:pPr>
-        <w:pStyle w:val="Normal"/>
-        <w:rPr>
-          <w:rFonts w:ascii="Verdana" w:hAnsi="Verdana"/>
-          <w:sz w:val="20"/>
-          <w:szCs w:val="20"/>
-        </w:rPr>
-      </w:pPr>
-      <w:r>
-        <w:t xml:space="preserve">A. ao modo de produção feudal, resultante do aumento da produtividade agrícola e da expansão do poder dos senhores feudais, ampliando a exploração sobre a classe servil.   </w:t>
-      </w:r>
-    </w:p>
-    <w:p>
-      <w:pPr>
-        <w:pStyle w:val="Normal"/>
-        <w:spacing w:lineRule="auto" w:line="300"/>
-        <w:ind w:right="-45" w:hanging="0"/>
-        <w:jc w:val="both"/>
-        <w:rPr>
-          <w:rFonts w:ascii="Verdana" w:hAnsi="Verdana" w:eastAsia="Verdana" w:cs="Verdana"/>
-          <w:sz w:val="20"/>
-          <w:szCs w:val="20"/>
-        </w:rPr>
-      </w:pPr>
-      <w:r>
-        <w:t xml:space="preserve">B. à eclosão da Reforma Protestante, que condenava o apoio da Igreja Católica às interpretações científicas dos fenômenos religiosos.   </w:t>
-      </w:r>
-    </w:p>
-    <w:p>
-      <w:pPr>
-        <w:pStyle w:val="Normal"/>
-        <w:spacing w:lineRule="auto" w:line="300"/>
-        <w:ind w:right="-45" w:hanging="0"/>
-        <w:jc w:val="both"/>
-        <w:rPr>
-          <w:rFonts w:ascii="Verdana" w:hAnsi="Verdana" w:eastAsia="Verdana" w:cs="Verdana"/>
-          <w:sz w:val="20"/>
-          <w:szCs w:val="20"/>
-        </w:rPr>
-      </w:pPr>
-      <w:r>
-        <w:t xml:space="preserve">C. ao fortalecimento das tradições, que afirmavam a identidade entre as raças e a igualdade da capacidade intelectual entre elas.   </w:t>
+      <w:r/>
+    </w:p>
+    <w:p>
+      <w:pPr>
+        <w:pStyle w:val="Normal"/>
+        <w:spacing w:lineRule="auto" w:line="300"/>
+        <w:ind w:right="-45" w:hanging="0"/>
+        <w:jc w:val="both"/>
+        <w:rPr>
+          <w:rFonts w:ascii="Verdana" w:hAnsi="Verdana" w:eastAsia="Verdana" w:cs="Verdana"/>
+          <w:sz w:val="20"/>
+          <w:szCs w:val="20"/>
+        </w:rPr>
+      </w:pPr>
+      <w:r/>
+    </w:p>
+    <w:p>
+      <w:pPr>
+        <w:pStyle w:val="Normal"/>
+        <w:spacing w:lineRule="auto" w:line="300"/>
+        <w:ind w:right="-45" w:hanging="0"/>
+        <w:jc w:val="both"/>
+        <w:rPr>
+          <w:rFonts w:ascii="Verdana" w:hAnsi="Verdana" w:eastAsia="Verdana" w:cs="Verdana"/>
+          <w:sz w:val="20"/>
+          <w:szCs w:val="20"/>
+        </w:rPr>
+      </w:pPr>
+      <w:r>
+        <w:t>QUESTÃO 10 _________________ (0,4)</w:t>
       </w:r>
     </w:p>
     <w:p>
@@ -1475,9 +1478,7 @@
           <w:highlight w:val="white"/>
         </w:rPr>
       </w:pPr>
-      <w:r>
-        <w:t xml:space="preserve">D. à finalização da concorrência comercial entre as cidades italianas que disputavam a hegemonia no mar Mediterrâneo.   </w:t>
-      </w:r>
+      <w:r/>
     </w:p>
     <w:p>
       <w:pPr>
@@ -1496,7 +1497,7 @@
         </w:rPr>
       </w:pPr>
       <w:r>
-        <w:t xml:space="preserve">E. ao renascimento científico europeu, que introduziu novas concepções relativas, dentre outras, ao heliocentrismo, à anatomia humana, às operações matemáticas decimais e à produção de textos.   </w:t>
+        <w:t>A doutrina calvinista estabelecia para seus adeptos uma vida regrada, disciplinada, dedicada ao trabalho, afastada do ócio, dos vícios e da ostentação. Esse código de conduta levou alguns autores a considerar esses princípios do calvinismo como fatores que favoreceriam o processo de acumulação capitalista. Dentro dessa doutrina, apoiada numa interpretação particular da noção de onisciência divina, conformar-se a esse ideal de conduta não seria o caminho para a salvação, mas seus resultados visíveis - o sucesso material - dariam ao eleito a confirmação do estado de graça.</w:t>
       </w:r>
     </w:p>
     <w:p>
@@ -1514,61 +1515,100 @@
           <w:highlight w:val="white"/>
         </w:rPr>
       </w:pPr>
+      <w:r>
+        <w:t>Esse código de conduta fundamentava-se no princípio doutrinário que pregava</w:t>
+      </w:r>
+    </w:p>
+    <w:p>
+      <w:pPr>
+        <w:pStyle w:val="Normal"/>
+        <w:spacing w:lineRule="auto" w:line="300"/>
+        <w:ind w:right="-45" w:hanging="0"/>
+        <w:jc w:val="both"/>
+        <w:rPr>
+          <w:rFonts w:ascii="Verdana" w:hAnsi="Verdana" w:eastAsia="Verdana" w:cs="Verdana"/>
+          <w:b/>
+          <w:b/>
+          <w:sz w:val="20"/>
+          <w:szCs w:val="20"/>
+        </w:rPr>
+      </w:pPr>
+      <w:r>
+        <w:t>A. a valorização do ascetismo, a flagelação do corpo e a negação da posse de riquezas materiais como meios de alcançar a graça divina, afastando da mente e da alma aquilo que seria considerado "tentação da carne".</w:t>
+      </w:r>
+    </w:p>
+    <w:p>
+      <w:pPr>
+        <w:pStyle w:val="Normal"/>
+        <w:spacing w:lineRule="auto" w:line="300"/>
+        <w:ind w:right="-45" w:hanging="0"/>
+        <w:jc w:val="both"/>
+        <w:rPr>
+          <w:rFonts w:ascii="Verdana" w:hAnsi="Verdana" w:eastAsia="Verdana" w:cs="Verdana"/>
+          <w:sz w:val="20"/>
+          <w:szCs w:val="20"/>
+        </w:rPr>
+      </w:pPr>
+      <w:r>
+        <w:t>B. a vocação missionária e a opção pelos pobres, ou seja, a missão de pregar o evangelho e difundir a doutrina especialmente entre aqueles que se achavam destituídos das riquezas terrenas.</w:t>
+      </w:r>
+    </w:p>
+    <w:p>
+      <w:pPr>
+        <w:pStyle w:val="Normal"/>
+        <w:spacing w:lineRule="auto" w:line="300"/>
+        <w:ind w:right="-45" w:hanging="0"/>
+        <w:jc w:val="both"/>
+        <w:rPr>
+          <w:rFonts w:ascii="Verdana" w:hAnsi="Verdana" w:eastAsia="Verdana" w:cs="Verdana"/>
+          <w:sz w:val="20"/>
+          <w:szCs w:val="20"/>
+        </w:rPr>
+      </w:pPr>
+      <w:r>
+        <w:t>C. a predestinação à salvação, ou seja, a ideia de que alguns já nascem escolhidos por Deus para serem salvos, estado impossível de ser modificado, passível, apenas, de ser reconhecido pelos "sinais" presentes na vida dos "eleitos".</w:t>
+      </w:r>
+    </w:p>
+    <w:p>
+      <w:pPr>
+        <w:pStyle w:val="Normal"/>
+        <w:rPr>
+          <w:rFonts w:ascii="Verdana" w:hAnsi="Verdana" w:eastAsia="Verdana"/>
+          <w:sz w:val="20"/>
+          <w:szCs w:val="20"/>
+        </w:rPr>
+      </w:pPr>
+      <w:r>
+        <w:t>D. a salvação pelas obras, ou seja, a redenção por um ato voluntário do indivíduo, que deveria cumprir os mandamentos divinos, praticar a caridade, intensificar orações e peregrinações.</w:t>
+      </w:r>
+    </w:p>
+    <w:p>
+      <w:pPr>
+        <w:pStyle w:val="Normal"/>
+        <w:rPr>
+          <w:rFonts w:ascii="Verdana" w:hAnsi="Verdana" w:eastAsia="Verdana"/>
+          <w:sz w:val="20"/>
+          <w:szCs w:val="20"/>
+        </w:rPr>
+      </w:pPr>
+      <w:r>
+        <w:t>E. a justificação pela fé, ou seja, a fé como meio de obtenção da graça e da salvação.</w:t>
+      </w:r>
+    </w:p>
+    <w:p>
+      <w:pPr>
+        <w:pStyle w:val="Normal"/>
+        <w:rPr>
+          <w:rFonts w:ascii="Verdana" w:hAnsi="Verdana" w:eastAsia="Verdana"/>
+          <w:sz w:val="20"/>
+          <w:szCs w:val="20"/>
+        </w:rPr>
+      </w:pPr>
       <w:r/>
     </w:p>
     <w:p>
       <w:pPr>
         <w:pStyle w:val="Normal"/>
-        <w:spacing w:lineRule="auto" w:line="300"/>
-        <w:ind w:right="-45" w:hanging="0"/>
-        <w:jc w:val="both"/>
-        <w:rPr>
-          <w:rFonts w:ascii="Verdana" w:hAnsi="Verdana" w:eastAsia="Verdana" w:cs="Verdana"/>
-          <w:b/>
-          <w:b/>
-          <w:sz w:val="20"/>
-          <w:szCs w:val="20"/>
-        </w:rPr>
-      </w:pPr>
-      <w:r>
-        <w:t>QUESTÃO 10 _________________ (0,4)</w:t>
-      </w:r>
-    </w:p>
-    <w:p>
-      <w:pPr>
-        <w:pStyle w:val="Normal"/>
-        <w:spacing w:lineRule="auto" w:line="300"/>
-        <w:ind w:right="-45" w:hanging="0"/>
-        <w:jc w:val="both"/>
-        <w:rPr>
-          <w:rFonts w:ascii="Verdana" w:hAnsi="Verdana" w:eastAsia="Verdana" w:cs="Verdana"/>
-          <w:sz w:val="20"/>
-          <w:szCs w:val="20"/>
-        </w:rPr>
-      </w:pPr>
-      <w:r>
-        <w:t xml:space="preserve">Na transição do Mundo Medieval para o Moderno, teve papel de destaque: </w:t>
-      </w:r>
-    </w:p>
-    <w:p>
-      <w:pPr>
-        <w:pStyle w:val="Normal"/>
-        <w:spacing w:lineRule="auto" w:line="300"/>
-        <w:ind w:right="-45" w:hanging="0"/>
-        <w:jc w:val="both"/>
-        <w:rPr>
-          <w:rFonts w:ascii="Verdana" w:hAnsi="Verdana" w:eastAsia="Verdana" w:cs="Verdana"/>
-          <w:sz w:val="20"/>
-          <w:szCs w:val="20"/>
-        </w:rPr>
-      </w:pPr>
-      <w:r>
-        <w:t>A. o poder político altamente descentralizado.</w:t>
-      </w:r>
-    </w:p>
-    <w:p>
-      <w:pPr>
-        <w:pStyle w:val="Normal"/>
         <w:rPr>
           <w:rFonts w:ascii="Verdana" w:hAnsi="Verdana" w:eastAsia="Verdana"/>
           <w:sz w:val="20"/>
@@ -1576,7 +1616,7 @@
         </w:rPr>
       </w:pPr>
       <w:r>
-        <w:t xml:space="preserve">B. a educação ministrada pelos leigos nos conventos e nas abadias. </w:t>
+        <w:t xml:space="preserve">QUESTÃO 11 ________________ (0,4)  </w:t>
       </w:r>
     </w:p>
     <w:p>
@@ -1589,12 +1629,96 @@
         </w:rPr>
       </w:pPr>
       <w:r>
-        <w:t>C. a Igreja, que acatava o lucro e a usura.</w:t>
-      </w:r>
-    </w:p>
-    <w:p>
-      <w:pPr>
-        <w:pStyle w:val="Normal"/>
+        <w:t xml:space="preserve">O Humanismo foi um movimento que não pode ser definido por: </w:t>
+      </w:r>
+    </w:p>
+    <w:p>
+      <w:pPr>
+        <w:pStyle w:val="Normal"/>
+        <w:spacing w:lineRule="auto" w:line="300"/>
+        <w:ind w:right="-45" w:hanging="0"/>
+        <w:jc w:val="both"/>
+        <w:rPr>
+          <w:rFonts w:ascii="Verdana" w:hAnsi="Verdana" w:eastAsia="Verdana" w:cs="Verdana"/>
+          <w:b/>
+          <w:b/>
+          <w:sz w:val="20"/>
+          <w:szCs w:val="20"/>
+        </w:rPr>
+      </w:pPr>
+      <w:r>
+        <w:t>A. romper os limites religiosos impostos pela Igreja às manifestações culturais.</w:t>
+      </w:r>
+    </w:p>
+    <w:p>
+      <w:pPr>
+        <w:pStyle w:val="Normal"/>
+        <w:spacing w:lineRule="auto" w:line="300"/>
+        <w:ind w:right="-45" w:hanging="0"/>
+        <w:jc w:val="both"/>
+        <w:rPr>
+          <w:rFonts w:ascii="Verdana" w:hAnsi="Verdana" w:eastAsia="Verdana" w:cs="Verdana"/>
+          <w:b/>
+          <w:b/>
+          <w:sz w:val="20"/>
+          <w:szCs w:val="20"/>
+        </w:rPr>
+      </w:pPr>
+      <w:r>
+        <w:t xml:space="preserve">B. centrar se no homem, em oposição ao teocentrismo, encarando-o como "medida comum de todas as coisas". </w:t>
+      </w:r>
+    </w:p>
+    <w:p>
+      <w:pPr>
+        <w:pStyle w:val="Normal"/>
+        <w:spacing w:lineRule="auto" w:line="300"/>
+        <w:ind w:right="-45" w:hanging="0"/>
+        <w:jc w:val="both"/>
+        <w:rPr>
+          <w:rFonts w:ascii="Verdana" w:hAnsi="Verdana" w:eastAsia="Verdana" w:cs="Verdana"/>
+          <w:bCs/>
+          <w:sz w:val="20"/>
+          <w:szCs w:val="20"/>
+        </w:rPr>
+      </w:pPr>
+      <w:r>
+        <w:t xml:space="preserve">C. ter valorizado o misticismo, o geocentrismo e as realizações culturais medievais. </w:t>
+      </w:r>
+    </w:p>
+    <w:p>
+      <w:pPr>
+        <w:pStyle w:val="Normal"/>
+        <w:spacing w:lineRule="auto" w:line="300"/>
+        <w:ind w:right="-45" w:hanging="0"/>
+        <w:jc w:val="both"/>
+        <w:rPr/>
+      </w:pPr>
+      <w:r>
+        <w:t>D. ter uma visão do mundo que recupera a herança grecoromana, utilizando-a como tema de inspiração.</w:t>
+      </w:r>
+    </w:p>
+    <w:p>
+      <w:pPr>
+        <w:pStyle w:val="Normal"/>
+        <w:jc w:val="both"/>
+        <w:rPr/>
+      </w:pPr>
+      <w:r>
+        <w:t xml:space="preserve">E. ser um movimento diretamente ligado ao Renascimento, por suas características antropocentristas e individuais. </w:t>
+      </w:r>
+    </w:p>
+    <w:p>
+      <w:pPr>
+        <w:pStyle w:val="Normal"/>
+        <w:jc w:val="both"/>
+        <w:rPr/>
+      </w:pPr>
+      <w:r/>
+    </w:p>
+    <w:p>
+      <w:pPr>
+        <w:pStyle w:val="Normal"/>
+        <w:jc w:val="both"/>
         <w:rPr>
           <w:rFonts w:ascii="Verdana" w:hAnsi="Verdana" w:eastAsia="Verdana"/>
           <w:sz w:val="20"/>
@@ -1602,12 +1726,13 @@
         </w:rPr>
       </w:pPr>
       <w:r>
-        <w:t xml:space="preserve">D. o processo de ruralização das vilas e dos centros urbanos. </w:t>
-      </w:r>
-    </w:p>
-    <w:p>
-      <w:pPr>
-        <w:pStyle w:val="Normal"/>
+        <w:t xml:space="preserve">QUESTÃO 12  _______________ (0,4) </w:t>
+      </w:r>
+    </w:p>
+    <w:p>
+      <w:pPr>
+        <w:pStyle w:val="Normal"/>
+        <w:jc w:val="both"/>
         <w:rPr>
           <w:rFonts w:ascii="Verdana" w:hAnsi="Verdana" w:eastAsia="Verdana"/>
           <w:sz w:val="20"/>
@@ -1615,285 +1740,170 @@
         </w:rPr>
       </w:pPr>
       <w:r>
-        <w:t xml:space="preserve">E. o comércio e o renascimento das cidades. </w:t>
-      </w:r>
-    </w:p>
-    <w:p>
-      <w:pPr>
-        <w:pStyle w:val="Normal"/>
+        <w:t>O movimento em direção à modernidade iniciado pela Renascença foi significativamente acelerado pela Revolução Científica do século XVII. A Revolução Científica destruiu a cosmologia medieval e estabeleceu o método científico – a observação e a experimentação rigorosa e sistemática – como meio essencial de desvendar os segredos da natureza.</w:t>
+      </w:r>
+    </w:p>
+    <w:p>
+      <w:pPr>
+        <w:pStyle w:val="Normal"/>
+        <w:jc w:val="both"/>
         <w:rPr>
           <w:rFonts w:ascii="Verdana" w:hAnsi="Verdana" w:eastAsia="Verdana"/>
           <w:sz w:val="20"/>
           <w:szCs w:val="20"/>
         </w:rPr>
       </w:pPr>
+      <w:r>
+        <w:t>PERRY, Marvin. Tradução de Waltensir Dutra e Silvana Vieira. Civilização ocidental. São Paulo: Martins Fontes, 2002, p. 282.</w:t>
+      </w:r>
+    </w:p>
+    <w:p>
+      <w:pPr>
+        <w:pStyle w:val="Normal"/>
+        <w:jc w:val="both"/>
+        <w:rPr>
+          <w:rFonts w:ascii="Verdana" w:hAnsi="Verdana" w:eastAsia="Verdana"/>
+          <w:sz w:val="20"/>
+          <w:szCs w:val="20"/>
+        </w:rPr>
+      </w:pPr>
+      <w:r>
+        <w:br/>
+        <w:t>A afirmação do texto relaciona-se</w:t>
+      </w:r>
+    </w:p>
+    <w:p>
+      <w:pPr>
+        <w:pStyle w:val="Normal"/>
+        <w:jc w:val="both"/>
+        <w:rPr>
+          <w:rFonts w:ascii="Verdana" w:hAnsi="Verdana" w:eastAsia="Verdana"/>
+          <w:sz w:val="20"/>
+          <w:szCs w:val="20"/>
+        </w:rPr>
+      </w:pPr>
+      <w:r>
+        <w:t xml:space="preserve">A. ao renascimento científico europeu, que introduziu novas concepções relativas, dentre outras, ao heliocentrismo, à anatomia humana, às operações matemáticas decimais e à produção de textos.   </w:t>
+      </w:r>
+    </w:p>
+    <w:p>
+      <w:pPr>
+        <w:pStyle w:val="Normal"/>
+        <w:jc w:val="both"/>
+        <w:rPr>
+          <w:rFonts w:ascii="Verdana" w:hAnsi="Verdana" w:eastAsia="Verdana"/>
+          <w:sz w:val="20"/>
+          <w:szCs w:val="20"/>
+        </w:rPr>
+      </w:pPr>
+      <w:r>
+        <w:t xml:space="preserve">B. ao fortalecimento das tradições, que afirmavam a identidade entre as raças e a igualdade da capacidade intelectual entre elas.   </w:t>
+      </w:r>
+    </w:p>
+    <w:p>
+      <w:pPr>
+        <w:pStyle w:val="Normal"/>
+        <w:rPr>
+          <w:rFonts w:eastAsia="Verdana"/>
+        </w:rPr>
+      </w:pPr>
+      <w:r>
+        <w:t xml:space="preserve">C. ao modo de produção feudal, resultante do aumento da produtividade agrícola e da expansão do poder dos senhores feudais, ampliando a exploração sobre a classe servil.   </w:t>
+      </w:r>
+    </w:p>
+    <w:p>
+      <w:pPr>
+        <w:pStyle w:val="Normal"/>
+        <w:spacing w:lineRule="auto" w:line="300"/>
+        <w:ind w:right="-45" w:hanging="0"/>
+        <w:jc w:val="both"/>
+        <w:rPr>
+          <w:rFonts w:ascii="Verdana" w:hAnsi="Verdana" w:eastAsia="Verdana" w:cs="Verdana"/>
+          <w:b/>
+          <w:b/>
+          <w:sz w:val="20"/>
+          <w:szCs w:val="20"/>
+        </w:rPr>
+      </w:pPr>
+      <w:r>
+        <w:t xml:space="preserve">D. à eclosão da Reforma Protestante, que condenava o apoio da Igreja Católica às interpretações científicas dos fenômenos religiosos.   </w:t>
+      </w:r>
+    </w:p>
+    <w:p>
+      <w:pPr>
+        <w:pStyle w:val="Normal"/>
+        <w:rPr>
+          <w:rFonts w:ascii="Verdana" w:hAnsi="Verdana" w:eastAsia="Calibri"/>
+          <w:sz w:val="20"/>
+          <w:szCs w:val="20"/>
+          <w:lang w:eastAsia="en-US"/>
+        </w:rPr>
+      </w:pPr>
+      <w:r>
+        <w:t xml:space="preserve">E. à finalização da concorrência comercial entre as cidades italianas que disputavam a hegemonia no mar Mediterrâneo.   </w:t>
+      </w:r>
+    </w:p>
+    <w:p>
+      <w:pPr>
+        <w:pStyle w:val="Normal"/>
+        <w:rPr>
+          <w:rFonts w:ascii="Verdana" w:hAnsi="Verdana" w:eastAsia="Calibri"/>
+          <w:sz w:val="20"/>
+          <w:szCs w:val="20"/>
+          <w:lang w:eastAsia="en-US"/>
+        </w:rPr>
+      </w:pPr>
       <w:r/>
     </w:p>
     <w:p>
       <w:pPr>
         <w:pStyle w:val="Normal"/>
-        <w:spacing w:lineRule="auto" w:line="300"/>
-        <w:ind w:right="-45" w:hanging="0"/>
-        <w:jc w:val="both"/>
-        <w:rPr>
-          <w:rFonts w:ascii="Verdana" w:hAnsi="Verdana" w:eastAsia="Verdana" w:cs="Verdana"/>
-          <w:b/>
-          <w:b/>
-          <w:sz w:val="20"/>
-          <w:szCs w:val="20"/>
-        </w:rPr>
-      </w:pPr>
-      <w:r>
-        <w:t xml:space="preserve">QUESTÃO 11 _________________ (0,4) </w:t>
-      </w:r>
-    </w:p>
-    <w:p>
-      <w:pPr>
-        <w:pStyle w:val="Normal"/>
-        <w:spacing w:lineRule="auto" w:line="300"/>
-        <w:ind w:right="-45" w:hanging="0"/>
-        <w:jc w:val="both"/>
-        <w:rPr>
-          <w:rFonts w:ascii="Verdana" w:hAnsi="Verdana" w:eastAsia="Verdana" w:cs="Verdana"/>
-          <w:b/>
-          <w:b/>
-          <w:sz w:val="20"/>
-          <w:szCs w:val="20"/>
-        </w:rPr>
-      </w:pPr>
-      <w:r/>
-    </w:p>
-    <w:p>
-      <w:pPr>
-        <w:pStyle w:val="Normal"/>
-        <w:spacing w:lineRule="auto" w:line="300"/>
-        <w:ind w:right="-45" w:hanging="0"/>
-        <w:jc w:val="both"/>
-        <w:rPr>
-          <w:rFonts w:ascii="Verdana" w:hAnsi="Verdana" w:eastAsia="Verdana" w:cs="Verdana"/>
-          <w:bCs/>
-          <w:sz w:val="20"/>
-          <w:szCs w:val="20"/>
-        </w:rPr>
-      </w:pPr>
-      <w:r>
-        <w:t xml:space="preserve">Todas as alternativas contêm objetivos da política da Igreja Católica, esboçada durante o Concílio de Trento, EXCETO: </w:t>
-      </w:r>
-    </w:p>
-    <w:p>
-      <w:pPr>
-        <w:pStyle w:val="Normal"/>
-        <w:spacing w:lineRule="auto" w:line="300"/>
-        <w:ind w:right="-45" w:hanging="0"/>
-        <w:jc w:val="both"/>
+        <w:rPr>
+          <w:rFonts w:ascii="Verdana" w:hAnsi="Verdana" w:eastAsia="Calibri"/>
+          <w:sz w:val="20"/>
+          <w:szCs w:val="20"/>
+          <w:lang w:eastAsia="en-US"/>
+        </w:rPr>
+      </w:pPr>
+      <w:r>
+        <w:t>QUESTÃO 13 _________________ (0,4)</w:t>
+      </w:r>
+    </w:p>
+    <w:p>
+      <w:pPr>
+        <w:pStyle w:val="Normal"/>
+        <w:rPr>
+          <w:rFonts w:ascii="Verdana" w:hAnsi="Verdana" w:eastAsia="Calibri"/>
+          <w:sz w:val="20"/>
+          <w:szCs w:val="20"/>
+          <w:lang w:eastAsia="en-US"/>
+        </w:rPr>
+      </w:pPr>
+      <w:r>
+        <w:t xml:space="preserve">Considere os itens adiante. </w:t>
+      </w:r>
+    </w:p>
+    <w:p>
+      <w:pPr>
+        <w:pStyle w:val="Normal"/>
+        <w:rPr>
+          <w:rFonts w:ascii="Verdana" w:hAnsi="Verdana" w:eastAsia="Calibri"/>
+          <w:sz w:val="20"/>
+          <w:szCs w:val="20"/>
+          <w:lang w:eastAsia="en-US"/>
+        </w:rPr>
+      </w:pPr>
+      <w:r>
+        <w:t xml:space="preserve">1. "... a busca da perfeição no retratar o homem levou a uma simbiose entre arte e ciência, desenvolvendo-se estudos de anatomia, técnicas de cores, perspectivas..." </w:t>
+      </w:r>
+    </w:p>
+    <w:p>
+      <w:pPr>
+        <w:pStyle w:val="Normal"/>
         <w:rPr/>
       </w:pPr>
       <w:r>
-        <w:t>A. O relaxamento do celibato.</w:t>
-      </w:r>
-    </w:p>
-    <w:p>
-      <w:pPr>
-        <w:pStyle w:val="Normal"/>
-        <w:jc w:val="both"/>
-        <w:rPr/>
-      </w:pPr>
-      <w:r>
-        <w:t xml:space="preserve">B. A perseguição às heresias. </w:t>
-      </w:r>
-    </w:p>
-    <w:p>
-      <w:pPr>
-        <w:pStyle w:val="Normal"/>
-        <w:jc w:val="both"/>
-        <w:rPr/>
-      </w:pPr>
-      <w:r>
-        <w:t xml:space="preserve">C. A reafirmação dos dogmas. </w:t>
-      </w:r>
-    </w:p>
-    <w:p>
-      <w:pPr>
-        <w:pStyle w:val="Normal"/>
-        <w:jc w:val="both"/>
-        <w:rPr>
-          <w:rFonts w:ascii="Verdana" w:hAnsi="Verdana" w:eastAsia="Verdana"/>
-          <w:sz w:val="20"/>
-          <w:szCs w:val="20"/>
-        </w:rPr>
-      </w:pPr>
-      <w:r>
-        <w:t xml:space="preserve">D. A moralização do clero. </w:t>
-      </w:r>
-    </w:p>
-    <w:p>
-      <w:pPr>
-        <w:pStyle w:val="Normal"/>
-        <w:jc w:val="both"/>
-        <w:rPr>
-          <w:rFonts w:ascii="Verdana" w:hAnsi="Verdana" w:eastAsia="Verdana"/>
-          <w:sz w:val="20"/>
-          <w:szCs w:val="20"/>
-        </w:rPr>
-      </w:pPr>
-      <w:r>
-        <w:t xml:space="preserve">E. A expansão da fé cristã. </w:t>
-      </w:r>
-    </w:p>
-    <w:p>
-      <w:pPr>
-        <w:pStyle w:val="Normal"/>
-        <w:jc w:val="both"/>
-        <w:rPr>
-          <w:rFonts w:ascii="Verdana" w:hAnsi="Verdana" w:eastAsia="Verdana"/>
-          <w:sz w:val="20"/>
-          <w:szCs w:val="20"/>
-        </w:rPr>
-      </w:pPr>
-      <w:r/>
-    </w:p>
-    <w:p>
-      <w:pPr>
-        <w:pStyle w:val="Normal"/>
-        <w:jc w:val="both"/>
-        <w:rPr>
-          <w:rFonts w:ascii="Verdana" w:hAnsi="Verdana" w:eastAsia="Verdana"/>
-          <w:sz w:val="20"/>
-          <w:szCs w:val="20"/>
-        </w:rPr>
-      </w:pPr>
-      <w:r>
-        <w:t xml:space="preserve">QUESTÃO 12 ________________ (0,4)  </w:t>
-      </w:r>
-    </w:p>
-    <w:p>
-      <w:pPr>
-        <w:pStyle w:val="Normal"/>
-        <w:jc w:val="both"/>
-        <w:rPr>
-          <w:rFonts w:ascii="Verdana" w:hAnsi="Verdana" w:eastAsia="Verdana"/>
-          <w:sz w:val="20"/>
-          <w:szCs w:val="20"/>
-        </w:rPr>
-      </w:pPr>
-      <w:r>
-        <w:t xml:space="preserve">O Humanismo foi um movimento que não pode ser definido por: </w:t>
-      </w:r>
-    </w:p>
-    <w:p>
-      <w:pPr>
-        <w:pStyle w:val="Normal"/>
-        <w:jc w:val="both"/>
-        <w:rPr>
-          <w:rFonts w:ascii="Verdana" w:hAnsi="Verdana" w:eastAsia="Verdana"/>
-          <w:sz w:val="20"/>
-          <w:szCs w:val="20"/>
-        </w:rPr>
-      </w:pPr>
-      <w:r>
-        <w:t xml:space="preserve">A. ser um movimento diretamente ligado ao Renascimento, por suas características antropocentristas e individuais. </w:t>
-      </w:r>
-    </w:p>
-    <w:p>
-      <w:pPr>
-        <w:pStyle w:val="Normal"/>
-        <w:rPr>
-          <w:rFonts w:eastAsia="Verdana"/>
-        </w:rPr>
-      </w:pPr>
-      <w:r>
-        <w:t>B. ter uma visão do mundo que recupera a herança grecoromana, utilizando-a como tema de inspiração.</w:t>
-      </w:r>
-    </w:p>
-    <w:p>
-      <w:pPr>
-        <w:pStyle w:val="Normal"/>
-        <w:spacing w:lineRule="auto" w:line="300"/>
-        <w:ind w:right="-45" w:hanging="0"/>
-        <w:jc w:val="both"/>
-        <w:rPr>
-          <w:rFonts w:ascii="Verdana" w:hAnsi="Verdana" w:eastAsia="Verdana" w:cs="Verdana"/>
-          <w:b/>
-          <w:b/>
-          <w:sz w:val="20"/>
-          <w:szCs w:val="20"/>
-        </w:rPr>
-      </w:pPr>
-      <w:r>
-        <w:t>C. romper os limites religiosos impostos pela Igreja às manifestações culturais.</w:t>
-      </w:r>
-    </w:p>
-    <w:p>
-      <w:pPr>
-        <w:pStyle w:val="Normal"/>
-        <w:rPr>
-          <w:rFonts w:ascii="Verdana" w:hAnsi="Verdana" w:eastAsia="Calibri"/>
-          <w:sz w:val="20"/>
-          <w:szCs w:val="20"/>
-          <w:lang w:eastAsia="en-US"/>
-        </w:rPr>
-      </w:pPr>
-      <w:r>
-        <w:t xml:space="preserve">D. ter valorizado o misticismo, o geocentrismo e as realizações culturais medievais. </w:t>
-      </w:r>
-    </w:p>
-    <w:p>
-      <w:pPr>
-        <w:pStyle w:val="Normal"/>
-        <w:rPr>
-          <w:rFonts w:ascii="Verdana" w:hAnsi="Verdana" w:eastAsia="Calibri"/>
-          <w:sz w:val="20"/>
-          <w:szCs w:val="20"/>
-          <w:lang w:eastAsia="en-US"/>
-        </w:rPr>
-      </w:pPr>
-      <w:r>
-        <w:t xml:space="preserve">E. centrar se no homem, em oposição ao teocentrismo, encarando-o como "medida comum de todas as coisas". </w:t>
-      </w:r>
-    </w:p>
-    <w:p>
-      <w:pPr>
-        <w:pStyle w:val="Normal"/>
-        <w:rPr>
-          <w:rFonts w:ascii="Verdana" w:hAnsi="Verdana" w:eastAsia="Calibri"/>
-          <w:sz w:val="20"/>
-          <w:szCs w:val="20"/>
-          <w:lang w:eastAsia="en-US"/>
-        </w:rPr>
-      </w:pPr>
-      <w:r/>
-    </w:p>
-    <w:p>
-      <w:pPr>
-        <w:pStyle w:val="Normal"/>
-        <w:rPr>
-          <w:rFonts w:ascii="Verdana" w:hAnsi="Verdana" w:eastAsia="Calibri"/>
-          <w:sz w:val="20"/>
-          <w:szCs w:val="20"/>
-          <w:lang w:eastAsia="en-US"/>
-        </w:rPr>
-      </w:pPr>
-      <w:r/>
-    </w:p>
-    <w:p>
-      <w:pPr>
-        <w:pStyle w:val="Normal"/>
-        <w:rPr>
-          <w:rFonts w:ascii="Verdana" w:hAnsi="Verdana" w:eastAsia="Calibri"/>
-          <w:sz w:val="20"/>
-          <w:szCs w:val="20"/>
-          <w:lang w:eastAsia="en-US"/>
-        </w:rPr>
-      </w:pPr>
-      <w:r/>
-    </w:p>
-    <w:p>
-      <w:pPr>
-        <w:pStyle w:val="Normal"/>
-        <w:rPr/>
-      </w:pPr>
-      <w:r>
-        <w:t>QUESTÃO 13 _________________ (0,4)</w:t>
+        <w:t xml:space="preserve">2. ' ... o teocentrismo, o coletivismo, a tradição marcaram as obras de arte do período e estiveram presentes na pintura, na arquitetura e na escultura..." </w:t>
       </w:r>
     </w:p>
     <w:p>
@@ -1910,7 +1920,9 @@
           <w:highlight w:val="white"/>
         </w:rPr>
       </w:pPr>
-      <w:r/>
+      <w:r>
+        <w:t xml:space="preserve">3. " ... procuram explicar o mundo através de novas teorias, fugindo às interpretações religiosas típicas do período anterior. O grande destaque é a utilização do método experimental...' </w:t>
+      </w:r>
     </w:p>
     <w:p>
       <w:pPr>
@@ -1927,7 +1939,7 @@
         </w:rPr>
       </w:pPr>
       <w:r>
-        <w:t>A doutrina calvinista estabelecia para seus adeptos uma vida regrada, disciplinada, dedicada ao trabalho, afastada do ócio, dos vícios e da ostentação. Esse código de conduta levou alguns autores a considerar esses princípios do calvinismo como fatores que favoreceriam o processo de acumulação capitalista. Dentro dessa doutrina, apoiada numa interpretação particular da noção de onisciência divina, conformar-se a esse ideal de conduta não seria o caminho para a salvação, mas seus resultados visíveis - o sucesso material - dariam ao eleito a confirmação do estado de graça.</w:t>
+        <w:t xml:space="preserve">O Renascimento é identificado em: </w:t>
       </w:r>
     </w:p>
     <w:p>
@@ -1945,25 +1957,25 @@
         </w:rPr>
       </w:pPr>
       <w:r>
-        <w:t>Esse código de conduta fundamentava-se no princípio doutrinário que pregava</w:t>
-      </w:r>
-    </w:p>
-    <w:p>
-      <w:pPr>
-        <w:pStyle w:val="Normal"/>
-        <w:spacing w:lineRule="auto" w:line="300"/>
-        <w:ind w:right="-45" w:hanging="0"/>
-        <w:jc w:val="both"/>
-        <w:rPr>
-          <w:rFonts w:ascii="Verdana" w:hAnsi="Verdana" w:eastAsia="Verdana" w:cs="Verdana"/>
-          <w:b/>
-          <w:b/>
-          <w:sz w:val="20"/>
-          <w:szCs w:val="20"/>
-        </w:rPr>
-      </w:pPr>
-      <w:r>
-        <w:t>A. a salvação pelas obras, ou seja, a redenção por um ato voluntário do indivíduo, que deveria cumprir os mandamentos divinos, praticar a caridade, intensificar orações e peregrinações.</w:t>
+        <w:t xml:space="preserve">A. somente I e II. </w:t>
+      </w:r>
+    </w:p>
+    <w:p>
+      <w:pPr>
+        <w:pStyle w:val="Normal"/>
+        <w:spacing w:lineRule="auto" w:line="300"/>
+        <w:ind w:right="-45" w:hanging="0"/>
+        <w:jc w:val="both"/>
+        <w:rPr>
+          <w:rFonts w:ascii="Verdana" w:hAnsi="Verdana" w:eastAsia="Verdana" w:cs="Verdana"/>
+          <w:b/>
+          <w:b/>
+          <w:sz w:val="20"/>
+          <w:szCs w:val="20"/>
+        </w:rPr>
+      </w:pPr>
+      <w:r>
+        <w:t xml:space="preserve">B. somente II. </w:t>
       </w:r>
     </w:p>
     <w:p>
@@ -1977,7 +1989,7 @@
         </w:rPr>
       </w:pPr>
       <w:r>
-        <w:t>B. a predestinação à salvação, ou seja, a ideia de que alguns já nascem escolhidos por Deus para serem salvos, estado impossível de ser modificado, passível, apenas, de ser reconhecido pelos "sinais" presentes na vida dos "eleitos".</w:t>
+        <w:t xml:space="preserve">C. somente I e III. </w:t>
       </w:r>
     </w:p>
     <w:p>
@@ -1991,7 +2003,7 @@
         </w:rPr>
       </w:pPr>
       <w:r>
-        <w:t>C. a justificação pela fé, ou seja, a fé como meio de obtenção da graça e da salvação.</w:t>
+        <w:t>D. I, II e III.</w:t>
       </w:r>
     </w:p>
     <w:p>
@@ -2005,7 +2017,7 @@
         </w:rPr>
       </w:pPr>
       <w:r>
-        <w:t>D. a valorização do ascetismo, a flagelação do corpo e a negação da posse de riquezas materiais como meios de alcançar a graça divina, afastando da mente e da alma aquilo que seria considerado "tentação da carne".</w:t>
+        <w:t xml:space="preserve">E. somente II e III. </w:t>
       </w:r>
     </w:p>
     <w:p>
@@ -2018,9 +2030,7 @@
           <w:szCs w:val="20"/>
         </w:rPr>
       </w:pPr>
-      <w:r>
-        <w:t>E. a vocação missionária e a opção pelos pobres, ou seja, a missão de pregar o evangelho e difundir a doutrina especialmente entre aqueles que se achavam destituídos das riquezas terrenas.</w:t>
-      </w:r>
+      <w:r/>
     </w:p>
     <w:p>
       <w:pPr>
@@ -2033,7 +2043,7 @@
         </w:rPr>
       </w:pPr>
       <w:r>
-        <w:t xml:space="preserve">QUESTÃO 14 ________________ (0,4) </w:t>
+        <w:t>QUESTÃO 14 _________________ (0,4)</w:t>
       </w:r>
     </w:p>
     <w:p>
@@ -2047,7 +2057,7 @@
         </w:rPr>
       </w:pPr>
       <w:r>
-        <w:t>Analise as alternativas abaixo que tratam das características do feudalismo e indique qual delas está incorreta.</w:t>
+        <w:t xml:space="preserve">Na transição do Mundo Medieval para o Moderno, teve papel de destaque: </w:t>
       </w:r>
     </w:p>
     <w:p>
@@ -2061,9 +2071,7 @@
         </w:rPr>
       </w:pPr>
       <w:r>
-        <w:t>A.</w:t>
-        <w:tab/>
-        <w:t>O servo ficava preso ao senhor feudal, devendo-lhe fidelidade, obediência e obrigações pessoais, bem como o pagamento de diferentes impostos.</w:t>
+        <w:t>A. a Igreja, que acatava o lucro e a usura.</w:t>
       </w:r>
     </w:p>
     <w:p>
@@ -2077,9 +2085,7 @@
         </w:rPr>
       </w:pPr>
       <w:r>
-        <w:t>B.</w:t>
-        <w:tab/>
-        <w:t>A Igreja, além de possuir uma grande quantidade de feudos e, consequentemente, ser a maior proprietária de terras, foi também a responsável pela difusão de valores culturais e religiosos da Idade Média.</w:t>
+        <w:t xml:space="preserve">B. o processo de ruralização das vilas e dos centros urbanos. </w:t>
       </w:r>
     </w:p>
     <w:p>
@@ -2095,9 +2101,7 @@
         </w:rPr>
       </w:pPr>
       <w:r>
-        <w:t>C.</w:t>
-        <w:tab/>
-        <w:t>Na Baixa Idade Média, a sociedade feudal era essencialmente agrária, portanto a terra era a maior riqueza que alguém poderia possuir, ou seja, a terra foi a base econômica do sistema feudal.</w:t>
+        <w:t>C. o poder político altamente descentralizado.</w:t>
       </w:r>
     </w:p>
     <w:p>
@@ -2113,9 +2117,7 @@
         </w:rPr>
       </w:pPr>
       <w:r>
-        <w:t>D.</w:t>
-        <w:tab/>
-        <w:t>Em relação aos aspectos políticos, o monarca era a autoridade máxima e absoluta. Neste sentido, os senhores feudais não detinham autonomia nas áreas militar e judicial, sendo impedidos ainda de cunharem suas próprias moedas.</w:t>
+        <w:t xml:space="preserve">D. o comércio e o renascimento das cidades. </w:t>
       </w:r>
     </w:p>
     <w:p>
@@ -2134,9 +2136,7 @@
         </w:rPr>
       </w:pPr>
       <w:r>
-        <w:t>E.</w:t>
-        <w:tab/>
-        <w:t>Os servos poderiam ser ex-escravos, camponeses ou demais homens livres que recebiam casa e terra para cultivar. Esses servos eram submetidos espontaneamente ou não ao poder dos grandes senhores</w:t>
+        <w:t xml:space="preserve">E. a educação ministrada pelos leigos nos conventos e nas abadias. </w:t>
       </w:r>
     </w:p>
     <w:p>
@@ -2311,7 +2311,7 @@
         </w:rPr>
       </w:pPr>
       <w:r>
-        <w:t>B. consolidação do despotismo esclarecido.</w:t>
+        <w:t>B. decadência do comércio que produziu a ruralização.</w:t>
       </w:r>
     </w:p>
     <w:p>
@@ -2329,7 +2329,7 @@
         </w:rPr>
       </w:pPr>
       <w:r>
-        <w:t>C. formação do modo de produção asiático.</w:t>
+        <w:t>C. prosperidade que provocou o processo de industrialização.</w:t>
       </w:r>
     </w:p>
     <w:p>
@@ -2347,7 +2347,7 @@
         </w:rPr>
       </w:pPr>
       <w:r>
-        <w:t>D. decadência do comércio que produziu a ruralização.</w:t>
+        <w:t>D. formação do modo de produção asiático.</w:t>
       </w:r>
     </w:p>
     <w:p>
@@ -2359,7 +2359,7 @@
         <w:rPr/>
       </w:pPr>
       <w:r>
-        <w:t>E. prosperidade que provocou o processo de industrialização.</w:t>
+        <w:t>E. consolidação do despotismo esclarecido.</w:t>
       </w:r>
     </w:p>
     <w:sectPr>

</xml_diff>

<commit_message>
Agora gera o pdf do gabarito
</commit_message>
<xml_diff>
--- a/demo0.docx
+++ b/demo0.docx
@@ -110,7 +110,7 @@
         </w:rPr>
       </w:pPr>
       <w:r>
-        <w:t xml:space="preserve">QUESTÃO 01 ________________ (0,4) </w:t>
+        <w:t xml:space="preserve">QUESTÃO 01 ________________ (0,4)  </w:t>
       </w:r>
     </w:p>
     <w:p>
@@ -127,7 +127,7 @@
         </w:rPr>
       </w:pPr>
       <w:r>
-        <w:t>Os acontecimentos abaixo constituem as características principais do feudalismo, exceto:</w:t>
+        <w:t xml:space="preserve">O Renascimento, amplo movimento artístico, literário e científico, expandiu-se da Península Itálica por quase toda a Europa, provocando transformações na sociedade. Sobre o tema, é correto afirmar: </w:t>
       </w:r>
     </w:p>
     <w:p>
@@ -144,7 +144,7 @@
         </w:rPr>
       </w:pPr>
       <w:r>
-        <w:t>A. Instauração da relação vassalagem / suserania.</w:t>
+        <w:t xml:space="preserve">A. Houve o resgate, pelos intelectuais renascentistas, dos ideais medievais ligados aos dogmas do catolicismo, sobretudo da concepção teocêntrica de mundo. </w:t>
       </w:r>
     </w:p>
     <w:p>
@@ -161,7 +161,7 @@
         </w:rPr>
       </w:pPr>
       <w:r>
-        <w:t>B. Comércio internacional intenso.</w:t>
+        <w:t xml:space="preserve">B. Nesse período, reafirmou-se a idéia de homem cidadão, que terminou por enfraquecer os sentimentos de identidade nacional e cultural, os quais contribuíram para o fim das monarquias absolutas. </w:t>
       </w:r>
     </w:p>
     <w:p>
@@ -178,43 +178,43 @@
         </w:rPr>
       </w:pPr>
       <w:r>
-        <w:t>C. Ausência de poder centralizado.</w:t>
-      </w:r>
-    </w:p>
-    <w:p>
-      <w:pPr>
-        <w:pStyle w:val="Normal"/>
-        <w:spacing w:lineRule="auto" w:line="300"/>
-        <w:ind w:right="-45" w:hanging="0"/>
-        <w:jc w:val="both"/>
-        <w:rPr>
-          <w:rFonts w:ascii="Verdana" w:hAnsi="Verdana" w:eastAsia="Verdana" w:cs="Verdana"/>
-          <w:b/>
-          <w:b/>
-          <w:sz w:val="20"/>
-          <w:szCs w:val="20"/>
-        </w:rPr>
-      </w:pPr>
-      <w:r>
-        <w:t>D. As cidades perdem sua função econômica.</w:t>
-      </w:r>
-    </w:p>
-    <w:p>
-      <w:pPr>
-        <w:pStyle w:val="Normal"/>
-        <w:spacing w:lineRule="auto" w:line="300"/>
-        <w:ind w:right="-45" w:hanging="0"/>
-        <w:jc w:val="both"/>
-        <w:rPr>
-          <w:rFonts w:ascii="Verdana" w:hAnsi="Verdana" w:eastAsia="Verdana" w:cs="Verdana"/>
-          <w:b/>
-          <w:b/>
-          <w:sz w:val="20"/>
-          <w:szCs w:val="20"/>
-        </w:rPr>
-      </w:pPr>
-      <w:r>
-        <w:t>E. Organização do trabalho com base na servidão.</w:t>
+        <w:t xml:space="preserve">C. O humanismo pregou a determinação das ações humanas pelo divino e negou que o homem tivesse a capacidade de agir sobre o mundo, transformando-o de acordo com sua vontade e interesse. </w:t>
+      </w:r>
+    </w:p>
+    <w:p>
+      <w:pPr>
+        <w:pStyle w:val="Normal"/>
+        <w:spacing w:lineRule="auto" w:line="300"/>
+        <w:ind w:right="-45" w:hanging="0"/>
+        <w:jc w:val="both"/>
+        <w:rPr>
+          <w:rFonts w:ascii="Verdana" w:hAnsi="Verdana" w:eastAsia="Verdana" w:cs="Verdana"/>
+          <w:b/>
+          <w:b/>
+          <w:sz w:val="20"/>
+          <w:szCs w:val="20"/>
+        </w:rPr>
+      </w:pPr>
+      <w:r>
+        <w:t xml:space="preserve">D. O racionalismo renascentista reforçou o princípio da autoridade da ciência teológica e da tradição medieval. </w:t>
+      </w:r>
+    </w:p>
+    <w:p>
+      <w:pPr>
+        <w:pStyle w:val="Normal"/>
+        <w:spacing w:lineRule="auto" w:line="300"/>
+        <w:ind w:right="-45" w:hanging="0"/>
+        <w:jc w:val="both"/>
+        <w:rPr>
+          <w:rFonts w:ascii="Verdana" w:hAnsi="Verdana" w:eastAsia="Verdana" w:cs="Verdana"/>
+          <w:b/>
+          <w:b/>
+          <w:sz w:val="20"/>
+          <w:szCs w:val="20"/>
+        </w:rPr>
+      </w:pPr>
+      <w:r>
+        <w:t>E. Os estudiosos do período buscaram apoio na observação, no método experimental e na reflexão racional, valorizando a natureza e o ser humano</w:t>
       </w:r>
     </w:p>
     <w:p>
@@ -240,7 +240,7 @@
         </w:rPr>
       </w:pPr>
       <w:r>
-        <w:t xml:space="preserve">QUESTÃO 02 _________________ (0,4) </w:t>
+        <w:t xml:space="preserve">QUESTÃO 02 ________________ (0,4) </w:t>
       </w:r>
     </w:p>
     <w:p>
@@ -253,7 +253,9 @@
           <w:szCs w:val="20"/>
         </w:rPr>
       </w:pPr>
-      <w:r/>
+      <w:r>
+        <w:t>A característica marcante do feudalismo, sob o ponto de vista político, foi o enfraquecimento do Estado enquanto instituição, porque:</w:t>
+      </w:r>
     </w:p>
     <w:p>
       <w:pPr>
@@ -266,7 +268,7 @@
         </w:rPr>
       </w:pPr>
       <w:r>
-        <w:t xml:space="preserve">Todas as alternativas contêm objetivos da política da Igreja Católica, esboçada durante o Concílio de Trento, EXCETO: </w:t>
+        <w:t>A. a soberania estava vinculada a laços de ordem pessoal, tais como a fidelidade e a lealdade ao suserano;</w:t>
       </w:r>
     </w:p>
     <w:p>
@@ -280,7 +282,7 @@
         </w:rPr>
       </w:pPr>
       <w:r>
-        <w:t xml:space="preserve">A. A reafirmação dos dogmas. </w:t>
+        <w:t>B. empobrecimento da nobreza;</w:t>
       </w:r>
     </w:p>
     <w:p>
@@ -294,7 +296,7 @@
         </w:rPr>
       </w:pPr>
       <w:r>
-        <w:t xml:space="preserve">B. A perseguição às heresias. </w:t>
+        <w:t>C. a competência política para centralizar o poder, reservada ao rei, advinha da origem divina da monarquia.</w:t>
       </w:r>
     </w:p>
     <w:p>
@@ -304,23 +306,23 @@
         <w:rPr/>
       </w:pPr>
       <w:r>
-        <w:t xml:space="preserve">C. A moralização do clero. </w:t>
-      </w:r>
-    </w:p>
-    <w:p>
-      <w:pPr>
-        <w:pStyle w:val="Normal"/>
-        <w:spacing w:lineRule="auto" w:line="300"/>
-        <w:ind w:right="-45" w:hanging="0"/>
-        <w:jc w:val="both"/>
-        <w:rPr>
-          <w:rFonts w:ascii="Verdana" w:hAnsi="Verdana" w:eastAsia="Verdana" w:cs="Verdana"/>
-          <w:sz w:val="20"/>
-          <w:szCs w:val="20"/>
-        </w:rPr>
-      </w:pPr>
-      <w:r>
-        <w:t>D. O relaxamento do celibato.</w:t>
+        <w:t>D. a proteção pessoal dada pelo senhor feudal a seus súditos onerava-lhe as rendas;</w:t>
+      </w:r>
+    </w:p>
+    <w:p>
+      <w:pPr>
+        <w:pStyle w:val="Normal"/>
+        <w:spacing w:lineRule="auto" w:line="300"/>
+        <w:ind w:right="-45" w:hanging="0"/>
+        <w:jc w:val="both"/>
+        <w:rPr>
+          <w:rFonts w:ascii="Verdana" w:hAnsi="Verdana" w:eastAsia="Verdana" w:cs="Verdana"/>
+          <w:sz w:val="20"/>
+          <w:szCs w:val="20"/>
+        </w:rPr>
+      </w:pPr>
+      <w:r>
+        <w:t>E. a prática do enfeudamento acabou por ampliar os feudos, enfraquecendo o poder político dos senhores;</w:t>
       </w:r>
     </w:p>
     <w:p>
@@ -341,9 +343,7 @@
           <w:szCs w:val="20"/>
         </w:rPr>
       </w:pPr>
-      <w:r>
-        <w:t xml:space="preserve">E. A expansão da fé cristã. </w:t>
-      </w:r>
+      <w:r/>
     </w:p>
     <w:p>
       <w:pPr>
@@ -357,112 +357,145 @@
           <w:szCs w:val="20"/>
         </w:rPr>
       </w:pPr>
+      <w:r>
+        <w:t xml:space="preserve">QUESTÃO 03  _______________ (0,4) </w:t>
+      </w:r>
+    </w:p>
+    <w:p>
+      <w:pPr>
+        <w:pStyle w:val="Normal"/>
+        <w:rPr>
+          <w:rFonts w:ascii="Verdana" w:hAnsi="Verdana"/>
+          <w:sz w:val="20"/>
+          <w:szCs w:val="20"/>
+        </w:rPr>
+      </w:pPr>
+      <w:r>
+        <w:t>O movimento em direção à modernidade iniciado pela Renascença foi significativamente acelerado pela Revolução Científica do século XVII. A Revolução Científica destruiu a cosmologia medieval e estabeleceu o método científico – a observação e a experimentação rigorosa e sistemática – como meio essencial de desvendar os segredos da natureza.</w:t>
+      </w:r>
+    </w:p>
+    <w:p>
+      <w:pPr>
+        <w:pStyle w:val="Normal"/>
+        <w:rPr>
+          <w:rFonts w:ascii="Verdana" w:hAnsi="Verdana"/>
+          <w:sz w:val="20"/>
+          <w:szCs w:val="20"/>
+        </w:rPr>
+      </w:pPr>
+      <w:r>
+        <w:t>PERRY, Marvin. Tradução de Waltensir Dutra e Silvana Vieira. Civilização ocidental. São Paulo: Martins Fontes, 2002, p. 282.</w:t>
+      </w:r>
+    </w:p>
+    <w:p>
+      <w:pPr>
+        <w:pStyle w:val="Normal"/>
+        <w:rPr>
+          <w:rFonts w:ascii="Verdana" w:hAnsi="Verdana"/>
+          <w:sz w:val="20"/>
+          <w:szCs w:val="20"/>
+        </w:rPr>
+      </w:pPr>
+      <w:r>
+        <w:br/>
+        <w:t>A afirmação do texto relaciona-se</w:t>
+      </w:r>
+    </w:p>
+    <w:p>
+      <w:pPr>
+        <w:pStyle w:val="Normal"/>
+        <w:rPr>
+          <w:rFonts w:ascii="Verdana" w:hAnsi="Verdana"/>
+          <w:sz w:val="20"/>
+          <w:szCs w:val="20"/>
+        </w:rPr>
+      </w:pPr>
+      <w:r>
+        <w:t xml:space="preserve">A. à finalização da concorrência comercial entre as cidades italianas que disputavam a hegemonia no mar Mediterrâneo.   </w:t>
+      </w:r>
+    </w:p>
+    <w:p>
+      <w:pPr>
+        <w:pStyle w:val="Normal"/>
+        <w:rPr>
+          <w:rFonts w:ascii="Verdana" w:hAnsi="Verdana"/>
+          <w:sz w:val="20"/>
+          <w:szCs w:val="20"/>
+        </w:rPr>
+      </w:pPr>
+      <w:r>
+        <w:t xml:space="preserve">B. à eclosão da Reforma Protestante, que condenava o apoio da Igreja Católica às interpretações científicas dos fenômenos religiosos.   </w:t>
+      </w:r>
+    </w:p>
+    <w:p>
+      <w:pPr>
+        <w:pStyle w:val="Normal"/>
+        <w:spacing w:lineRule="auto" w:line="300"/>
+        <w:ind w:right="-45" w:hanging="0"/>
+        <w:jc w:val="both"/>
+        <w:rPr>
+          <w:rFonts w:ascii="Verdana" w:hAnsi="Verdana" w:eastAsia="Verdana" w:cs="Verdana"/>
+          <w:b/>
+          <w:b/>
+          <w:sz w:val="20"/>
+          <w:szCs w:val="20"/>
+        </w:rPr>
+      </w:pPr>
+      <w:r>
+        <w:t xml:space="preserve">C. ao modo de produção feudal, resultante do aumento da produtividade agrícola e da expansão do poder dos senhores feudais, ampliando a exploração sobre a classe servil.   </w:t>
+      </w:r>
+    </w:p>
+    <w:p>
+      <w:pPr>
+        <w:pStyle w:val="Normal"/>
+        <w:spacing w:lineRule="auto" w:line="300"/>
+        <w:ind w:right="-45" w:hanging="0"/>
+        <w:jc w:val="both"/>
+        <w:rPr>
+          <w:rFonts w:ascii="Verdana" w:hAnsi="Verdana" w:eastAsia="Verdana" w:cs="Verdana"/>
+          <w:b/>
+          <w:b/>
+          <w:color w:val="000000"/>
+          <w:sz w:val="20"/>
+          <w:szCs w:val="20"/>
+        </w:rPr>
+      </w:pPr>
+      <w:r>
+        <w:t xml:space="preserve">D. ao renascimento científico europeu, que introduziu novas concepções relativas, dentre outras, ao heliocentrismo, à anatomia humana, às operações matemáticas decimais e à produção de textos.   </w:t>
+      </w:r>
+    </w:p>
+    <w:p>
+      <w:pPr>
+        <w:pStyle w:val="Normal"/>
+        <w:spacing w:lineRule="auto" w:line="259" w:before="0" w:after="160"/>
+        <w:jc w:val="both"/>
+        <w:rPr>
+          <w:rFonts w:ascii="Verdana" w:hAnsi="Verdana" w:eastAsia="Calibri"/>
+          <w:sz w:val="20"/>
+          <w:szCs w:val="20"/>
+          <w:lang w:eastAsia="en-US"/>
+        </w:rPr>
+      </w:pPr>
+      <w:r>
+        <w:t xml:space="preserve">E. ao fortalecimento das tradições, que afirmavam a identidade entre as raças e a igualdade da capacidade intelectual entre elas.   </w:t>
+      </w:r>
+    </w:p>
+    <w:p>
+      <w:pPr>
+        <w:pStyle w:val="Normal"/>
+        <w:jc w:val="both"/>
+        <w:rPr>
+          <w:rFonts w:ascii="Verdana" w:hAnsi="Verdana" w:eastAsia="Calibri"/>
+          <w:sz w:val="20"/>
+          <w:szCs w:val="20"/>
+          <w:lang w:eastAsia="en-US"/>
+        </w:rPr>
+      </w:pPr>
       <w:r/>
     </w:p>
     <w:p>
       <w:pPr>
         <w:pStyle w:val="Normal"/>
-        <w:rPr>
-          <w:rFonts w:ascii="Verdana" w:hAnsi="Verdana"/>
-          <w:sz w:val="20"/>
-          <w:szCs w:val="20"/>
-        </w:rPr>
-      </w:pPr>
-      <w:r/>
-    </w:p>
-    <w:p>
-      <w:pPr>
-        <w:pStyle w:val="Normal"/>
-        <w:rPr>
-          <w:rFonts w:ascii="Verdana" w:hAnsi="Verdana"/>
-          <w:sz w:val="20"/>
-          <w:szCs w:val="20"/>
-        </w:rPr>
-      </w:pPr>
-      <w:r>
-        <w:t xml:space="preserve">QUESTÃO 03 ________________ (0,4)  </w:t>
-      </w:r>
-    </w:p>
-    <w:p>
-      <w:pPr>
-        <w:pStyle w:val="Normal"/>
-        <w:rPr>
-          <w:rFonts w:ascii="Verdana" w:hAnsi="Verdana"/>
-          <w:sz w:val="20"/>
-          <w:szCs w:val="20"/>
-        </w:rPr>
-      </w:pPr>
-      <w:r>
-        <w:t xml:space="preserve">O Renascimento, amplo movimento artístico, literário e científico, expandiu-se da Península Itálica por quase toda a Europa, provocando transformações na sociedade. Sobre o tema, é correto afirmar: </w:t>
-      </w:r>
-    </w:p>
-    <w:p>
-      <w:pPr>
-        <w:pStyle w:val="Normal"/>
-        <w:rPr>
-          <w:rFonts w:ascii="Verdana" w:hAnsi="Verdana"/>
-          <w:sz w:val="20"/>
-          <w:szCs w:val="20"/>
-        </w:rPr>
-      </w:pPr>
-      <w:r>
-        <w:t xml:space="preserve">A. O humanismo pregou a determinação das ações humanas pelo divino e negou que o homem tivesse a capacidade de agir sobre o mundo, transformando-o de acordo com sua vontade e interesse. </w:t>
-      </w:r>
-    </w:p>
-    <w:p>
-      <w:pPr>
-        <w:pStyle w:val="Normal"/>
-        <w:rPr>
-          <w:rFonts w:ascii="Verdana" w:hAnsi="Verdana"/>
-          <w:sz w:val="20"/>
-          <w:szCs w:val="20"/>
-        </w:rPr>
-      </w:pPr>
-      <w:r>
-        <w:t xml:space="preserve">B. Nesse período, reafirmou-se a idéia de homem cidadão, que terminou por enfraquecer os sentimentos de identidade nacional e cultural, os quais contribuíram para o fim das monarquias absolutas. </w:t>
-      </w:r>
-    </w:p>
-    <w:p>
-      <w:pPr>
-        <w:pStyle w:val="Normal"/>
-        <w:spacing w:lineRule="auto" w:line="300"/>
-        <w:ind w:right="-45" w:hanging="0"/>
-        <w:jc w:val="both"/>
-        <w:rPr>
-          <w:rFonts w:ascii="Verdana" w:hAnsi="Verdana" w:eastAsia="Verdana" w:cs="Verdana"/>
-          <w:b/>
-          <w:b/>
-          <w:sz w:val="20"/>
-          <w:szCs w:val="20"/>
-        </w:rPr>
-      </w:pPr>
-      <w:r>
-        <w:t xml:space="preserve">C. O racionalismo renascentista reforçou o princípio da autoridade da ciência teológica e da tradição medieval. </w:t>
-      </w:r>
-    </w:p>
-    <w:p>
-      <w:pPr>
-        <w:pStyle w:val="Normal"/>
-        <w:spacing w:lineRule="auto" w:line="300"/>
-        <w:ind w:right="-45" w:hanging="0"/>
-        <w:jc w:val="both"/>
-        <w:rPr>
-          <w:rFonts w:ascii="Verdana" w:hAnsi="Verdana" w:eastAsia="Verdana" w:cs="Verdana"/>
-          <w:b/>
-          <w:b/>
-          <w:color w:val="000000"/>
-          <w:sz w:val="20"/>
-          <w:szCs w:val="20"/>
-        </w:rPr>
-      </w:pPr>
-      <w:r>
-        <w:t xml:space="preserve">D. Houve o resgate, pelos intelectuais renascentistas, dos ideais medievais ligados aos dogmas do catolicismo, sobretudo da concepção teocêntrica de mundo. </w:t>
-      </w:r>
-    </w:p>
-    <w:p>
-      <w:pPr>
-        <w:pStyle w:val="Normal"/>
-        <w:spacing w:lineRule="auto" w:line="259" w:before="0" w:after="160"/>
         <w:jc w:val="both"/>
         <w:rPr>
           <w:rFonts w:ascii="Verdana" w:hAnsi="Verdana" w:eastAsia="Calibri"/>
@@ -472,7 +505,7 @@
         </w:rPr>
       </w:pPr>
       <w:r>
-        <w:t>E. Os estudiosos do período buscaram apoio na observação, no método experimental e na reflexão racional, valorizando a natureza e o ser humano</w:t>
+        <w:t xml:space="preserve">QUESTÃO 04 ______________ (0,4)  </w:t>
       </w:r>
     </w:p>
     <w:p>
@@ -486,34 +519,8 @@
           <w:lang w:eastAsia="en-US"/>
         </w:rPr>
       </w:pPr>
-      <w:r/>
-    </w:p>
-    <w:p>
-      <w:pPr>
-        <w:pStyle w:val="Normal"/>
-        <w:jc w:val="both"/>
-        <w:rPr>
-          <w:rFonts w:ascii="Verdana" w:hAnsi="Verdana" w:eastAsia="Calibri"/>
-          <w:sz w:val="20"/>
-          <w:szCs w:val="20"/>
-          <w:lang w:eastAsia="en-US"/>
-        </w:rPr>
-      </w:pPr>
-      <w:r/>
-    </w:p>
-    <w:p>
-      <w:pPr>
-        <w:pStyle w:val="Normal"/>
-        <w:jc w:val="both"/>
-        <w:rPr>
-          <w:rFonts w:ascii="Verdana" w:hAnsi="Verdana" w:eastAsia="Calibri"/>
-          <w:sz w:val="20"/>
-          <w:szCs w:val="20"/>
-          <w:lang w:eastAsia="en-US"/>
-        </w:rPr>
-      </w:pPr>
-      <w:r>
-        <w:t xml:space="preserve">QUESTÃO 04 _________________ (0,4) </w:t>
+      <w:r>
+        <w:t>Sobre a Contra-Reforma é CORRETO afirmar:</w:t>
       </w:r>
     </w:p>
     <w:p>
@@ -537,7 +544,7 @@
         </w:rPr>
       </w:pPr>
       <w:r>
-        <w:t>"É preciso ensinar aos cristãos que aquele que dá aos pobres, ou empresta a quem está necessitado, faz melhor do que se comprasse indulgências".</w:t>
+        <w:t>I - O movimento não teve o apoio do papa e dos bispos católicos, pois acreditavam que não havia nada o que fazer para evitar o avanço do protestantismo na Europa.</w:t>
       </w:r>
     </w:p>
     <w:p>
@@ -556,23 +563,23 @@
         </w:rPr>
       </w:pPr>
       <w:r>
-        <w:t xml:space="preserve">                (Martinho Lutero)</w:t>
-      </w:r>
-    </w:p>
-    <w:p>
-      <w:pPr>
-        <w:pStyle w:val="Normal"/>
-        <w:spacing w:lineRule="auto" w:line="300"/>
-        <w:ind w:right="-45" w:hanging="0"/>
-        <w:jc w:val="both"/>
-        <w:rPr>
-          <w:rFonts w:ascii="Verdana" w:hAnsi="Verdana" w:eastAsia="Verdana" w:cs="Verdana"/>
-          <w:sz w:val="20"/>
-          <w:szCs w:val="20"/>
-        </w:rPr>
-      </w:pPr>
-      <w:r>
-        <w:t>As Indulgências eram:</w:t>
+        <w:t>II - Conseguiu eliminar todas as religiões protestantes já no século XVI.</w:t>
+      </w:r>
+    </w:p>
+    <w:p>
+      <w:pPr>
+        <w:pStyle w:val="Normal"/>
+        <w:spacing w:lineRule="auto" w:line="300"/>
+        <w:ind w:right="-45" w:hanging="0"/>
+        <w:jc w:val="both"/>
+        <w:rPr>
+          <w:rFonts w:ascii="Verdana" w:hAnsi="Verdana" w:eastAsia="Verdana" w:cs="Verdana"/>
+          <w:sz w:val="20"/>
+          <w:szCs w:val="20"/>
+        </w:rPr>
+      </w:pPr>
+      <w:r>
+        <w:t>III- Provocou guerras religiosas na Europa, suscitando um clima de perseguições e conflito religioso.</w:t>
       </w:r>
     </w:p>
     <w:p>
@@ -591,7 +598,7 @@
         </w:rPr>
       </w:pPr>
       <w:r>
-        <w:t>A. absolvições dos pecados de vivos e mortos, concedidas através de cartas vendidas aos fiéis.</w:t>
+        <w:t>IV- O movimento promoveu o retorno do Tribunal do Santo Oficio, determinou a catequização de indígenas nas terras descobertas e criou o Índice de Livros Proibidos.</w:t>
       </w:r>
     </w:p>
     <w:p>
@@ -605,7 +612,7 @@
         </w:rPr>
       </w:pPr>
       <w:r>
-        <w:t>B. dispensas, isenções de algumas regras da Igreja Católica ou de votos feitos anteriormente pelos fiéis.</w:t>
+        <w:t>A. Apenas I, II.</w:t>
       </w:r>
     </w:p>
     <w:p>
@@ -619,7 +626,7 @@
         </w:rPr>
       </w:pPr>
       <w:r>
-        <w:t>C. proibições de receber o dízimo oferecido pelos fiéis e incentivo à prática da usura pelo alto clero.</w:t>
+        <w:t>B. Apenas II, IV.</w:t>
       </w:r>
     </w:p>
     <w:p>
@@ -633,7 +640,7 @@
         </w:rPr>
       </w:pPr>
       <w:r>
-        <w:t>D. cartas que permitiam a negociação de relíquias sagradas, usadas por Cristo, Maria ou Santos.</w:t>
+        <w:t>C. Todas estão corretas.</w:t>
       </w:r>
     </w:p>
     <w:p>
@@ -647,7 +654,7 @@
         </w:rPr>
       </w:pPr>
       <w:r>
-        <w:t>E. documentos de compra e venda de cargos e títulos eclesiásticos a qualquer pessoa que os desejasse.</w:t>
+        <w:t>D. Apenas III, IV.</w:t>
       </w:r>
     </w:p>
     <w:p>
@@ -660,7 +667,9 @@
           <w:szCs w:val="20"/>
         </w:rPr>
       </w:pPr>
-      <w:r/>
+      <w:r>
+        <w:t>E. Apenas I, III.</w:t>
+      </w:r>
     </w:p>
     <w:p>
       <w:pPr>
@@ -673,23 +682,23 @@
         </w:rPr>
       </w:pPr>
       <w:r>
-        <w:t xml:space="preserve"> </w:t>
-      </w:r>
-    </w:p>
-    <w:p>
-      <w:pPr>
-        <w:pStyle w:val="Normal"/>
-        <w:spacing w:lineRule="auto" w:line="300"/>
-        <w:ind w:right="-45" w:hanging="0"/>
-        <w:jc w:val="both"/>
-        <w:rPr>
-          <w:rFonts w:ascii="Verdana" w:hAnsi="Verdana" w:eastAsia="Verdana" w:cs="Verdana"/>
-          <w:sz w:val="20"/>
-          <w:szCs w:val="20"/>
-        </w:rPr>
-      </w:pPr>
-      <w:r>
-        <w:t>QUESTÃO 05 _________________ (0,4)</w:t>
+        <w:t xml:space="preserve">QUESTÃO 05 ________________ (0,4) </w:t>
+      </w:r>
+    </w:p>
+    <w:p>
+      <w:pPr>
+        <w:pStyle w:val="Normal"/>
+        <w:spacing w:lineRule="auto" w:line="300"/>
+        <w:ind w:right="-45" w:hanging="0"/>
+        <w:jc w:val="both"/>
+        <w:rPr>
+          <w:rFonts w:ascii="Verdana" w:hAnsi="Verdana" w:eastAsia="Verdana" w:cs="Verdana"/>
+          <w:sz w:val="20"/>
+          <w:szCs w:val="20"/>
+        </w:rPr>
+      </w:pPr>
+      <w:r>
+        <w:t>Analise as alternativas abaixo que tratam das características do feudalismo e indique qual delas está incorreta.</w:t>
       </w:r>
     </w:p>
     <w:p>
@@ -707,22 +716,28 @@
           <w:szCs w:val="20"/>
         </w:rPr>
       </w:pPr>
-      <w:r/>
-    </w:p>
-    <w:p>
-      <w:pPr>
-        <w:pStyle w:val="Normal"/>
-        <w:spacing w:lineRule="auto" w:line="300"/>
-        <w:ind w:right="-45" w:hanging="0"/>
-        <w:jc w:val="both"/>
-        <w:rPr>
-          <w:rFonts w:ascii="Verdana" w:hAnsi="Verdana" w:eastAsia="Verdana" w:cs="Verdana"/>
-          <w:sz w:val="20"/>
-          <w:szCs w:val="20"/>
-        </w:rPr>
-      </w:pPr>
-      <w:r>
-        <w:t xml:space="preserve">“O conhecimento histórico é sempre (...) uma consciência de si mesmo: ao estudar a história de uma outra época, os homens não podem deixar de compará-la com seu próprio tempo (...). Mas, ao comparar a nossa época e a nossa civilização com as outras épocas e civilizações, corremos o risco de lhes aplicar a nossa própria medida(...)”. </w:t>
+      <w:r>
+        <w:t>A.</w:t>
+        <w:tab/>
+        <w:t>Os servos poderiam ser ex-escravos, camponeses ou demais homens livres que recebiam casa e terra para cultivar. Esses servos eram submetidos espontaneamente ou não ao poder dos grandes senhores</w:t>
+      </w:r>
+    </w:p>
+    <w:p>
+      <w:pPr>
+        <w:pStyle w:val="Normal"/>
+        <w:spacing w:lineRule="auto" w:line="300"/>
+        <w:ind w:right="-45" w:hanging="0"/>
+        <w:jc w:val="both"/>
+        <w:rPr>
+          <w:rFonts w:ascii="Verdana" w:hAnsi="Verdana" w:eastAsia="Verdana" w:cs="Verdana"/>
+          <w:sz w:val="20"/>
+          <w:szCs w:val="20"/>
+        </w:rPr>
+      </w:pPr>
+      <w:r>
+        <w:t>B.</w:t>
+        <w:tab/>
+        <w:t>Na Baixa Idade Média, a sociedade feudal era essencialmente agrária, portanto a terra era a maior riqueza que alguém poderia possuir, ou seja, a terra foi a base econômica do sistema feudal.</w:t>
       </w:r>
     </w:p>
     <w:p>
@@ -735,533 +750,6 @@
           <w:rFonts w:ascii="Verdana" w:hAnsi="Verdana" w:eastAsia="Verdana" w:cs="Verdana"/>
           <w:sz w:val="16"/>
           <w:szCs w:val="16"/>
-        </w:rPr>
-      </w:pPr>
-      <w:r>
-        <w:t xml:space="preserve">(GUREVICH, Aron. As categorias da cultura medieval. Lisboa: Editorial Caminho, p. 15). </w:t>
-      </w:r>
-    </w:p>
-    <w:p>
-      <w:pPr>
-        <w:pStyle w:val="Normal"/>
-        <w:spacing w:lineRule="auto" w:line="300"/>
-        <w:ind w:right="-45" w:hanging="0"/>
-        <w:jc w:val="both"/>
-        <w:rPr>
-          <w:rFonts w:ascii="Verdana" w:hAnsi="Verdana" w:eastAsia="Verdana" w:cs="Verdana"/>
-          <w:sz w:val="20"/>
-          <w:szCs w:val="20"/>
-        </w:rPr>
-      </w:pPr>
-      <w:r>
-        <w:t xml:space="preserve">Aplicando o raciocínio exposto acima aos sentidos que a Idade Média adquiriu em diferentes tempos históricos, identifique como verdadeiras (V) ou falsas (F) as seguintes afirmativas: </w:t>
-      </w:r>
-    </w:p>
-    <w:p>
-      <w:pPr>
-        <w:pStyle w:val="Normal"/>
-        <w:spacing w:lineRule="auto" w:line="300"/>
-        <w:ind w:right="-45" w:hanging="0"/>
-        <w:jc w:val="both"/>
-        <w:rPr>
-          <w:rFonts w:ascii="Verdana" w:hAnsi="Verdana" w:eastAsia="Verdana" w:cs="Verdana"/>
-          <w:sz w:val="20"/>
-          <w:szCs w:val="20"/>
-        </w:rPr>
-      </w:pPr>
-      <w:r>
-        <w:t xml:space="preserve">( ) Atualmente, os historiadores entendem o medievo na sua multiplicidade, com suas especificidades regionais e temporais, ao mesmo tempo em que mostram a permanência e a relevância de determinadas instituições e invenções medievais, como a universidade, o livro, a imprensa e o banco. </w:t>
-      </w:r>
-    </w:p>
-    <w:p>
-      <w:pPr>
-        <w:pStyle w:val="Normal"/>
-        <w:spacing w:lineRule="auto" w:line="300"/>
-        <w:ind w:right="-45" w:hanging="0"/>
-        <w:jc w:val="both"/>
-        <w:rPr>
-          <w:rFonts w:ascii="Verdana" w:hAnsi="Verdana" w:eastAsia="Verdana" w:cs="Verdana"/>
-          <w:sz w:val="20"/>
-          <w:szCs w:val="20"/>
-        </w:rPr>
-      </w:pPr>
-      <w:r>
-        <w:t xml:space="preserve">( ) No século XV, surge a noção negativa de Idade Média, considerada uma era intermediária e homogênea de trevas e ignorância, separando a antiguidade Grecoromana e o Renascimento, que se via como herdeiro do período “clássico” – noção que ainda perdura entre muitas pessoas. </w:t>
-      </w:r>
-    </w:p>
-    <w:p>
-      <w:pPr>
-        <w:pStyle w:val="Normal"/>
-        <w:spacing w:lineRule="auto" w:line="300"/>
-        <w:ind w:right="-45" w:hanging="0"/>
-        <w:jc w:val="both"/>
-        <w:rPr>
-          <w:rFonts w:ascii="Verdana" w:hAnsi="Verdana" w:eastAsia="Verdana" w:cs="Verdana"/>
-          <w:sz w:val="20"/>
-          <w:szCs w:val="20"/>
-        </w:rPr>
-      </w:pPr>
-      <w:r>
-        <w:t xml:space="preserve">( ) Nos séculos XX e XXI, obras como O Senhor dos Anéis, As crônicas de Nárnia e Game of Thrones evocam elementos medievais imaginativos, tais como a floresta como lugar do mágico, cavaleiros, espadas, dragões, religiosidade, dando continuidade a recriações da Idade Média em curso desde o século XIX. </w:t>
-      </w:r>
-    </w:p>
-    <w:p>
-      <w:pPr>
-        <w:pStyle w:val="Normal"/>
-        <w:spacing w:lineRule="auto" w:line="300"/>
-        <w:ind w:right="-45" w:hanging="0"/>
-        <w:jc w:val="both"/>
-        <w:rPr>
-          <w:rFonts w:ascii="Verdana" w:hAnsi="Verdana" w:eastAsia="Verdana" w:cs="Verdana"/>
-          <w:sz w:val="20"/>
-          <w:szCs w:val="20"/>
-        </w:rPr>
-      </w:pPr>
-      <w:r>
-        <w:t xml:space="preserve">( ) Na recente historiografia, por conta das apropriações midiáticas da Idade Média, procura-se estabelecer as diferenças e as distâncias entre a Idade Média e a História do Brasil, mostrando que o medievo não possui relação com a formação de nosso país, por ter sido um fenômeno europeu. Assinale a alternativa que apresenta a sequência correta, de cima para baixo. </w:t>
-      </w:r>
-    </w:p>
-    <w:p>
-      <w:pPr>
-        <w:pStyle w:val="Normal"/>
-        <w:spacing w:lineRule="auto" w:line="300"/>
-        <w:ind w:right="-45" w:hanging="0"/>
-        <w:jc w:val="both"/>
-        <w:rPr>
-          <w:rFonts w:ascii="Verdana" w:hAnsi="Verdana" w:eastAsia="Verdana" w:cs="Verdana"/>
-          <w:sz w:val="20"/>
-          <w:szCs w:val="20"/>
-        </w:rPr>
-      </w:pPr>
-      <w:r>
-        <w:t xml:space="preserve">A. F – F – V – V. </w:t>
-      </w:r>
-    </w:p>
-    <w:p>
-      <w:pPr>
-        <w:pStyle w:val="Normal"/>
-        <w:spacing w:lineRule="auto" w:line="300"/>
-        <w:ind w:right="-45" w:hanging="0"/>
-        <w:jc w:val="both"/>
-        <w:rPr>
-          <w:rFonts w:ascii="Verdana" w:hAnsi="Verdana" w:eastAsia="Verdana" w:cs="Verdana"/>
-          <w:sz w:val="20"/>
-          <w:szCs w:val="20"/>
-        </w:rPr>
-      </w:pPr>
-      <w:r>
-        <w:t xml:space="preserve">B. F – V – V – F. </w:t>
-      </w:r>
-    </w:p>
-    <w:p>
-      <w:pPr>
-        <w:pStyle w:val="Normal"/>
-        <w:spacing w:lineRule="auto" w:line="300"/>
-        <w:ind w:right="-45" w:hanging="0"/>
-        <w:jc w:val="both"/>
-        <w:rPr>
-          <w:rFonts w:ascii="Verdana" w:hAnsi="Verdana" w:eastAsia="Verdana" w:cs="Verdana"/>
-          <w:b/>
-          <w:b/>
-          <w:color w:val="000000"/>
-          <w:sz w:val="20"/>
-          <w:szCs w:val="20"/>
-        </w:rPr>
-      </w:pPr>
-      <w:r>
-        <w:t xml:space="preserve">C. V – V – F – V. </w:t>
-      </w:r>
-    </w:p>
-    <w:p>
-      <w:pPr>
-        <w:pStyle w:val="Normal"/>
-        <w:shd w:val="clear" w:color="auto" w:fill="FFFFFF"/>
-        <w:spacing w:lineRule="atLeast" w:line="270"/>
-        <w:jc w:val="both"/>
-        <w:rPr>
-          <w:rFonts w:ascii="Verdana" w:hAnsi="Verdana" w:cs="Arial"/>
-          <w:color w:val="000000"/>
-          <w:sz w:val="20"/>
-          <w:szCs w:val="20"/>
-        </w:rPr>
-      </w:pPr>
-      <w:r>
-        <w:t xml:space="preserve">D. V – V – V – F. </w:t>
-      </w:r>
-    </w:p>
-    <w:p>
-      <w:pPr>
-        <w:pStyle w:val="Normal"/>
-        <w:shd w:val="clear" w:color="auto" w:fill="FFFFFF"/>
-        <w:spacing w:lineRule="atLeast" w:line="270"/>
-        <w:jc w:val="both"/>
-        <w:rPr>
-          <w:rFonts w:ascii="Verdana" w:hAnsi="Verdana" w:cs="Arial"/>
-          <w:color w:val="000000"/>
-          <w:sz w:val="20"/>
-          <w:szCs w:val="20"/>
-        </w:rPr>
-      </w:pPr>
-      <w:r>
-        <w:t>E. V – F – F – V.</w:t>
-      </w:r>
-    </w:p>
-    <w:p>
-      <w:pPr>
-        <w:pStyle w:val="Normal"/>
-        <w:shd w:val="clear" w:color="auto" w:fill="FFFFFF"/>
-        <w:spacing w:lineRule="atLeast" w:line="270"/>
-        <w:jc w:val="both"/>
-        <w:rPr>
-          <w:rFonts w:ascii="Verdana" w:hAnsi="Verdana" w:cs="Arial"/>
-          <w:color w:val="000000"/>
-          <w:sz w:val="20"/>
-          <w:szCs w:val="20"/>
-        </w:rPr>
-      </w:pPr>
-      <w:r/>
-    </w:p>
-    <w:p>
-      <w:pPr>
-        <w:pStyle w:val="Normal"/>
-        <w:shd w:val="clear" w:color="auto" w:fill="FFFFFF"/>
-        <w:spacing w:lineRule="atLeast" w:line="270"/>
-        <w:jc w:val="both"/>
-        <w:rPr>
-          <w:rFonts w:ascii="Verdana" w:hAnsi="Verdana" w:cs="Arial"/>
-          <w:color w:val="000000"/>
-          <w:sz w:val="20"/>
-          <w:szCs w:val="20"/>
-        </w:rPr>
-      </w:pPr>
-      <w:r>
-        <w:t xml:space="preserve">QUESTÃO 06 ______________ (0,4)  </w:t>
-      </w:r>
-    </w:p>
-    <w:p>
-      <w:pPr>
-        <w:pStyle w:val="Normal"/>
-        <w:shd w:val="clear" w:color="auto" w:fill="FFFFFF"/>
-        <w:spacing w:lineRule="atLeast" w:line="270"/>
-        <w:jc w:val="both"/>
-        <w:rPr>
-          <w:rFonts w:ascii="Verdana" w:hAnsi="Verdana" w:cs="Arial"/>
-          <w:color w:val="000000"/>
-          <w:sz w:val="20"/>
-          <w:szCs w:val="20"/>
-        </w:rPr>
-      </w:pPr>
-      <w:r>
-        <w:t>Sobre a Contra-Reforma é CORRETO afirmar:</w:t>
-      </w:r>
-    </w:p>
-    <w:p>
-      <w:pPr>
-        <w:pStyle w:val="Normal"/>
-        <w:shd w:val="clear" w:color="auto" w:fill="FFFFFF"/>
-        <w:spacing w:lineRule="atLeast" w:line="270"/>
-        <w:jc w:val="both"/>
-        <w:rPr>
-          <w:rFonts w:ascii="Verdana" w:hAnsi="Verdana" w:cs="Arial"/>
-          <w:color w:val="000000"/>
-          <w:sz w:val="20"/>
-          <w:szCs w:val="20"/>
-        </w:rPr>
-      </w:pPr>
-      <w:r/>
-    </w:p>
-    <w:p>
-      <w:pPr>
-        <w:pStyle w:val="Normal"/>
-        <w:spacing w:lineRule="auto" w:line="300"/>
-        <w:ind w:right="-45" w:hanging="0"/>
-        <w:jc w:val="both"/>
-        <w:rPr>
-          <w:rFonts w:ascii="Verdana" w:hAnsi="Verdana" w:eastAsia="Verdana" w:cs="Verdana"/>
-          <w:sz w:val="20"/>
-          <w:szCs w:val="20"/>
-        </w:rPr>
-      </w:pPr>
-      <w:r>
-        <w:t>I - O movimento não teve o apoio do papa e dos bispos católicos, pois acreditavam que não havia nada o que fazer para evitar o avanço do protestantismo na Europa.</w:t>
-      </w:r>
-    </w:p>
-    <w:p>
-      <w:pPr>
-        <w:pStyle w:val="Normal"/>
-        <w:spacing w:lineRule="auto" w:line="300"/>
-        <w:ind w:right="-45" w:hanging="0"/>
-        <w:jc w:val="both"/>
-        <w:rPr/>
-      </w:pPr>
-      <w:r>
-        <w:t>II - Conseguiu eliminar todas as religiões protestantes já no século XVI.</w:t>
-      </w:r>
-    </w:p>
-    <w:p>
-      <w:pPr>
-        <w:pStyle w:val="Normal"/>
-        <w:rPr/>
-      </w:pPr>
-      <w:r>
-        <w:t>III- Provocou guerras religiosas na Europa, suscitando um clima de perseguições e conflito religioso.</w:t>
-      </w:r>
-    </w:p>
-    <w:p>
-      <w:pPr>
-        <w:pStyle w:val="Normal"/>
-        <w:rPr/>
-      </w:pPr>
-      <w:r>
-        <w:t>IV- O movimento promoveu o retorno do Tribunal do Santo Oficio, determinou a catequização de indígenas nas terras descobertas e criou o Índice de Livros Proibidos.</w:t>
-      </w:r>
-    </w:p>
-    <w:p>
-      <w:pPr>
-        <w:pStyle w:val="Normal"/>
-        <w:jc w:val="both"/>
-        <w:rPr>
-          <w:rFonts w:ascii="Verdana" w:hAnsi="Verdana"/>
-          <w:sz w:val="20"/>
-          <w:szCs w:val="20"/>
-        </w:rPr>
-      </w:pPr>
-      <w:r>
-        <w:t>A. Apenas I, II.</w:t>
-      </w:r>
-    </w:p>
-    <w:p>
-      <w:pPr>
-        <w:pStyle w:val="Normal"/>
-        <w:jc w:val="both"/>
-        <w:rPr>
-          <w:rFonts w:ascii="Verdana" w:hAnsi="Verdana"/>
-          <w:sz w:val="20"/>
-          <w:szCs w:val="20"/>
-        </w:rPr>
-      </w:pPr>
-      <w:r>
-        <w:t>B. Apenas III, IV.</w:t>
-      </w:r>
-    </w:p>
-    <w:p>
-      <w:pPr>
-        <w:pStyle w:val="Normal"/>
-        <w:jc w:val="both"/>
-        <w:rPr>
-          <w:rFonts w:ascii="Verdana" w:hAnsi="Verdana"/>
-          <w:sz w:val="20"/>
-          <w:szCs w:val="20"/>
-        </w:rPr>
-      </w:pPr>
-      <w:r>
-        <w:t>C. Todas estão corretas.</w:t>
-      </w:r>
-    </w:p>
-    <w:p>
-      <w:pPr>
-        <w:pStyle w:val="Normal"/>
-        <w:jc w:val="both"/>
-        <w:rPr>
-          <w:rFonts w:ascii="Verdana" w:hAnsi="Verdana"/>
-          <w:sz w:val="20"/>
-          <w:szCs w:val="20"/>
-        </w:rPr>
-      </w:pPr>
-      <w:r>
-        <w:t>D. Apenas I, III.</w:t>
-      </w:r>
-    </w:p>
-    <w:p>
-      <w:pPr>
-        <w:pStyle w:val="Normal"/>
-        <w:ind w:hanging="0"/>
-        <w:jc w:val="both"/>
-        <w:rPr/>
-      </w:pPr>
-      <w:r>
-        <w:t>E. Apenas II, IV.</w:t>
-      </w:r>
-    </w:p>
-    <w:p>
-      <w:pPr>
-        <w:pStyle w:val="Normal"/>
-        <w:ind w:hanging="0"/>
-        <w:jc w:val="both"/>
-        <w:rPr/>
-      </w:pPr>
-      <w:r/>
-    </w:p>
-    <w:p>
-      <w:pPr>
-        <w:pStyle w:val="Normal"/>
-        <w:ind w:hanging="0"/>
-        <w:jc w:val="both"/>
-        <w:rPr/>
-      </w:pPr>
-      <w:r>
-        <w:t xml:space="preserve">QUESTÃO 07 ______________ (0,4)  </w:t>
-      </w:r>
-    </w:p>
-    <w:p>
-      <w:pPr>
-        <w:pStyle w:val="Normal"/>
-        <w:ind w:hanging="0"/>
-        <w:jc w:val="both"/>
-        <w:rPr/>
-      </w:pPr>
-      <w:r>
-        <w:t>Dentre os fatores que contribuíram para a difusão do Movimento Reformista Protestante, no início do século XVI, destaca-se:</w:t>
-      </w:r>
-    </w:p>
-    <w:p>
-      <w:pPr>
-        <w:pStyle w:val="Normal"/>
-        <w:ind w:hanging="0"/>
-        <w:jc w:val="both"/>
-        <w:rPr/>
-      </w:pPr>
-      <w:r>
-        <w:t>A. o conflito político observado tanto na Alemanha como na França.</w:t>
-      </w:r>
-    </w:p>
-    <w:p>
-      <w:pPr>
-        <w:pStyle w:val="Normal"/>
-        <w:spacing w:lineRule="auto" w:line="300"/>
-        <w:ind w:right="-45" w:hanging="0"/>
-        <w:jc w:val="both"/>
-        <w:rPr>
-          <w:rFonts w:ascii="Verdana" w:hAnsi="Verdana" w:eastAsia="Verdana" w:cs="Verdana"/>
-          <w:color w:val="FF6600"/>
-          <w:sz w:val="20"/>
-          <w:szCs w:val="20"/>
-        </w:rPr>
-      </w:pPr>
-      <w:r>
-        <w:t>B. o abuso político cometido pela Companhia de Jesus.</w:t>
-      </w:r>
-    </w:p>
-    <w:p>
-      <w:pPr>
-        <w:pStyle w:val="Normal"/>
-        <w:spacing w:lineRule="auto" w:line="300"/>
-        <w:ind w:right="-45" w:hanging="0"/>
-        <w:jc w:val="both"/>
-        <w:rPr>
-          <w:rFonts w:ascii="Verdana" w:hAnsi="Verdana" w:eastAsia="Verdana" w:cs="Verdana"/>
-          <w:b/>
-          <w:b/>
-          <w:sz w:val="10"/>
-          <w:szCs w:val="10"/>
-        </w:rPr>
-      </w:pPr>
-      <w:r>
-        <w:t>C. o cerceamento da liberdade de crítica provocado pelo Renascimento Cultural.</w:t>
-      </w:r>
-    </w:p>
-    <w:p>
-      <w:pPr>
-        <w:pStyle w:val="Normal"/>
-        <w:spacing w:lineRule="auto" w:line="276"/>
-        <w:ind w:right="-45" w:hanging="0"/>
-        <w:jc w:val="both"/>
-        <w:rPr/>
-      </w:pPr>
-      <w:r>
-        <w:t>D. a inadequação das teorias religiosas católicas para com o progresso do capitalismo comercial.</w:t>
-      </w:r>
-    </w:p>
-    <w:p>
-      <w:pPr>
-        <w:pStyle w:val="Normal"/>
-        <w:spacing w:lineRule="auto" w:line="276"/>
-        <w:ind w:right="-45" w:hanging="0"/>
-        <w:jc w:val="both"/>
-        <w:rPr>
-          <w:rFonts w:ascii="Verdana" w:hAnsi="Verdana" w:eastAsia="Verdana" w:cs="Verdana"/>
-          <w:color w:val="000000"/>
-          <w:sz w:val="20"/>
-          <w:szCs w:val="20"/>
-        </w:rPr>
-      </w:pPr>
-      <w:r>
-        <w:t>E. o declínio do particularismo urbano que veio a favorecer o aparecimento das Universidades.</w:t>
-      </w:r>
-    </w:p>
-    <w:p>
-      <w:pPr>
-        <w:pStyle w:val="Normal"/>
-        <w:jc w:val="both"/>
-        <w:rPr>
-          <w:rFonts w:ascii="Verdana" w:hAnsi="Verdana" w:cs="Arial"/>
-          <w:color w:val="000000"/>
-          <w:sz w:val="20"/>
-          <w:szCs w:val="20"/>
-        </w:rPr>
-      </w:pPr>
-      <w:r>
-        <w:t xml:space="preserve">QUESTÃO 08 ________________ (0,4) </w:t>
-      </w:r>
-    </w:p>
-    <w:p>
-      <w:pPr>
-        <w:pStyle w:val="Normal"/>
-        <w:jc w:val="right"/>
-        <w:rPr>
-          <w:rFonts w:ascii="Verdana" w:hAnsi="Verdana" w:cs="Arial"/>
-          <w:color w:val="000000"/>
-          <w:sz w:val="20"/>
-          <w:szCs w:val="20"/>
-        </w:rPr>
-      </w:pPr>
-      <w:r>
-        <w:t>Analise as alternativas abaixo que tratam das características do feudalismo e indique qual delas está incorreta.</w:t>
-      </w:r>
-    </w:p>
-    <w:p>
-      <w:pPr>
-        <w:pStyle w:val="Normal"/>
-        <w:jc w:val="both"/>
-        <w:rPr>
-          <w:rFonts w:ascii="Verdana" w:hAnsi="Verdana" w:cs="Arial"/>
-          <w:color w:val="000000"/>
-          <w:sz w:val="20"/>
-          <w:szCs w:val="20"/>
-        </w:rPr>
-      </w:pPr>
-      <w:r>
-        <w:t>A.</w:t>
-        <w:tab/>
-        <w:t>A Igreja, além de possuir uma grande quantidade de feudos e, consequentemente, ser a maior proprietária de terras, foi também a responsável pela difusão de valores culturais e religiosos da Idade Média.</w:t>
-      </w:r>
-    </w:p>
-    <w:p>
-      <w:pPr>
-        <w:pStyle w:val="Normal"/>
-        <w:jc w:val="both"/>
-        <w:rPr>
-          <w:rFonts w:ascii="Verdana" w:hAnsi="Verdana" w:cs="Arial"/>
-          <w:color w:val="000000"/>
-          <w:sz w:val="20"/>
-          <w:szCs w:val="20"/>
-        </w:rPr>
-      </w:pPr>
-      <w:r>
-        <w:t>B.</w:t>
-        <w:tab/>
-        <w:t>Os servos poderiam ser ex-escravos, camponeses ou demais homens livres que recebiam casa e terra para cultivar. Esses servos eram submetidos espontaneamente ou não ao poder dos grandes senhores</w:t>
-      </w:r>
-    </w:p>
-    <w:p>
-      <w:pPr>
-        <w:pStyle w:val="Normal"/>
-        <w:jc w:val="both"/>
-        <w:rPr>
-          <w:rFonts w:ascii="Verdana" w:hAnsi="Verdana" w:cs="Arial"/>
-          <w:color w:val="000000"/>
-          <w:sz w:val="20"/>
-          <w:szCs w:val="20"/>
         </w:rPr>
       </w:pPr>
       <w:r>
@@ -1273,10 +761,11 @@
     <w:p>
       <w:pPr>
         <w:pStyle w:val="Normal"/>
-        <w:jc w:val="both"/>
-        <w:rPr>
-          <w:rFonts w:ascii="Verdana" w:hAnsi="Verdana" w:cs="Arial"/>
-          <w:color w:val="000000"/>
+        <w:spacing w:lineRule="auto" w:line="300"/>
+        <w:ind w:right="-45" w:hanging="0"/>
+        <w:jc w:val="both"/>
+        <w:rPr>
+          <w:rFonts w:ascii="Verdana" w:hAnsi="Verdana" w:eastAsia="Verdana" w:cs="Verdana"/>
           <w:sz w:val="20"/>
           <w:szCs w:val="20"/>
         </w:rPr>
@@ -1284,14 +773,20 @@
       <w:r>
         <w:t>D.</w:t>
         <w:tab/>
-        <w:t>Na Baixa Idade Média, a sociedade feudal era essencialmente agrária, portanto a terra era a maior riqueza que alguém poderia possuir, ou seja, a terra foi a base econômica do sistema feudal.</w:t>
-      </w:r>
-    </w:p>
-    <w:p>
-      <w:pPr>
-        <w:pStyle w:val="Normal"/>
-        <w:jc w:val="both"/>
-        <w:rPr/>
+        <w:t>A Igreja, além de possuir uma grande quantidade de feudos e, consequentemente, ser a maior proprietária de terras, foi também a responsável pela difusão de valores culturais e religiosos da Idade Média.</w:t>
+      </w:r>
+    </w:p>
+    <w:p>
+      <w:pPr>
+        <w:pStyle w:val="Normal"/>
+        <w:spacing w:lineRule="auto" w:line="300"/>
+        <w:ind w:right="-45" w:hanging="0"/>
+        <w:jc w:val="both"/>
+        <w:rPr>
+          <w:rFonts w:ascii="Verdana" w:hAnsi="Verdana" w:eastAsia="Verdana" w:cs="Verdana"/>
+          <w:sz w:val="20"/>
+          <w:szCs w:val="20"/>
+        </w:rPr>
       </w:pPr>
       <w:r>
         <w:t>E.</w:t>
@@ -1302,27 +797,392 @@
     <w:p>
       <w:pPr>
         <w:pStyle w:val="Normal"/>
+        <w:spacing w:lineRule="auto" w:line="300"/>
+        <w:ind w:right="-45" w:hanging="0"/>
+        <w:jc w:val="both"/>
+        <w:rPr>
+          <w:rFonts w:ascii="Verdana" w:hAnsi="Verdana" w:eastAsia="Verdana" w:cs="Verdana"/>
+          <w:sz w:val="20"/>
+          <w:szCs w:val="20"/>
+        </w:rPr>
+      </w:pPr>
+      <w:r/>
+    </w:p>
+    <w:p>
+      <w:pPr>
+        <w:pStyle w:val="Normal"/>
+        <w:spacing w:lineRule="auto" w:line="300"/>
+        <w:ind w:right="-45" w:hanging="0"/>
+        <w:jc w:val="both"/>
+        <w:rPr>
+          <w:rFonts w:ascii="Verdana" w:hAnsi="Verdana" w:eastAsia="Verdana" w:cs="Verdana"/>
+          <w:sz w:val="20"/>
+          <w:szCs w:val="20"/>
+        </w:rPr>
+      </w:pPr>
+      <w:r/>
+    </w:p>
+    <w:p>
+      <w:pPr>
+        <w:pStyle w:val="Normal"/>
+        <w:spacing w:lineRule="auto" w:line="300"/>
+        <w:ind w:right="-45" w:hanging="0"/>
+        <w:jc w:val="both"/>
+        <w:rPr>
+          <w:rFonts w:ascii="Verdana" w:hAnsi="Verdana" w:eastAsia="Verdana" w:cs="Verdana"/>
+          <w:sz w:val="20"/>
+          <w:szCs w:val="20"/>
+        </w:rPr>
+      </w:pPr>
+      <w:r/>
+    </w:p>
+    <w:p>
+      <w:pPr>
+        <w:pStyle w:val="Normal"/>
+        <w:spacing w:lineRule="auto" w:line="300"/>
+        <w:ind w:right="-45" w:hanging="0"/>
+        <w:jc w:val="both"/>
+        <w:rPr>
+          <w:rFonts w:ascii="Verdana" w:hAnsi="Verdana" w:eastAsia="Verdana" w:cs="Verdana"/>
+          <w:sz w:val="20"/>
+          <w:szCs w:val="20"/>
+        </w:rPr>
+      </w:pPr>
+      <w:r>
+        <w:t>QUESTÃO 06 _________________ (0,4)</w:t>
+      </w:r>
+    </w:p>
+    <w:p>
+      <w:pPr>
+        <w:pStyle w:val="Normal"/>
+        <w:spacing w:lineRule="auto" w:line="300"/>
+        <w:ind w:right="-45" w:hanging="0"/>
+        <w:jc w:val="both"/>
+        <w:rPr>
+          <w:rFonts w:ascii="Verdana" w:hAnsi="Verdana" w:eastAsia="Verdana" w:cs="Verdana"/>
+          <w:sz w:val="20"/>
+          <w:szCs w:val="20"/>
+        </w:rPr>
+      </w:pPr>
+      <w:r/>
+    </w:p>
+    <w:p>
+      <w:pPr>
+        <w:pStyle w:val="Normal"/>
+        <w:spacing w:lineRule="auto" w:line="300"/>
+        <w:ind w:right="-45" w:hanging="0"/>
+        <w:jc w:val="both"/>
+        <w:rPr>
+          <w:rFonts w:ascii="Verdana" w:hAnsi="Verdana" w:eastAsia="Verdana" w:cs="Verdana"/>
+          <w:b/>
+          <w:b/>
+          <w:color w:val="000000"/>
+          <w:sz w:val="20"/>
+          <w:szCs w:val="20"/>
+        </w:rPr>
+      </w:pPr>
+      <w:r>
+        <w:t>A doutrina calvinista estabelecia para seus adeptos uma vida regrada, disciplinada, dedicada ao trabalho, afastada do ócio, dos vícios e da ostentação. Esse código de conduta levou alguns autores a considerar esses princípios do calvinismo como fatores que favoreceriam o processo de acumulação capitalista. Dentro dessa doutrina, apoiada numa interpretação particular da noção de onisciência divina, conformar-se a esse ideal de conduta não seria o caminho para a salvação, mas seus resultados visíveis - o sucesso material - dariam ao eleito a confirmação do estado de graça.</w:t>
+      </w:r>
+    </w:p>
+    <w:p>
+      <w:pPr>
+        <w:pStyle w:val="Normal"/>
+        <w:shd w:val="clear" w:color="auto" w:fill="FFFFFF"/>
+        <w:spacing w:lineRule="atLeast" w:line="270"/>
+        <w:jc w:val="both"/>
+        <w:rPr>
+          <w:rFonts w:ascii="Verdana" w:hAnsi="Verdana" w:cs="Arial"/>
+          <w:color w:val="000000"/>
+          <w:sz w:val="20"/>
+          <w:szCs w:val="20"/>
+        </w:rPr>
+      </w:pPr>
+      <w:r>
+        <w:t>Esse código de conduta fundamentava-se no princípio doutrinário que pregava</w:t>
+      </w:r>
+    </w:p>
+    <w:p>
+      <w:pPr>
+        <w:pStyle w:val="Normal"/>
+        <w:shd w:val="clear" w:color="auto" w:fill="FFFFFF"/>
+        <w:spacing w:lineRule="atLeast" w:line="270"/>
+        <w:jc w:val="both"/>
+        <w:rPr>
+          <w:rFonts w:ascii="Verdana" w:hAnsi="Verdana" w:cs="Arial"/>
+          <w:color w:val="000000"/>
+          <w:sz w:val="20"/>
+          <w:szCs w:val="20"/>
+        </w:rPr>
+      </w:pPr>
+      <w:r>
+        <w:t>A. a valorização do ascetismo, a flagelação do corpo e a negação da posse de riquezas materiais como meios de alcançar a graça divina, afastando da mente e da alma aquilo que seria considerado "tentação da carne".</w:t>
+      </w:r>
+    </w:p>
+    <w:p>
+      <w:pPr>
+        <w:pStyle w:val="Normal"/>
+        <w:shd w:val="clear" w:color="auto" w:fill="FFFFFF"/>
+        <w:spacing w:lineRule="atLeast" w:line="270"/>
+        <w:jc w:val="both"/>
+        <w:rPr>
+          <w:rFonts w:ascii="Verdana" w:hAnsi="Verdana" w:cs="Arial"/>
+          <w:color w:val="000000"/>
+          <w:sz w:val="20"/>
+          <w:szCs w:val="20"/>
+        </w:rPr>
+      </w:pPr>
+      <w:r>
+        <w:t>B. a justificação pela fé, ou seja, a fé como meio de obtenção da graça e da salvação.</w:t>
+      </w:r>
+    </w:p>
+    <w:p>
+      <w:pPr>
+        <w:pStyle w:val="Normal"/>
+        <w:shd w:val="clear" w:color="auto" w:fill="FFFFFF"/>
+        <w:spacing w:lineRule="atLeast" w:line="270"/>
+        <w:jc w:val="both"/>
+        <w:rPr>
+          <w:rFonts w:ascii="Verdana" w:hAnsi="Verdana" w:cs="Arial"/>
+          <w:color w:val="000000"/>
+          <w:sz w:val="20"/>
+          <w:szCs w:val="20"/>
+        </w:rPr>
+      </w:pPr>
+      <w:r>
+        <w:t>C. a salvação pelas obras, ou seja, a redenção por um ato voluntário do indivíduo, que deveria cumprir os mandamentos divinos, praticar a caridade, intensificar orações e peregrinações.</w:t>
+      </w:r>
+    </w:p>
+    <w:p>
+      <w:pPr>
+        <w:pStyle w:val="Normal"/>
+        <w:shd w:val="clear" w:color="auto" w:fill="FFFFFF"/>
+        <w:spacing w:lineRule="atLeast" w:line="270"/>
+        <w:jc w:val="both"/>
+        <w:rPr>
+          <w:rFonts w:ascii="Verdana" w:hAnsi="Verdana" w:cs="Arial"/>
+          <w:color w:val="000000"/>
+          <w:sz w:val="20"/>
+          <w:szCs w:val="20"/>
+        </w:rPr>
+      </w:pPr>
+      <w:r>
+        <w:t>D. a vocação missionária e a opção pelos pobres, ou seja, a missão de pregar o evangelho e difundir a doutrina especialmente entre aqueles que se achavam destituídos das riquezas terrenas.</w:t>
+      </w:r>
+    </w:p>
+    <w:p>
+      <w:pPr>
+        <w:pStyle w:val="Normal"/>
+        <w:shd w:val="clear" w:color="auto" w:fill="FFFFFF"/>
+        <w:spacing w:lineRule="atLeast" w:line="270"/>
+        <w:jc w:val="both"/>
+        <w:rPr>
+          <w:rFonts w:ascii="Verdana" w:hAnsi="Verdana" w:cs="Arial"/>
+          <w:color w:val="000000"/>
+          <w:sz w:val="20"/>
+          <w:szCs w:val="20"/>
+        </w:rPr>
+      </w:pPr>
+      <w:r>
+        <w:t>E. a predestinação à salvação, ou seja, a ideia de que alguns já nascem escolhidos por Deus para serem salvos, estado impossível de ser modificado, passível, apenas, de ser reconhecido pelos "sinais" presentes na vida dos "eleitos".</w:t>
+      </w:r>
+    </w:p>
+    <w:p>
+      <w:pPr>
+        <w:pStyle w:val="Normal"/>
+        <w:spacing w:lineRule="auto" w:line="300"/>
+        <w:ind w:right="-45" w:hanging="0"/>
+        <w:jc w:val="both"/>
+        <w:rPr>
+          <w:rFonts w:ascii="Verdana" w:hAnsi="Verdana" w:eastAsia="Verdana" w:cs="Verdana"/>
+          <w:sz w:val="20"/>
+          <w:szCs w:val="20"/>
+        </w:rPr>
+      </w:pPr>
+      <w:r/>
+    </w:p>
+    <w:p>
+      <w:pPr>
+        <w:pStyle w:val="Normal"/>
+        <w:spacing w:lineRule="auto" w:line="300"/>
+        <w:ind w:right="-45" w:hanging="0"/>
         <w:jc w:val="both"/>
         <w:rPr/>
       </w:pPr>
+      <w:r>
+        <w:t xml:space="preserve">QUESTÃO 07 ________________ (0,4)  </w:t>
+      </w:r>
+    </w:p>
+    <w:p>
+      <w:pPr>
+        <w:pStyle w:val="Normal"/>
+        <w:rPr/>
+      </w:pPr>
+      <w:r>
+        <w:t xml:space="preserve">O Humanismo foi um movimento que não pode ser definido por: </w:t>
+      </w:r>
+    </w:p>
+    <w:p>
+      <w:pPr>
+        <w:pStyle w:val="Normal"/>
+        <w:rPr/>
+      </w:pPr>
+      <w:r>
+        <w:t>A. ter uma visão do mundo que recupera a herança grecoromana, utilizando-a como tema de inspiração.</w:t>
+      </w:r>
+    </w:p>
+    <w:p>
+      <w:pPr>
+        <w:pStyle w:val="Normal"/>
+        <w:jc w:val="both"/>
+        <w:rPr>
+          <w:rFonts w:ascii="Verdana" w:hAnsi="Verdana"/>
+          <w:sz w:val="20"/>
+          <w:szCs w:val="20"/>
+        </w:rPr>
+      </w:pPr>
+      <w:r>
+        <w:t xml:space="preserve">B. centrar se no homem, em oposição ao teocentrismo, encarando-o como "medida comum de todas as coisas". </w:t>
+      </w:r>
+    </w:p>
+    <w:p>
+      <w:pPr>
+        <w:pStyle w:val="Normal"/>
+        <w:jc w:val="both"/>
+        <w:rPr>
+          <w:rFonts w:ascii="Verdana" w:hAnsi="Verdana"/>
+          <w:sz w:val="20"/>
+          <w:szCs w:val="20"/>
+        </w:rPr>
+      </w:pPr>
+      <w:r>
+        <w:t>C. romper os limites religiosos impostos pela Igreja às manifestações culturais.</w:t>
+      </w:r>
+    </w:p>
+    <w:p>
+      <w:pPr>
+        <w:pStyle w:val="Normal"/>
+        <w:jc w:val="both"/>
+        <w:rPr>
+          <w:rFonts w:ascii="Verdana" w:hAnsi="Verdana"/>
+          <w:sz w:val="20"/>
+          <w:szCs w:val="20"/>
+        </w:rPr>
+      </w:pPr>
+      <w:r>
+        <w:t xml:space="preserve">D. ter valorizado o misticismo, o geocentrismo e as realizações culturais medievais. </w:t>
+      </w:r>
+    </w:p>
+    <w:p>
+      <w:pPr>
+        <w:pStyle w:val="Normal"/>
+        <w:jc w:val="both"/>
+        <w:rPr>
+          <w:rFonts w:ascii="Verdana" w:hAnsi="Verdana"/>
+          <w:sz w:val="20"/>
+          <w:szCs w:val="20"/>
+        </w:rPr>
+      </w:pPr>
+      <w:r>
+        <w:t xml:space="preserve">E. ser um movimento diretamente ligado ao Renascimento, por suas características antropocentristas e individuais. </w:t>
+      </w:r>
+    </w:p>
+    <w:p>
+      <w:pPr>
+        <w:pStyle w:val="Normal"/>
+        <w:ind w:hanging="0"/>
+        <w:jc w:val="both"/>
+        <w:rPr/>
+      </w:pPr>
       <w:r/>
     </w:p>
     <w:p>
       <w:pPr>
         <w:pStyle w:val="Normal"/>
+        <w:ind w:hanging="0"/>
+        <w:jc w:val="both"/>
+        <w:rPr/>
+      </w:pPr>
+      <w:r>
+        <w:t xml:space="preserve"> </w:t>
+      </w:r>
+    </w:p>
+    <w:p>
+      <w:pPr>
+        <w:pStyle w:val="Normal"/>
+        <w:ind w:hanging="0"/>
+        <w:jc w:val="both"/>
+        <w:rPr/>
+      </w:pPr>
+      <w:r>
+        <w:t>QUESTÃO 08 _________________ (0,4)</w:t>
+      </w:r>
+    </w:p>
+    <w:p>
+      <w:pPr>
+        <w:pStyle w:val="Normal"/>
+        <w:ind w:hanging="0"/>
+        <w:jc w:val="both"/>
+        <w:rPr/>
+      </w:pPr>
+      <w:r/>
+    </w:p>
+    <w:p>
+      <w:pPr>
+        <w:pStyle w:val="Normal"/>
+        <w:ind w:hanging="0"/>
+        <w:jc w:val="both"/>
+        <w:rPr/>
+      </w:pPr>
+      <w:r>
+        <w:t xml:space="preserve">“O conhecimento histórico é sempre (...) uma consciência de si mesmo: ao estudar a história de uma outra época, os homens não podem deixar de compará-la com seu próprio tempo (...). Mas, ao comparar a nossa época e a nossa civilização com as outras épocas e civilizações, corremos o risco de lhes aplicar a nossa própria medida(...)”. </w:t>
+      </w:r>
+    </w:p>
+    <w:p>
+      <w:pPr>
+        <w:pStyle w:val="Normal"/>
+        <w:spacing w:lineRule="auto" w:line="300"/>
+        <w:ind w:right="-45" w:hanging="0"/>
+        <w:jc w:val="both"/>
+        <w:rPr>
+          <w:rFonts w:ascii="Verdana" w:hAnsi="Verdana" w:eastAsia="Verdana" w:cs="Verdana"/>
+          <w:color w:val="FF6600"/>
+          <w:sz w:val="20"/>
+          <w:szCs w:val="20"/>
+        </w:rPr>
+      </w:pPr>
+      <w:r>
+        <w:t xml:space="preserve">(GUREVICH, Aron. As categorias da cultura medieval. Lisboa: Editorial Caminho, p. 15). </w:t>
+      </w:r>
+    </w:p>
+    <w:p>
+      <w:pPr>
+        <w:pStyle w:val="Normal"/>
+        <w:spacing w:lineRule="auto" w:line="300"/>
+        <w:ind w:right="-45" w:hanging="0"/>
+        <w:jc w:val="both"/>
+        <w:rPr>
+          <w:rFonts w:ascii="Verdana" w:hAnsi="Verdana" w:eastAsia="Verdana" w:cs="Verdana"/>
+          <w:b/>
+          <w:b/>
+          <w:sz w:val="10"/>
+          <w:szCs w:val="10"/>
+        </w:rPr>
+      </w:pPr>
+      <w:r>
+        <w:t xml:space="preserve">Aplicando o raciocínio exposto acima aos sentidos que a Idade Média adquiriu em diferentes tempos históricos, identifique como verdadeiras (V) ou falsas (F) as seguintes afirmativas: </w:t>
+      </w:r>
+    </w:p>
+    <w:p>
+      <w:pPr>
+        <w:pStyle w:val="Normal"/>
         <w:spacing w:lineRule="auto" w:line="276"/>
         <w:ind w:right="-45" w:hanging="0"/>
         <w:jc w:val="both"/>
-        <w:rPr>
-          <w:rFonts w:ascii="Verdana" w:hAnsi="Verdana" w:eastAsia="Verdana" w:cs="Verdana"/>
-          <w:b/>
-          <w:b/>
-          <w:sz w:val="20"/>
-          <w:szCs w:val="20"/>
-        </w:rPr>
-      </w:pPr>
-      <w:r>
-        <w:t xml:space="preserve">QUESTÃO 09 ________________ (0,4) </w:t>
+        <w:rPr/>
+      </w:pPr>
+      <w:r>
+        <w:t xml:space="preserve">( ) Atualmente, os historiadores entendem o medievo na sua multiplicidade, com suas especificidades regionais e temporais, ao mesmo tempo em que mostram a permanência e a relevância de determinadas instituições e invenções medievais, como a universidade, o livro, a imprensa e o banco. </w:t>
       </w:r>
     </w:p>
     <w:p>
@@ -1333,15 +1193,158 @@
         <w:jc w:val="both"/>
         <w:rPr>
           <w:rFonts w:ascii="Verdana" w:hAnsi="Verdana" w:eastAsia="Verdana" w:cs="Verdana"/>
-          <w:b/>
-          <w:b/>
           <w:color w:val="000000"/>
           <w:sz w:val="20"/>
           <w:szCs w:val="20"/>
         </w:rPr>
       </w:pPr>
       <w:r>
-        <w:t>A característica marcante do feudalismo, sob o ponto de vista político, foi o enfraquecimento do Estado enquanto instituição, porque:</w:t>
+        <w:t xml:space="preserve">( ) No século XV, surge a noção negativa de Idade Média, considerada uma era intermediária e homogênea de trevas e ignorância, separando a antiguidade Grecoromana e o Renascimento, que se via como herdeiro do período “clássico” – noção que ainda perdura entre muitas pessoas. </w:t>
+      </w:r>
+    </w:p>
+    <w:p>
+      <w:pPr>
+        <w:pStyle w:val="Normal"/>
+        <w:jc w:val="both"/>
+        <w:rPr>
+          <w:rFonts w:ascii="Verdana" w:hAnsi="Verdana" w:cs="Arial"/>
+          <w:color w:val="000000"/>
+          <w:sz w:val="20"/>
+          <w:szCs w:val="20"/>
+        </w:rPr>
+      </w:pPr>
+      <w:r>
+        <w:t xml:space="preserve">( ) Nos séculos XX e XXI, obras como O Senhor dos Anéis, As crônicas de Nárnia e Game of Thrones evocam elementos medievais imaginativos, tais como a floresta como lugar do mágico, cavaleiros, espadas, dragões, religiosidade, dando continuidade a recriações da Idade Média em curso desde o século XIX. </w:t>
+      </w:r>
+    </w:p>
+    <w:p>
+      <w:pPr>
+        <w:pStyle w:val="Normal"/>
+        <w:jc w:val="right"/>
+        <w:rPr>
+          <w:rFonts w:ascii="Verdana" w:hAnsi="Verdana" w:cs="Arial"/>
+          <w:color w:val="000000"/>
+          <w:sz w:val="20"/>
+          <w:szCs w:val="20"/>
+        </w:rPr>
+      </w:pPr>
+      <w:r>
+        <w:t xml:space="preserve">( ) Na recente historiografia, por conta das apropriações midiáticas da Idade Média, procura-se estabelecer as diferenças e as distâncias entre a Idade Média e a História do Brasil, mostrando que o medievo não possui relação com a formação de nosso país, por ter sido um fenômeno europeu. Assinale a alternativa que apresenta a sequência correta, de cima para baixo. </w:t>
+      </w:r>
+    </w:p>
+    <w:p>
+      <w:pPr>
+        <w:pStyle w:val="Normal"/>
+        <w:jc w:val="both"/>
+        <w:rPr>
+          <w:rFonts w:ascii="Verdana" w:hAnsi="Verdana" w:cs="Arial"/>
+          <w:color w:val="000000"/>
+          <w:sz w:val="20"/>
+          <w:szCs w:val="20"/>
+        </w:rPr>
+      </w:pPr>
+      <w:r>
+        <w:t xml:space="preserve">A. F – F – V – V. </w:t>
+      </w:r>
+    </w:p>
+    <w:p>
+      <w:pPr>
+        <w:pStyle w:val="Normal"/>
+        <w:jc w:val="both"/>
+        <w:rPr>
+          <w:rFonts w:ascii="Verdana" w:hAnsi="Verdana" w:cs="Arial"/>
+          <w:color w:val="000000"/>
+          <w:sz w:val="20"/>
+          <w:szCs w:val="20"/>
+        </w:rPr>
+      </w:pPr>
+      <w:r>
+        <w:t xml:space="preserve">B. V – V – V – F. </w:t>
+      </w:r>
+    </w:p>
+    <w:p>
+      <w:pPr>
+        <w:pStyle w:val="Normal"/>
+        <w:jc w:val="both"/>
+        <w:rPr>
+          <w:rFonts w:ascii="Verdana" w:hAnsi="Verdana" w:cs="Arial"/>
+          <w:color w:val="000000"/>
+          <w:sz w:val="20"/>
+          <w:szCs w:val="20"/>
+        </w:rPr>
+      </w:pPr>
+      <w:r>
+        <w:t xml:space="preserve">C. F – V – V – F. </w:t>
+      </w:r>
+    </w:p>
+    <w:p>
+      <w:pPr>
+        <w:pStyle w:val="Normal"/>
+        <w:jc w:val="both"/>
+        <w:rPr>
+          <w:rFonts w:ascii="Verdana" w:hAnsi="Verdana" w:cs="Arial"/>
+          <w:color w:val="000000"/>
+          <w:sz w:val="20"/>
+          <w:szCs w:val="20"/>
+        </w:rPr>
+      </w:pPr>
+      <w:r>
+        <w:t xml:space="preserve">D. V – V – F – V. </w:t>
+      </w:r>
+    </w:p>
+    <w:p>
+      <w:pPr>
+        <w:pStyle w:val="Normal"/>
+        <w:jc w:val="both"/>
+        <w:rPr/>
+      </w:pPr>
+      <w:r>
+        <w:t>E. V – F – F – V.</w:t>
+      </w:r>
+    </w:p>
+    <w:p>
+      <w:pPr>
+        <w:pStyle w:val="Normal"/>
+        <w:jc w:val="both"/>
+        <w:rPr/>
+      </w:pPr>
+      <w:r/>
+    </w:p>
+    <w:p>
+      <w:pPr>
+        <w:pStyle w:val="Normal"/>
+        <w:spacing w:lineRule="auto" w:line="276"/>
+        <w:ind w:right="-45" w:hanging="0"/>
+        <w:jc w:val="both"/>
+        <w:rPr>
+          <w:rFonts w:ascii="Verdana" w:hAnsi="Verdana" w:eastAsia="Verdana" w:cs="Verdana"/>
+          <w:b/>
+          <w:b/>
+          <w:sz w:val="20"/>
+          <w:szCs w:val="20"/>
+        </w:rPr>
+      </w:pPr>
+      <w:r>
+        <w:t>QUESTÃO 09 _________________ (0,4)</w:t>
+      </w:r>
+    </w:p>
+    <w:p>
+      <w:pPr>
+        <w:pStyle w:val="Normal"/>
+        <w:spacing w:lineRule="auto" w:line="276"/>
+        <w:ind w:right="-45" w:hanging="0"/>
+        <w:jc w:val="both"/>
+        <w:rPr>
+          <w:rFonts w:ascii="Verdana" w:hAnsi="Verdana" w:eastAsia="Verdana" w:cs="Verdana"/>
+          <w:b/>
+          <w:b/>
+          <w:color w:val="000000"/>
+          <w:sz w:val="20"/>
+          <w:szCs w:val="20"/>
+        </w:rPr>
+      </w:pPr>
+      <w:r>
+        <w:t xml:space="preserve">Na transição do Mundo Medieval para o Moderno, teve papel de destaque: </w:t>
       </w:r>
     </w:p>
     <w:p>
@@ -1358,7 +1361,7 @@
         </w:rPr>
       </w:pPr>
       <w:r>
-        <w:t>A. a competência política para centralizar o poder, reservada ao rei, advinha da origem divina da monarquia.</w:t>
+        <w:t xml:space="preserve">A. a educação ministrada pelos leigos nos conventos e nas abadias. </w:t>
       </w:r>
     </w:p>
     <w:p>
@@ -1371,7 +1374,7 @@
         </w:rPr>
       </w:pPr>
       <w:r>
-        <w:t>B. a soberania estava vinculada a laços de ordem pessoal, tais como a fidelidade e a lealdade ao suserano;</w:t>
+        <w:t>B. a Igreja, que acatava o lucro e a usura.</w:t>
       </w:r>
     </w:p>
     <w:p>
@@ -1384,7 +1387,7 @@
         </w:rPr>
       </w:pPr>
       <w:r>
-        <w:t>C. a prática do enfeudamento acabou por ampliar os feudos, enfraquecendo o poder político dos senhores;</w:t>
+        <w:t>C. o poder político altamente descentralizado.</w:t>
       </w:r>
     </w:p>
     <w:p>
@@ -1397,7 +1400,7 @@
         </w:rPr>
       </w:pPr>
       <w:r>
-        <w:t>D. a proteção pessoal dada pelo senhor feudal a seus súditos onerava-lhe as rendas;</w:t>
+        <w:t xml:space="preserve">D. o processo de ruralização das vilas e dos centros urbanos. </w:t>
       </w:r>
     </w:p>
     <w:p>
@@ -1410,7 +1413,7 @@
         </w:rPr>
       </w:pPr>
       <w:r>
-        <w:t>E. empobrecimento da nobreza;</w:t>
+        <w:t xml:space="preserve">E. o comércio e o renascimento das cidades. </w:t>
       </w:r>
     </w:p>
     <w:p>
@@ -1433,6 +1436,22 @@
           <w:szCs w:val="20"/>
         </w:rPr>
       </w:pPr>
+      <w:r>
+        <w:t xml:space="preserve">QUESTÃO 10 _________________ (0,4) </w:t>
+      </w:r>
+    </w:p>
+    <w:p>
+      <w:pPr>
+        <w:pStyle w:val="Normal"/>
+        <w:spacing w:lineRule="auto" w:line="300"/>
+        <w:ind w:right="-45" w:hanging="0"/>
+        <w:jc w:val="both"/>
+        <w:rPr>
+          <w:rFonts w:ascii="Verdana" w:hAnsi="Verdana" w:eastAsia="Verdana" w:cs="Verdana"/>
+          <w:sz w:val="20"/>
+          <w:szCs w:val="20"/>
+        </w:rPr>
+      </w:pPr>
       <w:r/>
     </w:p>
     <w:p>
@@ -1447,22 +1466,8 @@
           <w:szCs w:val="20"/>
         </w:rPr>
       </w:pPr>
-      <w:r/>
-    </w:p>
-    <w:p>
-      <w:pPr>
-        <w:pStyle w:val="Normal"/>
-        <w:spacing w:lineRule="auto" w:line="300"/>
-        <w:ind w:right="-45" w:hanging="0"/>
-        <w:jc w:val="both"/>
-        <w:rPr>
-          <w:rFonts w:ascii="Verdana" w:hAnsi="Verdana" w:eastAsia="Verdana" w:cs="Verdana"/>
-          <w:sz w:val="20"/>
-          <w:szCs w:val="20"/>
-        </w:rPr>
-      </w:pPr>
-      <w:r>
-        <w:t>QUESTÃO 10 _________________ (0,4)</w:t>
+      <w:r>
+        <w:t xml:space="preserve">Todas as alternativas contêm objetivos da política da Igreja Católica, esboçada durante o Concílio de Trento, EXCETO: </w:t>
       </w:r>
     </w:p>
     <w:p>
@@ -1478,7 +1483,9 @@
           <w:highlight w:val="white"/>
         </w:rPr>
       </w:pPr>
-      <w:r/>
+      <w:r>
+        <w:t xml:space="preserve">A. A reafirmação dos dogmas. </w:t>
+      </w:r>
     </w:p>
     <w:p>
       <w:pPr>
@@ -1497,7 +1504,7 @@
         </w:rPr>
       </w:pPr>
       <w:r>
-        <w:t>A doutrina calvinista estabelecia para seus adeptos uma vida regrada, disciplinada, dedicada ao trabalho, afastada do ócio, dos vícios e da ostentação. Esse código de conduta levou alguns autores a considerar esses princípios do calvinismo como fatores que favoreceriam o processo de acumulação capitalista. Dentro dessa doutrina, apoiada numa interpretação particular da noção de onisciência divina, conformar-se a esse ideal de conduta não seria o caminho para a salvação, mas seus resultados visíveis - o sucesso material - dariam ao eleito a confirmação do estado de graça.</w:t>
+        <w:t xml:space="preserve">B. A expansão da fé cristã. </w:t>
       </w:r>
     </w:p>
     <w:p>
@@ -1516,58 +1523,56 @@
         </w:rPr>
       </w:pPr>
       <w:r>
-        <w:t>Esse código de conduta fundamentava-se no princípio doutrinário que pregava</w:t>
-      </w:r>
-    </w:p>
-    <w:p>
-      <w:pPr>
-        <w:pStyle w:val="Normal"/>
-        <w:spacing w:lineRule="auto" w:line="300"/>
-        <w:ind w:right="-45" w:hanging="0"/>
-        <w:jc w:val="both"/>
-        <w:rPr>
-          <w:rFonts w:ascii="Verdana" w:hAnsi="Verdana" w:eastAsia="Verdana" w:cs="Verdana"/>
-          <w:b/>
-          <w:b/>
-          <w:sz w:val="20"/>
-          <w:szCs w:val="20"/>
-        </w:rPr>
-      </w:pPr>
-      <w:r>
-        <w:t>A. a valorização do ascetismo, a flagelação do corpo e a negação da posse de riquezas materiais como meios de alcançar a graça divina, afastando da mente e da alma aquilo que seria considerado "tentação da carne".</w:t>
-      </w:r>
-    </w:p>
-    <w:p>
-      <w:pPr>
-        <w:pStyle w:val="Normal"/>
-        <w:spacing w:lineRule="auto" w:line="300"/>
-        <w:ind w:right="-45" w:hanging="0"/>
-        <w:jc w:val="both"/>
-        <w:rPr>
-          <w:rFonts w:ascii="Verdana" w:hAnsi="Verdana" w:eastAsia="Verdana" w:cs="Verdana"/>
-          <w:sz w:val="20"/>
-          <w:szCs w:val="20"/>
-        </w:rPr>
-      </w:pPr>
-      <w:r>
-        <w:t>B. a vocação missionária e a opção pelos pobres, ou seja, a missão de pregar o evangelho e difundir a doutrina especialmente entre aqueles que se achavam destituídos das riquezas terrenas.</w:t>
-      </w:r>
-    </w:p>
-    <w:p>
-      <w:pPr>
-        <w:pStyle w:val="Normal"/>
-        <w:spacing w:lineRule="auto" w:line="300"/>
-        <w:ind w:right="-45" w:hanging="0"/>
-        <w:jc w:val="both"/>
-        <w:rPr>
-          <w:rFonts w:ascii="Verdana" w:hAnsi="Verdana" w:eastAsia="Verdana" w:cs="Verdana"/>
-          <w:sz w:val="20"/>
-          <w:szCs w:val="20"/>
-        </w:rPr>
-      </w:pPr>
-      <w:r>
-        <w:t>C. a predestinação à salvação, ou seja, a ideia de que alguns já nascem escolhidos por Deus para serem salvos, estado impossível de ser modificado, passível, apenas, de ser reconhecido pelos "sinais" presentes na vida dos "eleitos".</w:t>
-      </w:r>
+        <w:t xml:space="preserve">C. A moralização do clero. </w:t>
+      </w:r>
+    </w:p>
+    <w:p>
+      <w:pPr>
+        <w:pStyle w:val="Normal"/>
+        <w:spacing w:lineRule="auto" w:line="300"/>
+        <w:ind w:right="-45" w:hanging="0"/>
+        <w:jc w:val="both"/>
+        <w:rPr>
+          <w:rFonts w:ascii="Verdana" w:hAnsi="Verdana" w:eastAsia="Verdana" w:cs="Verdana"/>
+          <w:b/>
+          <w:b/>
+          <w:sz w:val="20"/>
+          <w:szCs w:val="20"/>
+        </w:rPr>
+      </w:pPr>
+      <w:r>
+        <w:t>D. O relaxamento do celibato.</w:t>
+      </w:r>
+    </w:p>
+    <w:p>
+      <w:pPr>
+        <w:pStyle w:val="Normal"/>
+        <w:spacing w:lineRule="auto" w:line="300"/>
+        <w:ind w:right="-45" w:hanging="0"/>
+        <w:jc w:val="both"/>
+        <w:rPr>
+          <w:rFonts w:ascii="Verdana" w:hAnsi="Verdana" w:eastAsia="Verdana" w:cs="Verdana"/>
+          <w:sz w:val="20"/>
+          <w:szCs w:val="20"/>
+        </w:rPr>
+      </w:pPr>
+      <w:r>
+        <w:t xml:space="preserve">E. A perseguição às heresias. </w:t>
+      </w:r>
+    </w:p>
+    <w:p>
+      <w:pPr>
+        <w:pStyle w:val="Normal"/>
+        <w:spacing w:lineRule="auto" w:line="300"/>
+        <w:ind w:right="-45" w:hanging="0"/>
+        <w:jc w:val="both"/>
+        <w:rPr>
+          <w:rFonts w:ascii="Verdana" w:hAnsi="Verdana" w:eastAsia="Verdana" w:cs="Verdana"/>
+          <w:sz w:val="20"/>
+          <w:szCs w:val="20"/>
+        </w:rPr>
+      </w:pPr>
+      <w:r/>
     </w:p>
     <w:p>
       <w:pPr>
@@ -1578,9 +1583,7 @@
           <w:szCs w:val="20"/>
         </w:rPr>
       </w:pPr>
-      <w:r>
-        <w:t>D. a salvação pelas obras, ou seja, a redenção por um ato voluntário do indivíduo, que deveria cumprir os mandamentos divinos, praticar a caridade, intensificar orações e peregrinações.</w:t>
-      </w:r>
+      <w:r/>
     </w:p>
     <w:p>
       <w:pPr>
@@ -1592,7 +1595,7 @@
         </w:rPr>
       </w:pPr>
       <w:r>
-        <w:t>E. a justificação pela fé, ou seja, a fé como meio de obtenção da graça e da salvação.</w:t>
+        <w:t>RECUPERAÇÃO PARALELA (RP)</w:t>
       </w:r>
     </w:p>
     <w:p>
@@ -1604,6 +1607,19 @@
           <w:szCs w:val="20"/>
         </w:rPr>
       </w:pPr>
+      <w:r>
+        <w:t>DE HISTÓRIA</w:t>
+      </w:r>
+    </w:p>
+    <w:p>
+      <w:pPr>
+        <w:pStyle w:val="Normal"/>
+        <w:rPr>
+          <w:rFonts w:ascii="Verdana" w:hAnsi="Verdana" w:eastAsia="Verdana"/>
+          <w:sz w:val="20"/>
+          <w:szCs w:val="20"/>
+        </w:rPr>
+      </w:pPr>
       <w:r/>
     </w:p>
     <w:p>
@@ -1616,12 +1632,98 @@
         </w:rPr>
       </w:pPr>
       <w:r>
-        <w:t xml:space="preserve">QUESTÃO 11 ________________ (0,4)  </w:t>
-      </w:r>
-    </w:p>
-    <w:p>
-      <w:pPr>
-        <w:pStyle w:val="Normal"/>
+        <w:t>QUESTÃO 11 _________________ (0,4)</w:t>
+      </w:r>
+    </w:p>
+    <w:p>
+      <w:pPr>
+        <w:pStyle w:val="Normal"/>
+        <w:spacing w:lineRule="auto" w:line="300"/>
+        <w:ind w:right="-45" w:hanging="0"/>
+        <w:jc w:val="both"/>
+        <w:rPr>
+          <w:rFonts w:ascii="Verdana" w:hAnsi="Verdana" w:eastAsia="Verdana" w:cs="Verdana"/>
+          <w:b/>
+          <w:b/>
+          <w:sz w:val="20"/>
+          <w:szCs w:val="20"/>
+        </w:rPr>
+      </w:pPr>
+      <w:r>
+        <w:t>“[...] o aumento demográfico, ocorrido do século XI ao XVI, permitiu a multiplicação da nobreza cada vez mais parasitária. Seus hábitos de consumo tornaram-se mais exigentes e maiores, o que determinava uma necessidade de renda cada vez mais elevada. Segue-se, pois, uma superexploração do trabalho dos servos, exigindo-se destes um maior tempo de trabalho [...]”.</w:t>
+      </w:r>
+    </w:p>
+    <w:p>
+      <w:pPr>
+        <w:pStyle w:val="Normal"/>
+        <w:spacing w:lineRule="auto" w:line="300"/>
+        <w:ind w:right="-45" w:hanging="0"/>
+        <w:jc w:val="both"/>
+        <w:rPr>
+          <w:rFonts w:ascii="Verdana" w:hAnsi="Verdana" w:eastAsia="Verdana" w:cs="Verdana"/>
+          <w:b/>
+          <w:b/>
+          <w:sz w:val="20"/>
+          <w:szCs w:val="20"/>
+        </w:rPr>
+      </w:pPr>
+      <w:r>
+        <w:t>O texto descreve uma das causas, na Europa, da:</w:t>
+      </w:r>
+    </w:p>
+    <w:p>
+      <w:pPr>
+        <w:pStyle w:val="Normal"/>
+        <w:spacing w:lineRule="auto" w:line="300"/>
+        <w:ind w:right="-45" w:hanging="0"/>
+        <w:jc w:val="both"/>
+        <w:rPr>
+          <w:rFonts w:ascii="Verdana" w:hAnsi="Verdana" w:eastAsia="Verdana" w:cs="Verdana"/>
+          <w:bCs/>
+          <w:sz w:val="20"/>
+          <w:szCs w:val="20"/>
+        </w:rPr>
+      </w:pPr>
+      <w:r>
+        <w:t>A. crise que levou à desintegração do feudalismo.</w:t>
+      </w:r>
+    </w:p>
+    <w:p>
+      <w:pPr>
+        <w:pStyle w:val="Normal"/>
+        <w:spacing w:lineRule="auto" w:line="300"/>
+        <w:ind w:right="-45" w:hanging="0"/>
+        <w:jc w:val="both"/>
+        <w:rPr/>
+      </w:pPr>
+      <w:r>
+        <w:t>B. prosperidade que provocou o processo de industrialização.</w:t>
+      </w:r>
+    </w:p>
+    <w:p>
+      <w:pPr>
+        <w:pStyle w:val="Normal"/>
+        <w:jc w:val="both"/>
+        <w:rPr/>
+      </w:pPr>
+      <w:r>
+        <w:t>C. formação do modo de produção asiático.</w:t>
+      </w:r>
+    </w:p>
+    <w:p>
+      <w:pPr>
+        <w:pStyle w:val="Normal"/>
+        <w:jc w:val="both"/>
+        <w:rPr/>
+      </w:pPr>
+      <w:r>
+        <w:t>D. decadência do comércio que produziu a ruralização.</w:t>
+      </w:r>
+    </w:p>
+    <w:p>
+      <w:pPr>
+        <w:pStyle w:val="Normal"/>
+        <w:jc w:val="both"/>
         <w:rPr>
           <w:rFonts w:ascii="Verdana" w:hAnsi="Verdana" w:eastAsia="Verdana"/>
           <w:sz w:val="20"/>
@@ -1629,89 +1731,18 @@
         </w:rPr>
       </w:pPr>
       <w:r>
-        <w:t xml:space="preserve">O Humanismo foi um movimento que não pode ser definido por: </w:t>
-      </w:r>
-    </w:p>
-    <w:p>
-      <w:pPr>
-        <w:pStyle w:val="Normal"/>
-        <w:spacing w:lineRule="auto" w:line="300"/>
-        <w:ind w:right="-45" w:hanging="0"/>
-        <w:jc w:val="both"/>
-        <w:rPr>
-          <w:rFonts w:ascii="Verdana" w:hAnsi="Verdana" w:eastAsia="Verdana" w:cs="Verdana"/>
-          <w:b/>
-          <w:b/>
-          <w:sz w:val="20"/>
-          <w:szCs w:val="20"/>
-        </w:rPr>
-      </w:pPr>
-      <w:r>
-        <w:t>A. romper os limites religiosos impostos pela Igreja às manifestações culturais.</w:t>
-      </w:r>
-    </w:p>
-    <w:p>
-      <w:pPr>
-        <w:pStyle w:val="Normal"/>
-        <w:spacing w:lineRule="auto" w:line="300"/>
-        <w:ind w:right="-45" w:hanging="0"/>
-        <w:jc w:val="both"/>
-        <w:rPr>
-          <w:rFonts w:ascii="Verdana" w:hAnsi="Verdana" w:eastAsia="Verdana" w:cs="Verdana"/>
-          <w:b/>
-          <w:b/>
-          <w:sz w:val="20"/>
-          <w:szCs w:val="20"/>
-        </w:rPr>
-      </w:pPr>
-      <w:r>
-        <w:t xml:space="preserve">B. centrar se no homem, em oposição ao teocentrismo, encarando-o como "medida comum de todas as coisas". </w:t>
-      </w:r>
-    </w:p>
-    <w:p>
-      <w:pPr>
-        <w:pStyle w:val="Normal"/>
-        <w:spacing w:lineRule="auto" w:line="300"/>
-        <w:ind w:right="-45" w:hanging="0"/>
-        <w:jc w:val="both"/>
-        <w:rPr>
-          <w:rFonts w:ascii="Verdana" w:hAnsi="Verdana" w:eastAsia="Verdana" w:cs="Verdana"/>
-          <w:bCs/>
-          <w:sz w:val="20"/>
-          <w:szCs w:val="20"/>
-        </w:rPr>
-      </w:pPr>
-      <w:r>
-        <w:t xml:space="preserve">C. ter valorizado o misticismo, o geocentrismo e as realizações culturais medievais. </w:t>
-      </w:r>
-    </w:p>
-    <w:p>
-      <w:pPr>
-        <w:pStyle w:val="Normal"/>
-        <w:spacing w:lineRule="auto" w:line="300"/>
-        <w:ind w:right="-45" w:hanging="0"/>
-        <w:jc w:val="both"/>
-        <w:rPr/>
-      </w:pPr>
-      <w:r>
-        <w:t>D. ter uma visão do mundo que recupera a herança grecoromana, utilizando-a como tema de inspiração.</w:t>
-      </w:r>
-    </w:p>
-    <w:p>
-      <w:pPr>
-        <w:pStyle w:val="Normal"/>
-        <w:jc w:val="both"/>
-        <w:rPr/>
-      </w:pPr>
-      <w:r>
-        <w:t xml:space="preserve">E. ser um movimento diretamente ligado ao Renascimento, por suas características antropocentristas e individuais. </w:t>
-      </w:r>
-    </w:p>
-    <w:p>
-      <w:pPr>
-        <w:pStyle w:val="Normal"/>
-        <w:jc w:val="both"/>
-        <w:rPr/>
+        <w:t>E. consolidação do despotismo esclarecido.</w:t>
+      </w:r>
+    </w:p>
+    <w:p>
+      <w:pPr>
+        <w:pStyle w:val="Normal"/>
+        <w:jc w:val="both"/>
+        <w:rPr>
+          <w:rFonts w:ascii="Verdana" w:hAnsi="Verdana" w:eastAsia="Verdana"/>
+          <w:sz w:val="20"/>
+          <w:szCs w:val="20"/>
+        </w:rPr>
       </w:pPr>
       <w:r/>
     </w:p>
@@ -1726,7 +1757,7 @@
         </w:rPr>
       </w:pPr>
       <w:r>
-        <w:t xml:space="preserve">QUESTÃO 12  _______________ (0,4) </w:t>
+        <w:t xml:space="preserve">QUESTÃO 12 ______________ (0,4)  </w:t>
       </w:r>
     </w:p>
     <w:p>
@@ -1740,7 +1771,7 @@
         </w:rPr>
       </w:pPr>
       <w:r>
-        <w:t>O movimento em direção à modernidade iniciado pela Renascença foi significativamente acelerado pela Revolução Científica do século XVII. A Revolução Científica destruiu a cosmologia medieval e estabeleceu o método científico – a observação e a experimentação rigorosa e sistemática – como meio essencial de desvendar os segredos da natureza.</w:t>
+        <w:t>Dentre os fatores que contribuíram para a difusão do Movimento Reformista Protestante, no início do século XVI, destaca-se:</w:t>
       </w:r>
     </w:p>
     <w:p>
@@ -1754,7 +1785,7 @@
         </w:rPr>
       </w:pPr>
       <w:r>
-        <w:t>PERRY, Marvin. Tradução de Waltensir Dutra e Silvana Vieira. Civilização ocidental. São Paulo: Martins Fontes, 2002, p. 282.</w:t>
+        <w:t>A. o declínio do particularismo urbano que veio a favorecer o aparecimento das Universidades.</w:t>
       </w:r>
     </w:p>
     <w:p>
@@ -1768,36 +1799,7 @@
         </w:rPr>
       </w:pPr>
       <w:r>
-        <w:br/>
-        <w:t>A afirmação do texto relaciona-se</w:t>
-      </w:r>
-    </w:p>
-    <w:p>
-      <w:pPr>
-        <w:pStyle w:val="Normal"/>
-        <w:jc w:val="both"/>
-        <w:rPr>
-          <w:rFonts w:ascii="Verdana" w:hAnsi="Verdana" w:eastAsia="Verdana"/>
-          <w:sz w:val="20"/>
-          <w:szCs w:val="20"/>
-        </w:rPr>
-      </w:pPr>
-      <w:r>
-        <w:t xml:space="preserve">A. ao renascimento científico europeu, que introduziu novas concepções relativas, dentre outras, ao heliocentrismo, à anatomia humana, às operações matemáticas decimais e à produção de textos.   </w:t>
-      </w:r>
-    </w:p>
-    <w:p>
-      <w:pPr>
-        <w:pStyle w:val="Normal"/>
-        <w:jc w:val="both"/>
-        <w:rPr>
-          <w:rFonts w:ascii="Verdana" w:hAnsi="Verdana" w:eastAsia="Verdana"/>
-          <w:sz w:val="20"/>
-          <w:szCs w:val="20"/>
-        </w:rPr>
-      </w:pPr>
-      <w:r>
-        <w:t xml:space="preserve">B. ao fortalecimento das tradições, que afirmavam a identidade entre as raças e a igualdade da capacidade intelectual entre elas.   </w:t>
+        <w:t>B. a inadequação das teorias religiosas católicas para com o progresso do capitalismo comercial.</w:t>
       </w:r>
     </w:p>
     <w:p>
@@ -1808,25 +1810,25 @@
         </w:rPr>
       </w:pPr>
       <w:r>
-        <w:t xml:space="preserve">C. ao modo de produção feudal, resultante do aumento da produtividade agrícola e da expansão do poder dos senhores feudais, ampliando a exploração sobre a classe servil.   </w:t>
-      </w:r>
-    </w:p>
-    <w:p>
-      <w:pPr>
-        <w:pStyle w:val="Normal"/>
-        <w:spacing w:lineRule="auto" w:line="300"/>
-        <w:ind w:right="-45" w:hanging="0"/>
-        <w:jc w:val="both"/>
-        <w:rPr>
-          <w:rFonts w:ascii="Verdana" w:hAnsi="Verdana" w:eastAsia="Verdana" w:cs="Verdana"/>
-          <w:b/>
-          <w:b/>
-          <w:sz w:val="20"/>
-          <w:szCs w:val="20"/>
-        </w:rPr>
-      </w:pPr>
-      <w:r>
-        <w:t xml:space="preserve">D. à eclosão da Reforma Protestante, que condenava o apoio da Igreja Católica às interpretações científicas dos fenômenos religiosos.   </w:t>
+        <w:t>C. o abuso político cometido pela Companhia de Jesus.</w:t>
+      </w:r>
+    </w:p>
+    <w:p>
+      <w:pPr>
+        <w:pStyle w:val="Normal"/>
+        <w:spacing w:lineRule="auto" w:line="300"/>
+        <w:ind w:right="-45" w:hanging="0"/>
+        <w:jc w:val="both"/>
+        <w:rPr>
+          <w:rFonts w:ascii="Verdana" w:hAnsi="Verdana" w:eastAsia="Verdana" w:cs="Verdana"/>
+          <w:b/>
+          <w:b/>
+          <w:sz w:val="20"/>
+          <w:szCs w:val="20"/>
+        </w:rPr>
+      </w:pPr>
+      <w:r>
+        <w:t>D. o conflito político observado tanto na Alemanha como na França.</w:t>
       </w:r>
     </w:p>
     <w:p>
@@ -1840,7 +1842,7 @@
         </w:rPr>
       </w:pPr>
       <w:r>
-        <w:t xml:space="preserve">E. à finalização da concorrência comercial entre as cidades italianas que disputavam a hegemonia no mar Mediterrâneo.   </w:t>
+        <w:t>E. o cerceamento da liberdade de crítica provocado pelo Renascimento Cultural.</w:t>
       </w:r>
     </w:p>
     <w:p>
@@ -1957,25 +1959,25 @@
         </w:rPr>
       </w:pPr>
       <w:r>
-        <w:t xml:space="preserve">A. somente I e II. </w:t>
-      </w:r>
-    </w:p>
-    <w:p>
-      <w:pPr>
-        <w:pStyle w:val="Normal"/>
-        <w:spacing w:lineRule="auto" w:line="300"/>
-        <w:ind w:right="-45" w:hanging="0"/>
-        <w:jc w:val="both"/>
-        <w:rPr>
-          <w:rFonts w:ascii="Verdana" w:hAnsi="Verdana" w:eastAsia="Verdana" w:cs="Verdana"/>
-          <w:b/>
-          <w:b/>
-          <w:sz w:val="20"/>
-          <w:szCs w:val="20"/>
-        </w:rPr>
-      </w:pPr>
-      <w:r>
-        <w:t xml:space="preserve">B. somente II. </w:t>
+        <w:t xml:space="preserve">A. somente II e III. </w:t>
+      </w:r>
+    </w:p>
+    <w:p>
+      <w:pPr>
+        <w:pStyle w:val="Normal"/>
+        <w:spacing w:lineRule="auto" w:line="300"/>
+        <w:ind w:right="-45" w:hanging="0"/>
+        <w:jc w:val="both"/>
+        <w:rPr>
+          <w:rFonts w:ascii="Verdana" w:hAnsi="Verdana" w:eastAsia="Verdana" w:cs="Verdana"/>
+          <w:b/>
+          <w:b/>
+          <w:sz w:val="20"/>
+          <w:szCs w:val="20"/>
+        </w:rPr>
+      </w:pPr>
+      <w:r>
+        <w:t xml:space="preserve">B. somente I e II. </w:t>
       </w:r>
     </w:p>
     <w:p>
@@ -1989,7 +1991,7 @@
         </w:rPr>
       </w:pPr>
       <w:r>
-        <w:t xml:space="preserve">C. somente I e III. </w:t>
+        <w:t xml:space="preserve">C. somente II. </w:t>
       </w:r>
     </w:p>
     <w:p>
@@ -2003,7 +2005,7 @@
         </w:rPr>
       </w:pPr>
       <w:r>
-        <w:t>D. I, II e III.</w:t>
+        <w:t xml:space="preserve">D. somente I e III. </w:t>
       </w:r>
     </w:p>
     <w:p>
@@ -2017,7 +2019,7 @@
         </w:rPr>
       </w:pPr>
       <w:r>
-        <w:t xml:space="preserve">E. somente II e III. </w:t>
+        <w:t>E. I, II e III.</w:t>
       </w:r>
     </w:p>
     <w:p>
@@ -2042,9 +2044,7 @@
           <w:szCs w:val="20"/>
         </w:rPr>
       </w:pPr>
-      <w:r>
-        <w:t>QUESTÃO 14 _________________ (0,4)</w:t>
-      </w:r>
+      <w:r/>
     </w:p>
     <w:p>
       <w:pPr>
@@ -2057,7 +2057,7 @@
         </w:rPr>
       </w:pPr>
       <w:r>
-        <w:t xml:space="preserve">Na transição do Mundo Medieval para o Moderno, teve papel de destaque: </w:t>
+        <w:t xml:space="preserve">QUESTÃO 14 ________________ (0,4) </w:t>
       </w:r>
     </w:p>
     <w:p>
@@ -2071,7 +2071,7 @@
         </w:rPr>
       </w:pPr>
       <w:r>
-        <w:t>A. a Igreja, que acatava o lucro e a usura.</w:t>
+        <w:t>Os acontecimentos abaixo constituem as características principais do feudalismo, exceto:</w:t>
       </w:r>
     </w:p>
     <w:p>
@@ -2085,7 +2085,7 @@
         </w:rPr>
       </w:pPr>
       <w:r>
-        <w:t xml:space="preserve">B. o processo de ruralização das vilas e dos centros urbanos. </w:t>
+        <w:t>A. Organização do trabalho com base na servidão.</w:t>
       </w:r>
     </w:p>
     <w:p>
@@ -2101,7 +2101,7 @@
         </w:rPr>
       </w:pPr>
       <w:r>
-        <w:t>C. o poder político altamente descentralizado.</w:t>
+        <w:t>B. Comércio internacional intenso.</w:t>
       </w:r>
     </w:p>
     <w:p>
@@ -2117,7 +2117,7 @@
         </w:rPr>
       </w:pPr>
       <w:r>
-        <w:t xml:space="preserve">D. o comércio e o renascimento das cidades. </w:t>
+        <w:t>C. Ausência de poder centralizado.</w:t>
       </w:r>
     </w:p>
     <w:p>
@@ -2136,7 +2136,7 @@
         </w:rPr>
       </w:pPr>
       <w:r>
-        <w:t xml:space="preserve">E. a educação ministrada pelos leigos nos conventos e nas abadias. </w:t>
+        <w:t>D. As cidades perdem sua função econômica.</w:t>
       </w:r>
     </w:p>
     <w:p>
@@ -2154,7 +2154,9 @@
           <w:szCs w:val="20"/>
         </w:rPr>
       </w:pPr>
-      <w:r/>
+      <w:r>
+        <w:t>E. Instauração da relação vassalagem / suserania.</w:t>
+      </w:r>
     </w:p>
     <w:p>
       <w:pPr>
@@ -2186,9 +2188,7 @@
           <w:szCs w:val="20"/>
         </w:rPr>
       </w:pPr>
-      <w:r>
-        <w:t>RECUPERAÇÃO PARALELA (RP)</w:t>
-      </w:r>
+      <w:r/>
     </w:p>
     <w:p>
       <w:pPr>
@@ -2205,7 +2205,7 @@
         </w:rPr>
       </w:pPr>
       <w:r>
-        <w:t>DE HISTÓRIA</w:t>
+        <w:t xml:space="preserve">QUESTÃO 15 _________________ (0,4) </w:t>
       </w:r>
     </w:p>
     <w:p>
@@ -2239,7 +2239,7 @@
         </w:rPr>
       </w:pPr>
       <w:r>
-        <w:t>QUESTÃO 15 _________________ (0,4)</w:t>
+        <w:t>"É preciso ensinar aos cristãos que aquele que dá aos pobres, ou empresta a quem está necessitado, faz melhor do que se comprasse indulgências".</w:t>
       </w:r>
     </w:p>
     <w:p>
@@ -2257,7 +2257,7 @@
         </w:rPr>
       </w:pPr>
       <w:r>
-        <w:t>“[...] o aumento demográfico, ocorrido do século XI ao XVI, permitiu a multiplicação da nobreza cada vez mais parasitária. Seus hábitos de consumo tornaram-se mais exigentes e maiores, o que determinava uma necessidade de renda cada vez mais elevada. Segue-se, pois, uma superexploração do trabalho dos servos, exigindo-se destes um maior tempo de trabalho [...]”.</w:t>
+        <w:t xml:space="preserve">                (Martinho Lutero)</w:t>
       </w:r>
     </w:p>
     <w:p>
@@ -2275,7 +2275,7 @@
         </w:rPr>
       </w:pPr>
       <w:r>
-        <w:t>O texto descreve uma das causas, na Europa, da:</w:t>
+        <w:t>As Indulgências eram:</w:t>
       </w:r>
     </w:p>
     <w:p>
@@ -2293,7 +2293,7 @@
         </w:rPr>
       </w:pPr>
       <w:r>
-        <w:t>A. crise que levou à desintegração do feudalismo.</w:t>
+        <w:t>A. cartas que permitiam a negociação de relíquias sagradas, usadas por Cristo, Maria ou Santos.</w:t>
       </w:r>
     </w:p>
     <w:p>
@@ -2311,7 +2311,7 @@
         </w:rPr>
       </w:pPr>
       <w:r>
-        <w:t>B. decadência do comércio que produziu a ruralização.</w:t>
+        <w:t>B. absolvições dos pecados de vivos e mortos, concedidas através de cartas vendidas aos fiéis.</w:t>
       </w:r>
     </w:p>
     <w:p>
@@ -2329,7 +2329,7 @@
         </w:rPr>
       </w:pPr>
       <w:r>
-        <w:t>C. prosperidade que provocou o processo de industrialização.</w:t>
+        <w:t>C. documentos de compra e venda de cargos e títulos eclesiásticos a qualquer pessoa que os desejasse.</w:t>
       </w:r>
     </w:p>
     <w:p>
@@ -2347,7 +2347,7 @@
         </w:rPr>
       </w:pPr>
       <w:r>
-        <w:t>D. formação do modo de produção asiático.</w:t>
+        <w:t>D. proibições de receber o dízimo oferecido pelos fiéis e incentivo à prática da usura pelo alto clero.</w:t>
       </w:r>
     </w:p>
     <w:p>
@@ -2359,7 +2359,7 @@
         <w:rPr/>
       </w:pPr>
       <w:r>
-        <w:t>E. consolidação do despotismo esclarecido.</w:t>
+        <w:t>E. dispensas, isenções de algumas regras da Igreja Católica ou de votos feitos anteriormente pelos fiéis.</w:t>
       </w:r>
     </w:p>
     <w:sectPr>

</xml_diff>